<commit_message>
Algebra 2 - Chapter 10: Standard Deviation - 10.1 Standard Deviation - Check Your Understanding of Section 10.1 - A. Multiple-Choice
</commit_message>
<xml_diff>
--- a/Algebra-2/ch10/Algebra 2 - Chapter 10.docx
+++ b/Algebra-2/ch10/Algebra 2 - Chapter 10.docx
@@ -74,7 +74,15 @@
         <w:t>standard deviation</w:t>
       </w:r>
       <w:r>
-        <w:t xml:space="preserve"> of a set of numbers is a measure of how “spread out” the numbers in a  set are. </w:t>
+        <w:t xml:space="preserve"> of a set of numbers is a measure of how “spread out” the numbers in </w:t>
+      </w:r>
+      <w:proofErr w:type="gramStart"/>
+      <w:r>
+        <w:t>a  set</w:t>
+      </w:r>
+      <w:proofErr w:type="gramEnd"/>
+      <w:r>
+        <w:t xml:space="preserve"> are. </w:t>
       </w:r>
       <w:r>
         <w:t>The more spread out the numbers are, the larger the standard deviation.</w:t>
@@ -97,7 +105,23 @@
     </w:p>
     <w:p>
       <w:r>
-        <w:t>Two rooms each have 100 people in them. The mean (average) height of the people in each room is approximately 66 inches. Even though the rooms have the same number of people and the same mean, there is something very different about the collection of people in each room. Below are the dot plots for room 1 and room 2.</w:t>
+        <w:t xml:space="preserve">Two rooms each have 100 people in </w:t>
+      </w:r>
+      <w:proofErr w:type="gramStart"/>
+      <w:r>
+        <w:t>them</w:t>
+      </w:r>
+      <w:proofErr w:type="gramEnd"/>
+      <w:r>
+        <w:t xml:space="preserve">. The mean (average) height of the people in each room is approximately 66 inches. Even though the rooms have the same number of people and the same </w:t>
+      </w:r>
+      <w:proofErr w:type="gramStart"/>
+      <w:r>
+        <w:t>mean</w:t>
+      </w:r>
+      <w:proofErr w:type="gramEnd"/>
+      <w:r>
+        <w:t>, there is something very different about the collection of people in each room. Below are the dot plots for room 1 and room 2.</w:t>
       </w:r>
     </w:p>
     <w:p>
@@ -217,7 +241,15 @@
     </w:p>
     <w:p>
       <w:r>
-        <w:t>In statistics, we say that the set of people in the second room have a higher standard deviation. The standard deviation for the heights of the people in the room 1 was approximately 2, while the standard deviation for the heights of the people in room 2 was 6.</w:t>
+        <w:t xml:space="preserve">In statistics, we say that the set of people in the second room have a higher standard deviation. The standard deviation for the heights of the people in </w:t>
+      </w:r>
+      <w:proofErr w:type="gramStart"/>
+      <w:r>
+        <w:t>the room</w:t>
+      </w:r>
+      <w:proofErr w:type="gramEnd"/>
+      <w:r>
+        <w:t xml:space="preserve"> 1 was approximately 2, while the standard deviation for the heights of the people in room 2 was 6.</w:t>
       </w:r>
     </w:p>
     <w:p>
@@ -237,7 +269,15 @@
     </w:p>
     <w:p>
       <w:r>
-        <w:t xml:space="preserve">Each of the dot plots below has a mean of approximately 40. Which of the dot plots below corresponds to the set with the lowest standard </w:t>
+        <w:t xml:space="preserve">Each of the dot plots below has a </w:t>
+      </w:r>
+      <w:proofErr w:type="gramStart"/>
+      <w:r>
+        <w:t>mean</w:t>
+      </w:r>
+      <w:proofErr w:type="gramEnd"/>
+      <w:r>
+        <w:t xml:space="preserve"> of approximately 40. Which of the dot plots below corresponds to the set with the lowest standard </w:t>
       </w:r>
     </w:p>
     <w:p>
@@ -424,8 +464,17 @@
           <w:bCs/>
         </w:rPr>
         <w:lastRenderedPageBreak/>
-        <w:t>Calculating Mean and Standard Deviation with Geogebra</w:t>
-      </w:r>
+        <w:t xml:space="preserve">Calculating Mean and Standard Deviation with </w:t>
+      </w:r>
+      <w:proofErr w:type="spellStart"/>
+      <w:r>
+        <w:rPr>
+          <w:b/>
+          <w:bCs/>
+        </w:rPr>
+        <w:t>Geogebra</w:t>
+      </w:r>
+      <w:proofErr w:type="spellEnd"/>
     </w:p>
     <w:p>
       <w:hyperlink r:id="rId12" w:history="1">
@@ -433,8 +482,16 @@
           <w:rPr>
             <w:rStyle w:val="Hyperlink"/>
           </w:rPr>
-          <w:t>One Variable Stats on Geogebra</w:t>
+          <w:t xml:space="preserve">One Variable Stats on </w:t>
         </w:r>
+        <w:proofErr w:type="spellStart"/>
+        <w:r>
+          <w:rPr>
+            <w:rStyle w:val="Hyperlink"/>
+          </w:rPr>
+          <w:t>Geogebra</w:t>
+        </w:r>
+        <w:proofErr w:type="spellEnd"/>
       </w:hyperlink>
     </w:p>
     <w:p>
@@ -446,7 +503,15 @@
         </w:numPr>
       </w:pPr>
       <w:r>
-        <w:t>Use Geogebra Classic.</w:t>
+        <w:t xml:space="preserve">Use </w:t>
+      </w:r>
+      <w:proofErr w:type="spellStart"/>
+      <w:r>
+        <w:t>Geogebra</w:t>
+      </w:r>
+      <w:proofErr w:type="spellEnd"/>
+      <w:r>
+        <w:t xml:space="preserve"> Classic.</w:t>
       </w:r>
     </w:p>
     <w:p>
@@ -515,7 +580,15 @@
         </w:numPr>
       </w:pPr>
       <w:r>
-        <w:t>Copy data from Spreadsheet column into Geogreba Spreadsheet column(s).</w:t>
+        <w:t xml:space="preserve">Copy data from Spreadsheet column into </w:t>
+      </w:r>
+      <w:proofErr w:type="spellStart"/>
+      <w:r>
+        <w:t>Geogreba</w:t>
+      </w:r>
+      <w:proofErr w:type="spellEnd"/>
+      <w:r>
+        <w:t xml:space="preserve"> Spreadsheet column(s).</w:t>
       </w:r>
       <w:r>
         <w:t xml:space="preserve"> Delete the first row if it contains a header (necessary?)</w:t>
@@ -644,7 +717,7 @@
           <w:noProof/>
         </w:rPr>
         <w:drawing>
-          <wp:inline distT="0" distB="0" distL="0" distR="0" wp14:anchorId="30DC7E65" wp14:editId="15B29F9C">
+          <wp:inline distT="0" distB="0" distL="0" distR="0" wp14:anchorId="30DC7E65" wp14:editId="73EAE447">
             <wp:extent cx="1911096" cy="1307592"/>
             <wp:effectExtent l="0" t="0" r="0" b="6985"/>
             <wp:docPr id="1963464362" name="Picture 7"/>
@@ -872,7 +945,15 @@
     </w:p>
     <w:p>
       <w:r>
-        <w:t xml:space="preserve">Entering all the numbers for a large data set into the calculator can be very time consuming. If however, there are many repeated numbers, you can use a shortcut. Below the data for 55 numbers are summarized in a </w:t>
+        <w:t xml:space="preserve">Entering all the numbers for a large data set into the calculator can be very time consuming. </w:t>
+      </w:r>
+      <w:proofErr w:type="gramStart"/>
+      <w:r>
+        <w:t>If</w:t>
+      </w:r>
+      <w:proofErr w:type="gramEnd"/>
+      <w:r>
+        <w:t xml:space="preserve"> however, there are many repeated numbers, you can use a shortcut. Below the data for 55 numbers are summarized in a </w:t>
       </w:r>
       <w:r>
         <w:rPr>
@@ -1509,7 +1590,15 @@
         </w:numPr>
       </w:pPr>
       <w:r>
-        <w:t>Click on above link for GeoGebra Calculator Classic.</w:t>
+        <w:t xml:space="preserve">Click on </w:t>
+      </w:r>
+      <w:proofErr w:type="gramStart"/>
+      <w:r>
+        <w:t>above</w:t>
+      </w:r>
+      <w:proofErr w:type="gramEnd"/>
+      <w:r>
+        <w:t xml:space="preserve"> link for GeoGebra Calculator Classic.</w:t>
       </w:r>
     </w:p>
     <w:p>
@@ -1752,7 +1841,7 @@
           <w:noProof/>
         </w:rPr>
         <w:drawing>
-          <wp:inline distT="0" distB="0" distL="0" distR="0" wp14:anchorId="79CD4E4F" wp14:editId="1F4CD3BB">
+          <wp:inline distT="0" distB="0" distL="0" distR="0" wp14:anchorId="79CD4E4F" wp14:editId="61862FF6">
             <wp:extent cx="1490472" cy="832104"/>
             <wp:effectExtent l="0" t="0" r="0" b="6350"/>
             <wp:docPr id="444578125" name="Picture 4"/>
@@ -2071,7 +2160,15 @@
         </w:rPr>
       </w:pPr>
       <w:r>
-        <w:t xml:space="preserve">The mean, population standard deviation </w:t>
+        <w:t xml:space="preserve">The </w:t>
+      </w:r>
+      <w:proofErr w:type="gramStart"/>
+      <w:r>
+        <w:t>mean</w:t>
+      </w:r>
+      <w:proofErr w:type="gramEnd"/>
+      <w:r>
+        <w:t xml:space="preserve">, population standard deviation </w:t>
       </w:r>
       <m:oMath>
         <m:r>
@@ -2168,7 +2265,23 @@
         </w:rPr>
       </w:pPr>
       <w:r>
-        <w:t xml:space="preserve">In a data set with a mean of 60 and a standard deviation of 4, the number 64 is one standard deviation above the mean since it is equal to the mean plus the standard deviation. The number 68 is two standard deviations above the mean since it is equal to the mean plus two times the standard deviation </w:t>
+        <w:t xml:space="preserve">In a data set with a mean of 60 and a standard deviation of 4, the number 64 is one standard deviation above the mean since it is equal to the mean plus the standard deviation. The number 68 is two standard deviations above the </w:t>
+      </w:r>
+      <w:proofErr w:type="gramStart"/>
+      <w:r>
+        <w:t>mean</w:t>
+      </w:r>
+      <w:proofErr w:type="gramEnd"/>
+      <w:r>
+        <w:t xml:space="preserve"> since it is equal to the </w:t>
+      </w:r>
+      <w:proofErr w:type="gramStart"/>
+      <w:r>
+        <w:t>mean</w:t>
+      </w:r>
+      <w:proofErr w:type="gramEnd"/>
+      <w:r>
+        <w:t xml:space="preserve"> plus two times the standard deviation </w:t>
       </w:r>
       <m:oMath>
         <m:r>
@@ -2195,7 +2308,21 @@
         <w:rPr>
           <w:rFonts w:eastAsiaTheme="minorEastAsia"/>
         </w:rPr>
-        <w:t xml:space="preserve">In statistics, we say that a number that is one standard deviation above the mean has a </w:t>
+        <w:t xml:space="preserve">In statistics, we say that a number that </w:t>
+      </w:r>
+      <w:proofErr w:type="gramStart"/>
+      <w:r>
+        <w:rPr>
+          <w:rFonts w:eastAsiaTheme="minorEastAsia"/>
+        </w:rPr>
+        <w:t>is</w:t>
+      </w:r>
+      <w:proofErr w:type="gramEnd"/>
+      <w:r>
+        <w:rPr>
+          <w:rFonts w:eastAsiaTheme="minorEastAsia"/>
+        </w:rPr>
+        <w:t xml:space="preserve"> one standard deviation above the mean has a </w:t>
       </w:r>
       <w:r>
         <w:rPr>
@@ -2209,7 +2336,21 @@
         <w:rPr>
           <w:rFonts w:eastAsiaTheme="minorEastAsia"/>
         </w:rPr>
-        <w:t xml:space="preserve"> of 1, while a number that is two standard deviations above the mean has a z-score of 2.</w:t>
+        <w:t xml:space="preserve"> of 1, while a number that </w:t>
+      </w:r>
+      <w:proofErr w:type="gramStart"/>
+      <w:r>
+        <w:rPr>
+          <w:rFonts w:eastAsiaTheme="minorEastAsia"/>
+        </w:rPr>
+        <w:t>is</w:t>
+      </w:r>
+      <w:proofErr w:type="gramEnd"/>
+      <w:r>
+        <w:rPr>
+          <w:rFonts w:eastAsiaTheme="minorEastAsia"/>
+        </w:rPr>
+        <w:t xml:space="preserve"> two standard deviations above the mean has a z-score of 2.</w:t>
       </w:r>
     </w:p>
     <w:p>
@@ -2261,7 +2402,35 @@
         <w:rPr>
           <w:rFonts w:eastAsiaTheme="minorEastAsia"/>
         </w:rPr>
-        <w:t xml:space="preserve"> of a number is how many standard deviations above or below the mean that number is. If the number is greater than the mean, the z-score is positive. If the number is less than the mean, the z-score is negative.</w:t>
+        <w:t xml:space="preserve"> of a number is how many standard deviations </w:t>
+      </w:r>
+      <w:proofErr w:type="gramStart"/>
+      <w:r>
+        <w:rPr>
+          <w:rFonts w:eastAsiaTheme="minorEastAsia"/>
+        </w:rPr>
+        <w:t>above</w:t>
+      </w:r>
+      <w:proofErr w:type="gramEnd"/>
+      <w:r>
+        <w:rPr>
+          <w:rFonts w:eastAsiaTheme="minorEastAsia"/>
+        </w:rPr>
+        <w:t xml:space="preserve"> or below the </w:t>
+      </w:r>
+      <w:proofErr w:type="gramStart"/>
+      <w:r>
+        <w:rPr>
+          <w:rFonts w:eastAsiaTheme="minorEastAsia"/>
+        </w:rPr>
+        <w:t>mean</w:t>
+      </w:r>
+      <w:proofErr w:type="gramEnd"/>
+      <w:r>
+        <w:rPr>
+          <w:rFonts w:eastAsiaTheme="minorEastAsia"/>
+        </w:rPr>
+        <w:t xml:space="preserve"> that number is. If the number is greater than the mean, the z-score is positive. If the number is less than the mean, the z-score is negative.</w:t>
       </w:r>
     </w:p>
     <w:p>
@@ -2364,7 +2533,21 @@
         <w:rPr>
           <w:rFonts w:eastAsiaTheme="minorEastAsia"/>
         </w:rPr>
-        <w:t>-score of the number 52?</w:t>
+        <w:t xml:space="preserve">-score of </w:t>
+      </w:r>
+      <w:proofErr w:type="gramStart"/>
+      <w:r>
+        <w:rPr>
+          <w:rFonts w:eastAsiaTheme="minorEastAsia"/>
+        </w:rPr>
+        <w:t>the number</w:t>
+      </w:r>
+      <w:proofErr w:type="gramEnd"/>
+      <w:r>
+        <w:rPr>
+          <w:rFonts w:eastAsiaTheme="minorEastAsia"/>
+        </w:rPr>
+        <w:t xml:space="preserve"> 52?</w:t>
       </w:r>
     </w:p>
     <w:p>
@@ -2405,7 +2588,21 @@
         <w:rPr>
           <w:rFonts w:eastAsiaTheme="minorEastAsia"/>
         </w:rPr>
-        <w:t xml:space="preserve">-score will be negative. For this example, it is possible to subtract the standard deviation, 4, from 60 to get to 56, which has a </w:t>
+        <w:t xml:space="preserve">-score will be negative. For this example, it is possible to subtract the standard deviation, 4, from </w:t>
+      </w:r>
+      <w:proofErr w:type="gramStart"/>
+      <w:r>
+        <w:rPr>
+          <w:rFonts w:eastAsiaTheme="minorEastAsia"/>
+        </w:rPr>
+        <w:t>60 to get</w:t>
+      </w:r>
+      <w:proofErr w:type="gramEnd"/>
+      <w:r>
+        <w:rPr>
+          <w:rFonts w:eastAsiaTheme="minorEastAsia"/>
+        </w:rPr>
+        <w:t xml:space="preserve"> to 56, which has a </w:t>
       </w:r>
       <m:oMath>
         <m:r>
@@ -2902,7 +3099,21 @@
         <w:rPr>
           <w:rFonts w:eastAsiaTheme="minorEastAsia"/>
         </w:rPr>
-        <w:t xml:space="preserve">. Add this to the mean to get </w:t>
+        <w:t xml:space="preserve">. Add this to the </w:t>
+      </w:r>
+      <w:proofErr w:type="gramStart"/>
+      <w:r>
+        <w:rPr>
+          <w:rFonts w:eastAsiaTheme="minorEastAsia"/>
+        </w:rPr>
+        <w:t>mean</w:t>
+      </w:r>
+      <w:proofErr w:type="gramEnd"/>
+      <w:r>
+        <w:rPr>
+          <w:rFonts w:eastAsiaTheme="minorEastAsia"/>
+        </w:rPr>
+        <w:t xml:space="preserve"> to get </w:t>
       </w:r>
       <m:oMath>
         <m:r>
@@ -3012,13 +3223,7 @@
                 <w:rPr>
                   <w:rFonts w:ascii="Cambria Math" w:eastAsiaTheme="minorEastAsia" w:hAnsi="Cambria Math"/>
                 </w:rPr>
-                <m:t>x</m:t>
-              </m:r>
-              <m:r>
-                <w:rPr>
-                  <w:rFonts w:ascii="Cambria Math" w:eastAsiaTheme="minorEastAsia" w:hAnsi="Cambria Math"/>
-                </w:rPr>
-                <m:t>-mean</m:t>
+                <m:t>x-mean</m:t>
               </m:r>
             </m:num>
             <m:den>
@@ -3050,13 +3255,7 @@
           <w:rPr>
             <w:rFonts w:ascii="Cambria Math" w:eastAsiaTheme="minorEastAsia" w:hAnsi="Cambria Math"/>
           </w:rPr>
-          <m:t>x</m:t>
-        </m:r>
-        <m:r>
-          <w:rPr>
-            <w:rFonts w:ascii="Cambria Math" w:eastAsiaTheme="minorEastAsia" w:hAnsi="Cambria Math"/>
-          </w:rPr>
-          <m:t>-mean=z⋅standard deviation</m:t>
+          <m:t>x-mean=z⋅standard deviation</m:t>
         </m:r>
       </m:oMath>
     </w:p>
@@ -3073,13 +3272,7 @@
               <w:rFonts w:ascii="Cambria Math" w:eastAsiaTheme="minorEastAsia" w:hAnsi="Cambria Math"/>
             </w:rPr>
             <w:lastRenderedPageBreak/>
-            <m:t>x</m:t>
-          </m:r>
-          <m:r>
-            <w:rPr>
-              <w:rFonts w:ascii="Cambria Math" w:eastAsiaTheme="minorEastAsia" w:hAnsi="Cambria Math"/>
-            </w:rPr>
-            <m:t>=z⋅standard deviation+mean</m:t>
+            <m:t>x=z⋅standard deviation+mean</m:t>
           </m:r>
         </m:oMath>
       </m:oMathPara>
@@ -3096,23 +3289,1335 @@
             <w:rPr>
               <w:rFonts w:ascii="Cambria Math" w:eastAsiaTheme="minorEastAsia" w:hAnsi="Cambria Math"/>
             </w:rPr>
-            <m:t>x</m:t>
+            <m:t>x=-1.5⋅8+73=-12+73=61</m:t>
+          </m:r>
+        </m:oMath>
+      </m:oMathPara>
+    </w:p>
+    <w:p>
+      <w:pPr>
+        <w:pStyle w:val="Heading3"/>
+        <w:rPr>
+          <w:rFonts w:eastAsiaTheme="minorEastAsia"/>
+        </w:rPr>
+      </w:pPr>
+      <w:r>
+        <w:rPr>
+          <w:rFonts w:eastAsiaTheme="minorEastAsia"/>
+        </w:rPr>
+        <w:t>Check Your Understanding of Section 10.1</w:t>
+      </w:r>
+    </w:p>
+    <w:p>
+      <w:pPr>
+        <w:pStyle w:val="ListParagraph"/>
+        <w:numPr>
+          <w:ilvl w:val="0"/>
+          <w:numId w:val="29"/>
+        </w:numPr>
+        <w:rPr>
+          <w:rFonts w:eastAsiaTheme="minorEastAsia"/>
+          <w:i/>
+          <w:iCs/>
+        </w:rPr>
+      </w:pPr>
+      <w:r>
+        <w:rPr>
+          <w:rFonts w:eastAsiaTheme="minorEastAsia"/>
+          <w:i/>
+          <w:iCs/>
+        </w:rPr>
+        <w:t>Multiple-Choice</w:t>
+      </w:r>
+    </w:p>
+    <w:p>
+      <w:pPr>
+        <w:pStyle w:val="ListParagraph"/>
+        <w:numPr>
+          <w:ilvl w:val="0"/>
+          <w:numId w:val="30"/>
+        </w:numPr>
+      </w:pPr>
+      <w:r>
+        <w:t xml:space="preserve">Each of these data sets has a </w:t>
+      </w:r>
+      <w:proofErr w:type="gramStart"/>
+      <w:r>
+        <w:t>mean</w:t>
+      </w:r>
+      <w:proofErr w:type="gramEnd"/>
+      <w:r>
+        <w:t xml:space="preserve"> of 5. Which has the smallest standard deviation?</w:t>
+      </w:r>
+    </w:p>
+    <w:p>
+      <w:pPr>
+        <w:pStyle w:val="ListParagraph"/>
+        <w:rPr>
+          <w:b/>
+          <w:bCs/>
+        </w:rPr>
+      </w:pPr>
+      <w:r>
+        <w:rPr>
+          <w:b/>
+          <w:bCs/>
+        </w:rPr>
+        <w:t>(3) 4, 5, 5, 5, 6</w:t>
+      </w:r>
+    </w:p>
+    <w:p>
+      <w:pPr>
+        <w:pStyle w:val="NoSpacing"/>
+        <w:numPr>
+          <w:ilvl w:val="0"/>
+          <w:numId w:val="30"/>
+        </w:numPr>
+        <w:rPr>
+          <w:b/>
+          <w:bCs/>
+        </w:rPr>
+      </w:pPr>
+      <w:r>
+        <w:t>What is the standard deviation of the data set 16, 19, 14, 12, 10, 15, 15, 16</w:t>
+      </w:r>
+      <w:r>
+        <w:br/>
+      </w:r>
+      <w:r>
+        <w:rPr>
+          <w:noProof/>
+        </w:rPr>
+        <w:drawing>
+          <wp:inline distT="0" distB="0" distL="0" distR="0" wp14:anchorId="7F39E226" wp14:editId="16C20732">
+            <wp:extent cx="1691640" cy="850392"/>
+            <wp:effectExtent l="0" t="0" r="3810" b="6985"/>
+            <wp:docPr id="2097558838" name="Picture 1" descr="A screenshot of a spreadsheet&#10;&#10;AI-generated content may be incorrect."/>
+            <wp:cNvGraphicFramePr>
+              <a:graphicFrameLocks xmlns:a="http://schemas.openxmlformats.org/drawingml/2006/main" noChangeAspect="1"/>
+            </wp:cNvGraphicFramePr>
+            <a:graphic xmlns:a="http://schemas.openxmlformats.org/drawingml/2006/main">
+              <a:graphicData uri="http://schemas.openxmlformats.org/drawingml/2006/picture">
+                <pic:pic xmlns:pic="http://schemas.openxmlformats.org/drawingml/2006/picture">
+                  <pic:nvPicPr>
+                    <pic:cNvPr id="2097558838" name="Picture 1" descr="A screenshot of a spreadsheet&#10;&#10;AI-generated content may be incorrect."/>
+                    <pic:cNvPicPr/>
+                  </pic:nvPicPr>
+                  <pic:blipFill>
+                    <a:blip r:embed="rId35"/>
+                    <a:stretch>
+                      <a:fillRect/>
+                    </a:stretch>
+                  </pic:blipFill>
+                  <pic:spPr>
+                    <a:xfrm>
+                      <a:off x="0" y="0"/>
+                      <a:ext cx="1691640" cy="850392"/>
+                    </a:xfrm>
+                    <a:prstGeom prst="rect">
+                      <a:avLst/>
+                    </a:prstGeom>
+                  </pic:spPr>
+                </pic:pic>
+              </a:graphicData>
+            </a:graphic>
+          </wp:inline>
+        </w:drawing>
+      </w:r>
+      <w:r>
+        <w:br/>
+      </w:r>
+      <w:r>
+        <w:rPr>
+          <w:b/>
+          <w:bCs/>
+        </w:rPr>
+        <w:t>(1) 2.5</w:t>
+      </w:r>
+    </w:p>
+    <w:p>
+      <w:pPr>
+        <w:pStyle w:val="NoSpacing"/>
+        <w:numPr>
+          <w:ilvl w:val="0"/>
+          <w:numId w:val="30"/>
+        </w:numPr>
+      </w:pPr>
+      <w:r>
+        <w:t>What is the standard deviation for this data set?</w:t>
+      </w:r>
+    </w:p>
+    <w:tbl>
+      <w:tblPr>
+        <w:tblStyle w:val="TableGrid"/>
+        <w:tblW w:w="0" w:type="auto"/>
+        <w:tblInd w:w="720" w:type="dxa"/>
+        <w:tblLook w:val="04A0" w:firstRow="1" w:lastRow="0" w:firstColumn="1" w:lastColumn="0" w:noHBand="0" w:noVBand="1"/>
+      </w:tblPr>
+      <w:tblGrid>
+        <w:gridCol w:w="715"/>
+        <w:gridCol w:w="720"/>
+      </w:tblGrid>
+      <w:tr>
+        <w:tc>
+          <w:tcPr>
+            <w:tcW w:w="715" w:type="dxa"/>
+          </w:tcPr>
+          <w:p>
+            <w:pPr>
+              <w:pStyle w:val="NoSpacing"/>
+              <w:jc w:val="center"/>
+            </w:pPr>
+            <m:oMathPara>
+              <m:oMath>
+                <m:sSub>
+                  <m:sSubPr>
+                    <m:ctrlPr>
+                      <w:rPr>
+                        <w:rFonts w:ascii="Cambria Math" w:hAnsi="Cambria Math"/>
+                        <w:i/>
+                      </w:rPr>
+                    </m:ctrlPr>
+                  </m:sSubPr>
+                  <m:e>
+                    <m:r>
+                      <w:rPr>
+                        <w:rFonts w:ascii="Cambria Math" w:hAnsi="Cambria Math"/>
+                      </w:rPr>
+                      <m:t>x</m:t>
+                    </m:r>
+                  </m:e>
+                  <m:sub>
+                    <m:r>
+                      <w:rPr>
+                        <w:rFonts w:ascii="Cambria Math" w:hAnsi="Cambria Math"/>
+                      </w:rPr>
+                      <m:t>i</m:t>
+                    </m:r>
+                  </m:sub>
+                </m:sSub>
+              </m:oMath>
+            </m:oMathPara>
+          </w:p>
+        </w:tc>
+        <w:tc>
+          <w:tcPr>
+            <w:tcW w:w="720" w:type="dxa"/>
+          </w:tcPr>
+          <w:p>
+            <w:pPr>
+              <w:pStyle w:val="NoSpacing"/>
+              <w:jc w:val="center"/>
+            </w:pPr>
+            <m:oMathPara>
+              <m:oMath>
+                <m:sSub>
+                  <m:sSubPr>
+                    <m:ctrlPr>
+                      <w:rPr>
+                        <w:rFonts w:ascii="Cambria Math" w:hAnsi="Cambria Math"/>
+                        <w:i/>
+                      </w:rPr>
+                    </m:ctrlPr>
+                  </m:sSubPr>
+                  <m:e>
+                    <m:r>
+                      <w:rPr>
+                        <w:rFonts w:ascii="Cambria Math" w:hAnsi="Cambria Math"/>
+                      </w:rPr>
+                      <m:t>f</m:t>
+                    </m:r>
+                  </m:e>
+                  <m:sub>
+                    <m:r>
+                      <w:rPr>
+                        <w:rFonts w:ascii="Cambria Math" w:hAnsi="Cambria Math"/>
+                      </w:rPr>
+                      <m:t>i</m:t>
+                    </m:r>
+                  </m:sub>
+                </m:sSub>
+              </m:oMath>
+            </m:oMathPara>
+          </w:p>
+        </w:tc>
+      </w:tr>
+      <w:tr>
+        <w:tc>
+          <w:tcPr>
+            <w:tcW w:w="715" w:type="dxa"/>
+          </w:tcPr>
+          <w:p>
+            <w:pPr>
+              <w:pStyle w:val="NoSpacing"/>
+              <w:jc w:val="center"/>
+            </w:pPr>
+            <w:r>
+              <w:t>18</w:t>
+            </w:r>
+          </w:p>
+        </w:tc>
+        <w:tc>
+          <w:tcPr>
+            <w:tcW w:w="720" w:type="dxa"/>
+          </w:tcPr>
+          <w:p>
+            <w:pPr>
+              <w:pStyle w:val="NoSpacing"/>
+              <w:jc w:val="center"/>
+            </w:pPr>
+            <w:r>
+              <w:t>4</w:t>
+            </w:r>
+          </w:p>
+        </w:tc>
+      </w:tr>
+      <w:tr>
+        <w:tc>
+          <w:tcPr>
+            <w:tcW w:w="715" w:type="dxa"/>
+          </w:tcPr>
+          <w:p>
+            <w:pPr>
+              <w:pStyle w:val="NoSpacing"/>
+              <w:jc w:val="center"/>
+            </w:pPr>
+            <w:r>
+              <w:t>19</w:t>
+            </w:r>
+          </w:p>
+        </w:tc>
+        <w:tc>
+          <w:tcPr>
+            <w:tcW w:w="720" w:type="dxa"/>
+          </w:tcPr>
+          <w:p>
+            <w:pPr>
+              <w:pStyle w:val="NoSpacing"/>
+              <w:jc w:val="center"/>
+            </w:pPr>
+            <w:r>
+              <w:t>7</w:t>
+            </w:r>
+          </w:p>
+        </w:tc>
+      </w:tr>
+      <w:tr>
+        <w:tc>
+          <w:tcPr>
+            <w:tcW w:w="715" w:type="dxa"/>
+          </w:tcPr>
+          <w:p>
+            <w:pPr>
+              <w:pStyle w:val="NoSpacing"/>
+              <w:jc w:val="center"/>
+            </w:pPr>
+            <w:r>
+              <w:t>20</w:t>
+            </w:r>
+          </w:p>
+        </w:tc>
+        <w:tc>
+          <w:tcPr>
+            <w:tcW w:w="720" w:type="dxa"/>
+          </w:tcPr>
+          <w:p>
+            <w:pPr>
+              <w:pStyle w:val="NoSpacing"/>
+              <w:jc w:val="center"/>
+            </w:pPr>
+            <w:r>
+              <w:t>2</w:t>
+            </w:r>
+          </w:p>
+        </w:tc>
+      </w:tr>
+      <w:tr>
+        <w:tc>
+          <w:tcPr>
+            <w:tcW w:w="715" w:type="dxa"/>
+          </w:tcPr>
+          <w:p>
+            <w:pPr>
+              <w:pStyle w:val="NoSpacing"/>
+              <w:jc w:val="center"/>
+            </w:pPr>
+            <w:r>
+              <w:t>21</w:t>
+            </w:r>
+          </w:p>
+        </w:tc>
+        <w:tc>
+          <w:tcPr>
+            <w:tcW w:w="720" w:type="dxa"/>
+          </w:tcPr>
+          <w:p>
+            <w:pPr>
+              <w:pStyle w:val="NoSpacing"/>
+              <w:jc w:val="center"/>
+            </w:pPr>
+            <w:r>
+              <w:t>3</w:t>
+            </w:r>
+          </w:p>
+        </w:tc>
+      </w:tr>
+      <w:tr>
+        <w:tc>
+          <w:tcPr>
+            <w:tcW w:w="715" w:type="dxa"/>
+          </w:tcPr>
+          <w:p>
+            <w:pPr>
+              <w:pStyle w:val="NoSpacing"/>
+              <w:jc w:val="center"/>
+            </w:pPr>
+            <w:r>
+              <w:t>22</w:t>
+            </w:r>
+          </w:p>
+        </w:tc>
+        <w:tc>
+          <w:tcPr>
+            <w:tcW w:w="720" w:type="dxa"/>
+          </w:tcPr>
+          <w:p>
+            <w:pPr>
+              <w:pStyle w:val="NoSpacing"/>
+              <w:jc w:val="center"/>
+            </w:pPr>
+            <w:r>
+              <w:t>6</w:t>
+            </w:r>
+          </w:p>
+        </w:tc>
+      </w:tr>
+    </w:tbl>
+    <w:p>
+      <w:pPr>
+        <w:pStyle w:val="NoSpacing"/>
+        <w:ind w:left="720"/>
+      </w:pPr>
+      <w:r>
+        <w:rPr>
+          <w:noProof/>
+        </w:rPr>
+        <w:drawing>
+          <wp:inline distT="0" distB="0" distL="0" distR="0" wp14:anchorId="3AAC06C2" wp14:editId="082079D7">
+            <wp:extent cx="1399032" cy="1106424"/>
+            <wp:effectExtent l="0" t="0" r="0" b="0"/>
+            <wp:docPr id="373681922" name="Picture 1" descr="A screenshot of a data&#10;&#10;AI-generated content may be incorrect."/>
+            <wp:cNvGraphicFramePr>
+              <a:graphicFrameLocks xmlns:a="http://schemas.openxmlformats.org/drawingml/2006/main" noChangeAspect="1"/>
+            </wp:cNvGraphicFramePr>
+            <a:graphic xmlns:a="http://schemas.openxmlformats.org/drawingml/2006/main">
+              <a:graphicData uri="http://schemas.openxmlformats.org/drawingml/2006/picture">
+                <pic:pic xmlns:pic="http://schemas.openxmlformats.org/drawingml/2006/picture">
+                  <pic:nvPicPr>
+                    <pic:cNvPr id="373681922" name="Picture 1" descr="A screenshot of a data&#10;&#10;AI-generated content may be incorrect."/>
+                    <pic:cNvPicPr/>
+                  </pic:nvPicPr>
+                  <pic:blipFill>
+                    <a:blip r:embed="rId36"/>
+                    <a:stretch>
+                      <a:fillRect/>
+                    </a:stretch>
+                  </pic:blipFill>
+                  <pic:spPr>
+                    <a:xfrm>
+                      <a:off x="0" y="0"/>
+                      <a:ext cx="1399032" cy="1106424"/>
+                    </a:xfrm>
+                    <a:prstGeom prst="rect">
+                      <a:avLst/>
+                    </a:prstGeom>
+                  </pic:spPr>
+                </pic:pic>
+              </a:graphicData>
+            </a:graphic>
+          </wp:inline>
+        </w:drawing>
+      </w:r>
+    </w:p>
+    <w:p>
+      <w:pPr>
+        <w:pStyle w:val="NoSpacing"/>
+        <w:ind w:left="720"/>
+        <w:rPr>
+          <w:b/>
+          <w:bCs/>
+        </w:rPr>
+      </w:pPr>
+      <w:r>
+        <w:rPr>
+          <w:b/>
+          <w:bCs/>
+        </w:rPr>
+        <w:t>(2) 1.51</w:t>
+      </w:r>
+    </w:p>
+    <w:p>
+      <w:pPr>
+        <w:pStyle w:val="NoSpacing"/>
+        <w:numPr>
+          <w:ilvl w:val="0"/>
+          <w:numId w:val="30"/>
+        </w:numPr>
+        <w:rPr>
+          <w:b/>
+          <w:bCs/>
+        </w:rPr>
+      </w:pPr>
+      <w:r>
+        <w:t xml:space="preserve">If the </w:t>
+      </w:r>
+      <w:proofErr w:type="gramStart"/>
+      <w:r>
+        <w:t>mean</w:t>
+      </w:r>
+      <w:proofErr w:type="gramEnd"/>
+      <w:r>
+        <w:t xml:space="preserve"> of a data set is 60 and the standard deviation is 8, what is the z-score for the number 72?</w:t>
+      </w:r>
+      <w:r>
+        <w:br/>
+      </w:r>
+      <w:r>
+        <w:rPr>
+          <w:b/>
+          <w:bCs/>
+        </w:rPr>
+        <w:t>(4) 1.50</w:t>
+      </w:r>
+    </w:p>
+    <w:p>
+      <w:pPr>
+        <w:pStyle w:val="NoSpacing"/>
+        <w:numPr>
+          <w:ilvl w:val="0"/>
+          <w:numId w:val="30"/>
+        </w:numPr>
+        <w:rPr>
+          <w:b/>
+          <w:bCs/>
+        </w:rPr>
+      </w:pPr>
+      <w:r>
+        <w:t xml:space="preserve">If the </w:t>
+      </w:r>
+      <w:proofErr w:type="gramStart"/>
+      <w:r>
+        <w:t>mean</w:t>
+      </w:r>
+      <w:proofErr w:type="gramEnd"/>
+      <w:r>
+        <w:t xml:space="preserve"> of a data set is 40 and the standard deviation is 6, what number has a </w:t>
+      </w:r>
+      <m:oMath>
+        <m:r>
+          <w:rPr>
+            <w:rFonts w:ascii="Cambria Math" w:hAnsi="Cambria Math"/>
+          </w:rPr>
+          <m:t>z</m:t>
+        </m:r>
+      </m:oMath>
+      <w:r>
+        <w:rPr>
+          <w:rFonts w:eastAsiaTheme="minorEastAsia"/>
+        </w:rPr>
+        <w:t>-score of -2.5?</w:t>
+      </w:r>
+      <w:r>
+        <w:br/>
+      </w:r>
+      <w:r>
+        <w:rPr>
+          <w:b/>
+          <w:bCs/>
+        </w:rPr>
+        <w:t>(1) 25</w:t>
+      </w:r>
+    </w:p>
+    <w:p>
+      <w:pPr>
+        <w:pStyle w:val="NoSpacing"/>
+        <w:numPr>
+          <w:ilvl w:val="0"/>
+          <w:numId w:val="30"/>
+        </w:numPr>
+        <w:rPr>
+          <w:b/>
+          <w:bCs/>
+        </w:rPr>
+      </w:pPr>
+      <w:r>
+        <w:t xml:space="preserve">Which number has a </w:t>
+      </w:r>
+      <m:oMath>
+        <m:r>
+          <w:rPr>
+            <w:rFonts w:ascii="Cambria Math" w:hAnsi="Cambria Math"/>
+          </w:rPr>
+          <m:t>z</m:t>
+        </m:r>
+      </m:oMath>
+      <w:r>
+        <w:rPr>
+          <w:rFonts w:eastAsiaTheme="minorEastAsia"/>
+        </w:rPr>
+        <w:t>-score closest to -</w:t>
+      </w:r>
+      <w:proofErr w:type="gramStart"/>
+      <w:r>
+        <w:rPr>
+          <w:rFonts w:eastAsiaTheme="minorEastAsia"/>
+        </w:rPr>
+        <w:t>1 in</w:t>
+      </w:r>
+      <w:proofErr w:type="gramEnd"/>
+      <w:r>
+        <w:rPr>
+          <w:rFonts w:eastAsiaTheme="minorEastAsia"/>
+        </w:rPr>
+        <w:t xml:space="preserve"> in the data set 45, 38, 47, 41, 42, 34, 46, 37?</w:t>
+      </w:r>
+      <w:r>
+        <w:rPr>
+          <w:rFonts w:eastAsiaTheme="minorEastAsia"/>
+        </w:rPr>
+        <w:br/>
+      </w:r>
+      <w:r>
+        <w:rPr>
+          <w:noProof/>
+        </w:rPr>
+        <w:drawing>
+          <wp:inline distT="0" distB="0" distL="0" distR="0" wp14:anchorId="276E65F3" wp14:editId="07F36419">
+            <wp:extent cx="722376" cy="1088136"/>
+            <wp:effectExtent l="0" t="0" r="1905" b="0"/>
+            <wp:docPr id="87661665" name="Picture 1" descr="A screenshot of a computer&#10;&#10;AI-generated content may be incorrect."/>
+            <wp:cNvGraphicFramePr>
+              <a:graphicFrameLocks xmlns:a="http://schemas.openxmlformats.org/drawingml/2006/main" noChangeAspect="1"/>
+            </wp:cNvGraphicFramePr>
+            <a:graphic xmlns:a="http://schemas.openxmlformats.org/drawingml/2006/main">
+              <a:graphicData uri="http://schemas.openxmlformats.org/drawingml/2006/picture">
+                <pic:pic xmlns:pic="http://schemas.openxmlformats.org/drawingml/2006/picture">
+                  <pic:nvPicPr>
+                    <pic:cNvPr id="87661665" name="Picture 1" descr="A screenshot of a computer&#10;&#10;AI-generated content may be incorrect."/>
+                    <pic:cNvPicPr/>
+                  </pic:nvPicPr>
+                  <pic:blipFill>
+                    <a:blip r:embed="rId37"/>
+                    <a:stretch>
+                      <a:fillRect/>
+                    </a:stretch>
+                  </pic:blipFill>
+                  <pic:spPr>
+                    <a:xfrm>
+                      <a:off x="0" y="0"/>
+                      <a:ext cx="722376" cy="1088136"/>
+                    </a:xfrm>
+                    <a:prstGeom prst="rect">
+                      <a:avLst/>
+                    </a:prstGeom>
+                  </pic:spPr>
+                </pic:pic>
+              </a:graphicData>
+            </a:graphic>
+          </wp:inline>
+        </w:drawing>
+      </w:r>
+      <w:r>
+        <w:rPr>
+          <w:rFonts w:eastAsiaTheme="minorEastAsia"/>
+        </w:rPr>
+        <w:br/>
+      </w:r>
+      <m:oMathPara>
+        <m:oMath>
+          <m:r>
+            <w:rPr>
+              <w:rFonts w:ascii="Cambria Math" w:eastAsiaTheme="minorEastAsia" w:hAnsi="Cambria Math"/>
+            </w:rPr>
+            <m:t>41.25</m:t>
           </m:r>
           <m:r>
             <w:rPr>
               <w:rFonts w:ascii="Cambria Math" w:eastAsiaTheme="minorEastAsia" w:hAnsi="Cambria Math"/>
             </w:rPr>
-            <m:t>=-1.5⋅8+73=-12+73=61</m:t>
+            <m:t>-</m:t>
+          </m:r>
+          <m:r>
+            <w:rPr>
+              <w:rFonts w:ascii="Cambria Math" w:eastAsiaTheme="minorEastAsia" w:hAnsi="Cambria Math"/>
+            </w:rPr>
+            <m:t>4.35=</m:t>
+          </m:r>
+          <m:r>
+            <w:rPr>
+              <w:rFonts w:ascii="Cambria Math" w:eastAsiaTheme="minorEastAsia" w:hAnsi="Cambria Math"/>
+            </w:rPr>
+            <m:t>36.90</m:t>
+          </m:r>
+          <m:r>
+            <w:rPr>
+              <w:rFonts w:eastAsiaTheme="minorEastAsia"/>
+            </w:rPr>
+            <w:br/>
           </m:r>
         </m:oMath>
       </m:oMathPara>
-    </w:p>
-    <w:p>
-      <w:pPr>
-        <w:rPr>
-          <w:rFonts w:eastAsiaTheme="minorEastAsia"/>
-        </w:rPr>
-      </w:pPr>
+      <w:r>
+        <w:rPr>
+          <w:rFonts w:eastAsiaTheme="minorEastAsia"/>
+          <w:b/>
+          <w:bCs/>
+        </w:rPr>
+        <w:t>(4) 37</w:t>
+      </w:r>
+    </w:p>
+    <w:p>
+      <w:pPr>
+        <w:pStyle w:val="NoSpacing"/>
+        <w:numPr>
+          <w:ilvl w:val="0"/>
+          <w:numId w:val="30"/>
+        </w:numPr>
+        <w:rPr>
+          <w:b/>
+          <w:bCs/>
+        </w:rPr>
+      </w:pPr>
+      <w:r>
+        <w:rPr>
+          <w:rFonts w:eastAsiaTheme="minorEastAsia"/>
+        </w:rPr>
+        <w:br w:type="column"/>
+      </w:r>
+      <w:r>
+        <w:rPr>
+          <w:rFonts w:eastAsiaTheme="minorEastAsia"/>
+        </w:rPr>
+        <w:t xml:space="preserve">If the </w:t>
+      </w:r>
+      <w:proofErr w:type="gramStart"/>
+      <w:r>
+        <w:rPr>
+          <w:rFonts w:eastAsiaTheme="minorEastAsia"/>
+        </w:rPr>
+        <w:t>mean</w:t>
+      </w:r>
+      <w:proofErr w:type="gramEnd"/>
+      <w:r>
+        <w:rPr>
+          <w:rFonts w:eastAsiaTheme="minorEastAsia"/>
+        </w:rPr>
+        <w:t xml:space="preserve"> of the data set is 41 and the standard deviation is 6, which of the following has a </w:t>
+      </w:r>
+      <m:oMath>
+        <m:r>
+          <w:rPr>
+            <w:rFonts w:ascii="Cambria Math" w:eastAsiaTheme="minorEastAsia" w:hAnsi="Cambria Math"/>
+          </w:rPr>
+          <m:t>z</m:t>
+        </m:r>
+      </m:oMath>
+      <w:r>
+        <w:rPr>
+          <w:rFonts w:eastAsiaTheme="minorEastAsia"/>
+        </w:rPr>
+        <w:t>-score between 1.5 and 2.0?</w:t>
+      </w:r>
+      <w:r>
+        <w:rPr>
+          <w:rFonts w:eastAsiaTheme="minorEastAsia"/>
+        </w:rPr>
+        <w:br/>
+      </w:r>
+      <m:oMathPara>
+        <m:oMath>
+          <m:r>
+            <w:rPr>
+              <w:rFonts w:ascii="Cambria Math" w:hAnsi="Cambria Math"/>
+            </w:rPr>
+            <m:t>41+1.5</m:t>
+          </m:r>
+          <m:d>
+            <m:dPr>
+              <m:ctrlPr>
+                <w:rPr>
+                  <w:rFonts w:ascii="Cambria Math" w:hAnsi="Cambria Math"/>
+                  <w:i/>
+                </w:rPr>
+              </m:ctrlPr>
+            </m:dPr>
+            <m:e>
+              <m:r>
+                <w:rPr>
+                  <w:rFonts w:ascii="Cambria Math" w:hAnsi="Cambria Math"/>
+                </w:rPr>
+                <m:t>6</m:t>
+              </m:r>
+            </m:e>
+          </m:d>
+          <m:r>
+            <w:rPr>
+              <w:rFonts w:ascii="Cambria Math" w:hAnsi="Cambria Math"/>
+            </w:rPr>
+            <m:t>=41+9=50</m:t>
+          </m:r>
+          <m:r>
+            <w:rPr>
+              <w:rFonts w:ascii="Cambria Math" w:hAnsi="Cambria Math"/>
+            </w:rPr>
+            <w:br/>
+          </m:r>
+        </m:oMath>
+        <m:oMath>
+          <m:r>
+            <w:rPr>
+              <w:rFonts w:ascii="Cambria Math" w:hAnsi="Cambria Math"/>
+            </w:rPr>
+            <m:t>41+2</m:t>
+          </m:r>
+          <m:d>
+            <m:dPr>
+              <m:ctrlPr>
+                <w:rPr>
+                  <w:rFonts w:ascii="Cambria Math" w:hAnsi="Cambria Math"/>
+                  <w:i/>
+                </w:rPr>
+              </m:ctrlPr>
+            </m:dPr>
+            <m:e>
+              <m:r>
+                <w:rPr>
+                  <w:rFonts w:ascii="Cambria Math" w:hAnsi="Cambria Math"/>
+                </w:rPr>
+                <m:t>6</m:t>
+              </m:r>
+            </m:e>
+          </m:d>
+          <m:r>
+            <w:rPr>
+              <w:rFonts w:ascii="Cambria Math" w:hAnsi="Cambria Math"/>
+            </w:rPr>
+            <m:t>=41+12=53</m:t>
+          </m:r>
+          <m:r>
+            <w:rPr>
+              <w:rFonts w:eastAsiaTheme="minorEastAsia"/>
+            </w:rPr>
+            <w:br/>
+          </m:r>
+        </m:oMath>
+      </m:oMathPara>
+      <w:r>
+        <w:rPr>
+          <w:rFonts w:eastAsiaTheme="minorEastAsia"/>
+          <w:b/>
+          <w:bCs/>
+        </w:rPr>
+        <w:t>(4) 51</w:t>
+      </w:r>
+    </w:p>
+    <w:p>
+      <w:pPr>
+        <w:pStyle w:val="NoSpacing"/>
+        <w:numPr>
+          <w:ilvl w:val="0"/>
+          <w:numId w:val="30"/>
+        </w:numPr>
+      </w:pPr>
+      <w:r>
+        <w:rPr>
+          <w:rFonts w:eastAsiaTheme="minorEastAsia"/>
+        </w:rPr>
+        <w:t>How many of these 8 numbers are more than two standard deviations from the mean?</w:t>
+      </w:r>
+    </w:p>
+    <w:p>
+      <w:pPr>
+        <w:pStyle w:val="NoSpacing"/>
+        <w:ind w:left="720"/>
+        <w:jc w:val="center"/>
+        <w:rPr>
+          <w:rFonts w:eastAsiaTheme="minorEastAsia"/>
+        </w:rPr>
+      </w:pPr>
+      <w:r>
+        <w:rPr>
+          <w:rFonts w:eastAsiaTheme="minorEastAsia"/>
+        </w:rPr>
+        <w:t>1</w:t>
+      </w:r>
+      <w:r>
+        <w:rPr>
+          <w:rFonts w:eastAsiaTheme="minorEastAsia"/>
+        </w:rPr>
+        <w:t>8, 40, 44, 45, 48, 50, 50, 68</w:t>
+      </w:r>
+      <w:r>
+        <w:rPr>
+          <w:rFonts w:eastAsiaTheme="minorEastAsia"/>
+        </w:rPr>
+        <w:br/>
+      </w:r>
+      <w:r>
+        <w:rPr>
+          <w:noProof/>
+        </w:rPr>
+        <w:drawing>
+          <wp:inline distT="0" distB="0" distL="0" distR="0" wp14:anchorId="4FD0FA6B" wp14:editId="7456ADF5">
+            <wp:extent cx="640080" cy="1069848"/>
+            <wp:effectExtent l="0" t="0" r="7620" b="0"/>
+            <wp:docPr id="866432722" name="Picture 1" descr="A screenshot of a computer&#10;&#10;AI-generated content may be incorrect."/>
+            <wp:cNvGraphicFramePr>
+              <a:graphicFrameLocks xmlns:a="http://schemas.openxmlformats.org/drawingml/2006/main" noChangeAspect="1"/>
+            </wp:cNvGraphicFramePr>
+            <a:graphic xmlns:a="http://schemas.openxmlformats.org/drawingml/2006/main">
+              <a:graphicData uri="http://schemas.openxmlformats.org/drawingml/2006/picture">
+                <pic:pic xmlns:pic="http://schemas.openxmlformats.org/drawingml/2006/picture">
+                  <pic:nvPicPr>
+                    <pic:cNvPr id="866432722" name="Picture 1" descr="A screenshot of a computer&#10;&#10;AI-generated content may be incorrect."/>
+                    <pic:cNvPicPr/>
+                  </pic:nvPicPr>
+                  <pic:blipFill>
+                    <a:blip r:embed="rId38"/>
+                    <a:stretch>
+                      <a:fillRect/>
+                    </a:stretch>
+                  </pic:blipFill>
+                  <pic:spPr>
+                    <a:xfrm>
+                      <a:off x="0" y="0"/>
+                      <a:ext cx="640080" cy="1069848"/>
+                    </a:xfrm>
+                    <a:prstGeom prst="rect">
+                      <a:avLst/>
+                    </a:prstGeom>
+                  </pic:spPr>
+                </pic:pic>
+              </a:graphicData>
+            </a:graphic>
+          </wp:inline>
+        </w:drawing>
+      </w:r>
+      <w:r>
+        <w:rPr>
+          <w:rFonts w:eastAsiaTheme="minorEastAsia"/>
+        </w:rPr>
+        <w:br/>
+      </w:r>
+      <m:oMathPara>
+        <m:oMath>
+          <m:r>
+            <w:rPr>
+              <w:rFonts w:ascii="Cambria Math" w:hAnsi="Cambria Math"/>
+            </w:rPr>
+            <m:t>45+2⋅13=45+26=71</m:t>
+          </m:r>
+          <m:r>
+            <w:rPr>
+              <w:rFonts w:ascii="Cambria Math" w:hAnsi="Cambria Math"/>
+            </w:rPr>
+            <w:br/>
+          </m:r>
+        </m:oMath>
+        <m:oMath>
+          <m:r>
+            <w:rPr>
+              <w:rFonts w:ascii="Cambria Math" w:hAnsi="Cambria Math"/>
+            </w:rPr>
+            <m:t>45-2⋅13=45-26=19</m:t>
+          </m:r>
+        </m:oMath>
+      </m:oMathPara>
+    </w:p>
+    <w:p>
+      <w:pPr>
+        <w:pStyle w:val="NoSpacing"/>
+        <w:ind w:left="720"/>
+        <w:rPr>
+          <w:rFonts w:eastAsiaTheme="minorEastAsia"/>
+          <w:b/>
+          <w:bCs/>
+        </w:rPr>
+      </w:pPr>
+      <w:r>
+        <w:rPr>
+          <w:rFonts w:eastAsiaTheme="minorEastAsia"/>
+        </w:rPr>
+        <w:t>18 is the only number more than 2 standard deviations away.</w:t>
+      </w:r>
+      <w:r>
+        <w:rPr>
+          <w:rFonts w:eastAsiaTheme="minorEastAsia"/>
+        </w:rPr>
+        <w:br/>
+      </w:r>
+      <w:r>
+        <w:rPr>
+          <w:rFonts w:eastAsiaTheme="minorEastAsia"/>
+          <w:b/>
+          <w:bCs/>
+        </w:rPr>
+        <w:t>(1) 1</w:t>
+      </w:r>
+    </w:p>
+    <w:p>
+      <w:pPr>
+        <w:pStyle w:val="ListParagraph"/>
+        <w:numPr>
+          <w:ilvl w:val="0"/>
+          <w:numId w:val="30"/>
+        </w:numPr>
+      </w:pPr>
+      <w:r>
+        <w:t>How many of these 8 numbers are more than two standard deviations from the mean?</w:t>
+      </w:r>
+    </w:p>
+    <w:p>
+      <w:pPr>
+        <w:pStyle w:val="ListParagraph"/>
+        <w:jc w:val="center"/>
+      </w:pPr>
+      <w:r>
+        <w:t>11, 49, 52, 52, 53, 53, 55, 90</w:t>
+      </w:r>
+      <w:r>
+        <w:br/>
+      </w:r>
+      <w:r>
+        <w:rPr>
+          <w:noProof/>
+        </w:rPr>
+        <w:drawing>
+          <wp:inline distT="0" distB="0" distL="0" distR="0" wp14:anchorId="7ED9F077" wp14:editId="18B8A7EE">
+            <wp:extent cx="658368" cy="1097280"/>
+            <wp:effectExtent l="0" t="0" r="8890" b="7620"/>
+            <wp:docPr id="2029831183" name="Picture 1" descr="A screenshot of a computer&#10;&#10;AI-generated content may be incorrect."/>
+            <wp:cNvGraphicFramePr>
+              <a:graphicFrameLocks xmlns:a="http://schemas.openxmlformats.org/drawingml/2006/main" noChangeAspect="1"/>
+            </wp:cNvGraphicFramePr>
+            <a:graphic xmlns:a="http://schemas.openxmlformats.org/drawingml/2006/main">
+              <a:graphicData uri="http://schemas.openxmlformats.org/drawingml/2006/picture">
+                <pic:pic xmlns:pic="http://schemas.openxmlformats.org/drawingml/2006/picture">
+                  <pic:nvPicPr>
+                    <pic:cNvPr id="2029831183" name="Picture 1" descr="A screenshot of a computer&#10;&#10;AI-generated content may be incorrect."/>
+                    <pic:cNvPicPr/>
+                  </pic:nvPicPr>
+                  <pic:blipFill>
+                    <a:blip r:embed="rId39"/>
+                    <a:stretch>
+                      <a:fillRect/>
+                    </a:stretch>
+                  </pic:blipFill>
+                  <pic:spPr>
+                    <a:xfrm>
+                      <a:off x="0" y="0"/>
+                      <a:ext cx="658368" cy="1097280"/>
+                    </a:xfrm>
+                    <a:prstGeom prst="rect">
+                      <a:avLst/>
+                    </a:prstGeom>
+                  </pic:spPr>
+                </pic:pic>
+              </a:graphicData>
+            </a:graphic>
+          </wp:inline>
+        </w:drawing>
+      </w:r>
+      <w:r>
+        <w:br/>
+      </w:r>
+      <m:oMathPara>
+        <m:oMath>
+          <m:r>
+            <w:rPr>
+              <w:rFonts w:ascii="Cambria Math" w:eastAsiaTheme="minorEastAsia" w:hAnsi="Cambria Math"/>
+            </w:rPr>
+            <m:t>12.221≤</m:t>
+          </m:r>
+          <m:r>
+            <w:rPr>
+              <w:rFonts w:ascii="Cambria Math" w:hAnsi="Cambria Math"/>
+            </w:rPr>
+            <m:t>x≤91.529</m:t>
+          </m:r>
+          <m:r>
+            <w:rPr>
+              <w:rFonts w:eastAsiaTheme="minorEastAsia"/>
+            </w:rPr>
+            <w:br/>
+          </m:r>
+        </m:oMath>
+      </m:oMathPara>
+      <w:r>
+        <w:rPr>
+          <w:rFonts w:eastAsiaTheme="minorEastAsia"/>
+        </w:rPr>
+        <w:t xml:space="preserve">11 </w:t>
+      </w:r>
+      <w:r>
+        <w:rPr>
+          <w:rFonts w:eastAsiaTheme="minorEastAsia"/>
+        </w:rPr>
+        <w:t>more than 2 std dev</w:t>
+      </w:r>
+    </w:p>
+    <w:p>
+      <w:pPr>
+        <w:pStyle w:val="ListParagraph"/>
+        <w:jc w:val="left"/>
+        <w:rPr>
+          <w:b/>
+          <w:bCs/>
+        </w:rPr>
+      </w:pPr>
+      <w:r>
+        <w:rPr>
+          <w:b/>
+          <w:bCs/>
+        </w:rPr>
+        <w:t>(</w:t>
+      </w:r>
+      <w:r>
+        <w:rPr>
+          <w:b/>
+          <w:bCs/>
+        </w:rPr>
+        <w:t>1) 1</w:t>
+      </w:r>
+    </w:p>
+    <w:p>
+      <w:pPr>
+        <w:pStyle w:val="ListParagraph"/>
+        <w:numPr>
+          <w:ilvl w:val="0"/>
+          <w:numId w:val="30"/>
+        </w:numPr>
+      </w:pPr>
+      <w:r>
+        <w:t xml:space="preserve">What </w:t>
+      </w:r>
+      <w:proofErr w:type="gramStart"/>
+      <w:r>
+        <w:t>percent</w:t>
+      </w:r>
+      <w:proofErr w:type="gramEnd"/>
+      <w:r>
+        <w:t xml:space="preserve"> of these 14 numbers have a </w:t>
+      </w:r>
+      <m:oMath>
+        <m:r>
+          <w:rPr>
+            <w:rFonts w:ascii="Cambria Math" w:hAnsi="Cambria Math"/>
+          </w:rPr>
+          <m:t>z</m:t>
+        </m:r>
+      </m:oMath>
+      <w:r>
+        <w:rPr>
+          <w:rFonts w:eastAsiaTheme="minorEastAsia"/>
+        </w:rPr>
+        <w:t>-score between -1 and +1?</w:t>
+      </w:r>
+    </w:p>
+    <w:p>
+      <w:pPr>
+        <w:pStyle w:val="ListParagraph"/>
+        <w:jc w:val="center"/>
+        <w:rPr>
+          <w:rFonts w:eastAsiaTheme="minorEastAsia"/>
+          <w:sz w:val="20"/>
+          <w:szCs w:val="20"/>
+        </w:rPr>
+      </w:pPr>
+      <w:r>
+        <w:rPr>
+          <w:rFonts w:eastAsiaTheme="minorEastAsia"/>
+          <w:sz w:val="20"/>
+          <w:szCs w:val="20"/>
+        </w:rPr>
+        <w:t>59, 62, 54, 58, 62, 62, 55,</w:t>
+      </w:r>
+      <w:r>
+        <w:rPr>
+          <w:rFonts w:eastAsiaTheme="minorEastAsia"/>
+          <w:sz w:val="20"/>
+          <w:szCs w:val="20"/>
+        </w:rPr>
+        <w:t xml:space="preserve"> 56,</w:t>
+      </w:r>
+      <w:r>
+        <w:rPr>
+          <w:rFonts w:eastAsiaTheme="minorEastAsia"/>
+          <w:sz w:val="20"/>
+          <w:szCs w:val="20"/>
+        </w:rPr>
+        <w:t xml:space="preserve"> 65, 64, 58, 53, 59, 61</w:t>
+      </w:r>
+    </w:p>
+    <w:p>
+      <w:pPr>
+        <w:pStyle w:val="ListParagraph"/>
+        <w:jc w:val="center"/>
+      </w:pPr>
+      <w:r>
+        <w:rPr>
+          <w:noProof/>
+        </w:rPr>
+        <w:drawing>
+          <wp:inline distT="0" distB="0" distL="0" distR="0" wp14:anchorId="0F27DBC9" wp14:editId="7F4685E6">
+            <wp:extent cx="649224" cy="1078992"/>
+            <wp:effectExtent l="0" t="0" r="0" b="6985"/>
+            <wp:docPr id="343755892" name="Picture 1" descr="A yellow marker on a white background&#10;&#10;AI-generated content may be incorrect."/>
+            <wp:cNvGraphicFramePr>
+              <a:graphicFrameLocks xmlns:a="http://schemas.openxmlformats.org/drawingml/2006/main" noChangeAspect="1"/>
+            </wp:cNvGraphicFramePr>
+            <a:graphic xmlns:a="http://schemas.openxmlformats.org/drawingml/2006/main">
+              <a:graphicData uri="http://schemas.openxmlformats.org/drawingml/2006/picture">
+                <pic:pic xmlns:pic="http://schemas.openxmlformats.org/drawingml/2006/picture">
+                  <pic:nvPicPr>
+                    <pic:cNvPr id="343755892" name="Picture 1" descr="A yellow marker on a white background&#10;&#10;AI-generated content may be incorrect."/>
+                    <pic:cNvPicPr/>
+                  </pic:nvPicPr>
+                  <pic:blipFill>
+                    <a:blip r:embed="rId40"/>
+                    <a:stretch>
+                      <a:fillRect/>
+                    </a:stretch>
+                  </pic:blipFill>
+                  <pic:spPr>
+                    <a:xfrm>
+                      <a:off x="0" y="0"/>
+                      <a:ext cx="649224" cy="1078992"/>
+                    </a:xfrm>
+                    <a:prstGeom prst="rect">
+                      <a:avLst/>
+                    </a:prstGeom>
+                  </pic:spPr>
+                </pic:pic>
+              </a:graphicData>
+            </a:graphic>
+          </wp:inline>
+        </w:drawing>
+      </w:r>
+    </w:p>
+    <w:p>
+      <w:pPr>
+        <w:pStyle w:val="ListParagraph"/>
+        <w:jc w:val="left"/>
+        <w:rPr>
+          <w:rFonts w:eastAsiaTheme="minorEastAsia"/>
+        </w:rPr>
+      </w:pPr>
+      <m:oMathPara>
+        <m:oMath>
+          <m:r>
+            <w:rPr>
+              <w:rFonts w:ascii="Cambria Math" w:hAnsi="Cambria Math"/>
+            </w:rPr>
+            <m:t>55.56≤x≤62.73</m:t>
+          </m:r>
+          <m:r>
+            <w:rPr>
+              <w:rFonts w:eastAsiaTheme="minorEastAsia"/>
+            </w:rPr>
+            <w:br/>
+          </m:r>
+        </m:oMath>
+      </m:oMathPara>
+      <w:proofErr w:type="gramStart"/>
+      <w:r>
+        <w:rPr>
+          <w:rFonts w:eastAsiaTheme="minorEastAsia"/>
+        </w:rPr>
+        <w:t>Outside of</w:t>
+      </w:r>
+      <w:proofErr w:type="gramEnd"/>
+      <w:r>
+        <w:rPr>
+          <w:rFonts w:eastAsiaTheme="minorEastAsia"/>
+        </w:rPr>
+        <w:t xml:space="preserve"> range: 54, 55, 65, 64</w:t>
+      </w:r>
+      <w:r>
+        <w:rPr>
+          <w:rFonts w:eastAsiaTheme="minorEastAsia"/>
+        </w:rPr>
+        <w:br/>
+        <w:t xml:space="preserve">Inside range: </w:t>
+      </w:r>
+      <m:oMath>
+        <m:r>
+          <w:rPr>
+            <w:rFonts w:ascii="Cambria Math" w:eastAsiaTheme="minorEastAsia" w:hAnsi="Cambria Math"/>
+          </w:rPr>
+          <m:t>14-4=10</m:t>
+        </m:r>
+        <m:r>
+          <w:rPr>
+            <w:rFonts w:ascii="Cambria Math" w:eastAsiaTheme="minorEastAsia" w:hAnsi="Cambria Math"/>
+          </w:rPr>
+          <w:br/>
+        </m:r>
+      </m:oMath>
+      <m:oMathPara>
+        <m:oMath>
+          <m:f>
+            <m:fPr>
+              <m:ctrlPr>
+                <w:rPr>
+                  <w:rFonts w:ascii="Cambria Math" w:hAnsi="Cambria Math"/>
+                  <w:i/>
+                </w:rPr>
+              </m:ctrlPr>
+            </m:fPr>
+            <m:num>
+              <m:r>
+                <w:rPr>
+                  <w:rFonts w:ascii="Cambria Math" w:hAnsi="Cambria Math"/>
+                </w:rPr>
+                <m:t>10</m:t>
+              </m:r>
+            </m:num>
+            <m:den>
+              <m:r>
+                <w:rPr>
+                  <w:rFonts w:ascii="Cambria Math" w:hAnsi="Cambria Math"/>
+                </w:rPr>
+                <m:t>14</m:t>
+              </m:r>
+            </m:den>
+          </m:f>
+          <m:r>
+            <w:rPr>
+              <w:rFonts w:ascii="Cambria Math" w:hAnsi="Cambria Math"/>
+            </w:rPr>
+            <m:t>=0.7143=71.4%</m:t>
+          </m:r>
+        </m:oMath>
+      </m:oMathPara>
+    </w:p>
+    <w:p>
+      <w:pPr>
+        <w:pStyle w:val="ListParagraph"/>
+        <w:jc w:val="left"/>
+        <w:rPr>
+          <w:b/>
+          <w:bCs/>
+        </w:rPr>
+      </w:pPr>
+      <w:r>
+        <w:rPr>
+          <w:rFonts w:eastAsiaTheme="minorEastAsia"/>
+          <w:b/>
+          <w:bCs/>
+        </w:rPr>
+        <w:t>(2) 71%</w:t>
+      </w:r>
     </w:p>
     <w:p/>
     <w:sectPr>
@@ -4009,7 +5514,7 @@
   <w:abstractNum w:abstractNumId="10" w15:restartNumberingAfterBreak="0">
     <w:nsid w:val="31D7301E"/>
     <w:multiLevelType w:val="hybridMultilevel"/>
-    <w:tmpl w:val="64DA7902"/>
+    <w:tmpl w:val="5FC6C8F0"/>
     <w:lvl w:ilvl="0" w:tplc="0409000F">
       <w:start w:val="1"/>
       <w:numFmt w:val="decimal"/>
@@ -5140,6 +6645,92 @@
     </w:lvl>
   </w:abstractNum>
   <w:abstractNum w:abstractNumId="23" w15:restartNumberingAfterBreak="0">
+    <w:nsid w:val="74DD104F"/>
+    <w:multiLevelType w:val="hybridMultilevel"/>
+    <w:tmpl w:val="9A7616EE"/>
+    <w:lvl w:ilvl="0" w:tplc="04090015">
+      <w:start w:val="1"/>
+      <w:numFmt w:val="upperLetter"/>
+      <w:lvlText w:val="%1."/>
+      <w:lvlJc w:val="left"/>
+      <w:pPr>
+        <w:ind w:left="360" w:hanging="360"/>
+      </w:pPr>
+    </w:lvl>
+    <w:lvl w:ilvl="1" w:tplc="04090019" w:tentative="1">
+      <w:start w:val="1"/>
+      <w:numFmt w:val="lowerLetter"/>
+      <w:lvlText w:val="%2."/>
+      <w:lvlJc w:val="left"/>
+      <w:pPr>
+        <w:ind w:left="1080" w:hanging="360"/>
+      </w:pPr>
+    </w:lvl>
+    <w:lvl w:ilvl="2" w:tplc="0409001B" w:tentative="1">
+      <w:start w:val="1"/>
+      <w:numFmt w:val="lowerRoman"/>
+      <w:lvlText w:val="%3."/>
+      <w:lvlJc w:val="right"/>
+      <w:pPr>
+        <w:ind w:left="1800" w:hanging="180"/>
+      </w:pPr>
+    </w:lvl>
+    <w:lvl w:ilvl="3" w:tplc="0409000F" w:tentative="1">
+      <w:start w:val="1"/>
+      <w:numFmt w:val="decimal"/>
+      <w:lvlText w:val="%4."/>
+      <w:lvlJc w:val="left"/>
+      <w:pPr>
+        <w:ind w:left="2520" w:hanging="360"/>
+      </w:pPr>
+    </w:lvl>
+    <w:lvl w:ilvl="4" w:tplc="04090019" w:tentative="1">
+      <w:start w:val="1"/>
+      <w:numFmt w:val="lowerLetter"/>
+      <w:lvlText w:val="%5."/>
+      <w:lvlJc w:val="left"/>
+      <w:pPr>
+        <w:ind w:left="3240" w:hanging="360"/>
+      </w:pPr>
+    </w:lvl>
+    <w:lvl w:ilvl="5" w:tplc="0409001B" w:tentative="1">
+      <w:start w:val="1"/>
+      <w:numFmt w:val="lowerRoman"/>
+      <w:lvlText w:val="%6."/>
+      <w:lvlJc w:val="right"/>
+      <w:pPr>
+        <w:ind w:left="3960" w:hanging="180"/>
+      </w:pPr>
+    </w:lvl>
+    <w:lvl w:ilvl="6" w:tplc="0409000F" w:tentative="1">
+      <w:start w:val="1"/>
+      <w:numFmt w:val="decimal"/>
+      <w:lvlText w:val="%7."/>
+      <w:lvlJc w:val="left"/>
+      <w:pPr>
+        <w:ind w:left="4680" w:hanging="360"/>
+      </w:pPr>
+    </w:lvl>
+    <w:lvl w:ilvl="7" w:tplc="04090019" w:tentative="1">
+      <w:start w:val="1"/>
+      <w:numFmt w:val="lowerLetter"/>
+      <w:lvlText w:val="%8."/>
+      <w:lvlJc w:val="left"/>
+      <w:pPr>
+        <w:ind w:left="5400" w:hanging="360"/>
+      </w:pPr>
+    </w:lvl>
+    <w:lvl w:ilvl="8" w:tplc="0409001B" w:tentative="1">
+      <w:start w:val="1"/>
+      <w:numFmt w:val="lowerRoman"/>
+      <w:lvlText w:val="%9."/>
+      <w:lvlJc w:val="right"/>
+      <w:pPr>
+        <w:ind w:left="6120" w:hanging="180"/>
+      </w:pPr>
+    </w:lvl>
+  </w:abstractNum>
+  <w:abstractNum w:abstractNumId="24" w15:restartNumberingAfterBreak="0">
     <w:nsid w:val="75C020C7"/>
     <w:multiLevelType w:val="hybridMultilevel"/>
     <w:tmpl w:val="6C22E73E"/>
@@ -5230,7 +6821,7 @@
       </w:pPr>
     </w:lvl>
   </w:abstractNum>
-  <w:abstractNum w:abstractNumId="24" w15:restartNumberingAfterBreak="0">
+  <w:abstractNum w:abstractNumId="25" w15:restartNumberingAfterBreak="0">
     <w:nsid w:val="76E045E4"/>
     <w:multiLevelType w:val="hybridMultilevel"/>
     <w:tmpl w:val="388EE75C"/>
@@ -5316,7 +6907,7 @@
       </w:pPr>
     </w:lvl>
   </w:abstractNum>
-  <w:abstractNum w:abstractNumId="25" w15:restartNumberingAfterBreak="0">
+  <w:abstractNum w:abstractNumId="26" w15:restartNumberingAfterBreak="0">
     <w:nsid w:val="7B2454F5"/>
     <w:multiLevelType w:val="hybridMultilevel"/>
     <w:tmpl w:val="F2A8B5A0"/>
@@ -5405,14 +6996,100 @@
       </w:pPr>
     </w:lvl>
   </w:abstractNum>
+  <w:abstractNum w:abstractNumId="27" w15:restartNumberingAfterBreak="0">
+    <w:nsid w:val="7E6E28D2"/>
+    <w:multiLevelType w:val="hybridMultilevel"/>
+    <w:tmpl w:val="3EC20DFC"/>
+    <w:lvl w:ilvl="0" w:tplc="FFFFFFFF">
+      <w:start w:val="1"/>
+      <w:numFmt w:val="decimal"/>
+      <w:lvlText w:val="%1."/>
+      <w:lvlJc w:val="left"/>
+      <w:pPr>
+        <w:ind w:left="720" w:hanging="360"/>
+      </w:pPr>
+    </w:lvl>
+    <w:lvl w:ilvl="1" w:tplc="FFFFFFFF" w:tentative="1">
+      <w:start w:val="1"/>
+      <w:numFmt w:val="lowerLetter"/>
+      <w:lvlText w:val="%2."/>
+      <w:lvlJc w:val="left"/>
+      <w:pPr>
+        <w:ind w:left="1440" w:hanging="360"/>
+      </w:pPr>
+    </w:lvl>
+    <w:lvl w:ilvl="2" w:tplc="FFFFFFFF" w:tentative="1">
+      <w:start w:val="1"/>
+      <w:numFmt w:val="lowerRoman"/>
+      <w:lvlText w:val="%3."/>
+      <w:lvlJc w:val="right"/>
+      <w:pPr>
+        <w:ind w:left="2160" w:hanging="180"/>
+      </w:pPr>
+    </w:lvl>
+    <w:lvl w:ilvl="3" w:tplc="FFFFFFFF" w:tentative="1">
+      <w:start w:val="1"/>
+      <w:numFmt w:val="decimal"/>
+      <w:lvlText w:val="%4."/>
+      <w:lvlJc w:val="left"/>
+      <w:pPr>
+        <w:ind w:left="2880" w:hanging="360"/>
+      </w:pPr>
+    </w:lvl>
+    <w:lvl w:ilvl="4" w:tplc="FFFFFFFF" w:tentative="1">
+      <w:start w:val="1"/>
+      <w:numFmt w:val="lowerLetter"/>
+      <w:lvlText w:val="%5."/>
+      <w:lvlJc w:val="left"/>
+      <w:pPr>
+        <w:ind w:left="3600" w:hanging="360"/>
+      </w:pPr>
+    </w:lvl>
+    <w:lvl w:ilvl="5" w:tplc="FFFFFFFF" w:tentative="1">
+      <w:start w:val="1"/>
+      <w:numFmt w:val="lowerRoman"/>
+      <w:lvlText w:val="%6."/>
+      <w:lvlJc w:val="right"/>
+      <w:pPr>
+        <w:ind w:left="4320" w:hanging="180"/>
+      </w:pPr>
+    </w:lvl>
+    <w:lvl w:ilvl="6" w:tplc="FFFFFFFF" w:tentative="1">
+      <w:start w:val="1"/>
+      <w:numFmt w:val="decimal"/>
+      <w:lvlText w:val="%7."/>
+      <w:lvlJc w:val="left"/>
+      <w:pPr>
+        <w:ind w:left="5040" w:hanging="360"/>
+      </w:pPr>
+    </w:lvl>
+    <w:lvl w:ilvl="7" w:tplc="FFFFFFFF" w:tentative="1">
+      <w:start w:val="1"/>
+      <w:numFmt w:val="lowerLetter"/>
+      <w:lvlText w:val="%8."/>
+      <w:lvlJc w:val="left"/>
+      <w:pPr>
+        <w:ind w:left="5760" w:hanging="360"/>
+      </w:pPr>
+    </w:lvl>
+    <w:lvl w:ilvl="8" w:tplc="FFFFFFFF" w:tentative="1">
+      <w:start w:val="1"/>
+      <w:numFmt w:val="lowerRoman"/>
+      <w:lvlText w:val="%9."/>
+      <w:lvlJc w:val="right"/>
+      <w:pPr>
+        <w:ind w:left="6480" w:hanging="180"/>
+      </w:pPr>
+    </w:lvl>
+  </w:abstractNum>
   <w:num w:numId="1" w16cid:durableId="113643700">
     <w:abstractNumId w:val="21"/>
   </w:num>
   <w:num w:numId="2" w16cid:durableId="1888952054">
-    <w:abstractNumId w:val="23"/>
+    <w:abstractNumId w:val="24"/>
   </w:num>
   <w:num w:numId="3" w16cid:durableId="104160086">
-    <w:abstractNumId w:val="23"/>
+    <w:abstractNumId w:val="24"/>
     <w:lvlOverride w:ilvl="0">
       <w:startOverride w:val="1"/>
     </w:lvlOverride>
@@ -5430,7 +7107,7 @@
     <w:abstractNumId w:val="2"/>
   </w:num>
   <w:num w:numId="8" w16cid:durableId="1375084732">
-    <w:abstractNumId w:val="24"/>
+    <w:abstractNumId w:val="25"/>
   </w:num>
   <w:num w:numId="9" w16cid:durableId="69544458">
     <w:abstractNumId w:val="13"/>
@@ -5448,7 +7125,7 @@
     <w:abstractNumId w:val="6"/>
   </w:num>
   <w:num w:numId="14" w16cid:durableId="1208031203">
-    <w:abstractNumId w:val="23"/>
+    <w:abstractNumId w:val="24"/>
     <w:lvlOverride w:ilvl="0">
       <w:startOverride w:val="1"/>
     </w:lvlOverride>
@@ -5460,7 +7137,7 @@
     <w:abstractNumId w:val="19"/>
   </w:num>
   <w:num w:numId="17" w16cid:durableId="1406341457">
-    <w:abstractNumId w:val="25"/>
+    <w:abstractNumId w:val="26"/>
   </w:num>
   <w:num w:numId="18" w16cid:durableId="78059299">
     <w:abstractNumId w:val="18"/>
@@ -5494,6 +7171,12 @@
   </w:num>
   <w:num w:numId="28" w16cid:durableId="1016662266">
     <w:abstractNumId w:val="4"/>
+  </w:num>
+  <w:num w:numId="29" w16cid:durableId="658583734">
+    <w:abstractNumId w:val="23"/>
+  </w:num>
+  <w:num w:numId="30" w16cid:durableId="1176725073">
+    <w:abstractNumId w:val="27"/>
   </w:num>
   <w:numIdMacAtCleanup w:val="3"/>
 </w:numbering>

</xml_diff>

<commit_message>
Algebra 2 - Chapter 10: Standard Deviation - 10. 2 Normal Distribution
</commit_message>
<xml_diff>
--- a/Algebra-2/ch10/Algebra 2 - Chapter 10.docx
+++ b/Algebra-2/ch10/Algebra 2 - Chapter 10.docx
@@ -74,15 +74,7 @@
         <w:t>standard deviation</w:t>
       </w:r>
       <w:r>
-        <w:t xml:space="preserve"> of a set of numbers is a measure of how “spread out” the numbers in </w:t>
-      </w:r>
-      <w:proofErr w:type="gramStart"/>
-      <w:r>
-        <w:t>a  set</w:t>
-      </w:r>
-      <w:proofErr w:type="gramEnd"/>
-      <w:r>
-        <w:t xml:space="preserve"> are. </w:t>
+        <w:t xml:space="preserve"> of a set of numbers is a measure of how “spread out” the numbers in a  set are. </w:t>
       </w:r>
       <w:r>
         <w:t>The more spread out the numbers are, the larger the standard deviation.</w:t>
@@ -105,23 +97,7 @@
     </w:p>
     <w:p>
       <w:r>
-        <w:t xml:space="preserve">Two rooms each have 100 people in </w:t>
-      </w:r>
-      <w:proofErr w:type="gramStart"/>
-      <w:r>
-        <w:t>them</w:t>
-      </w:r>
-      <w:proofErr w:type="gramEnd"/>
-      <w:r>
-        <w:t xml:space="preserve">. The mean (average) height of the people in each room is approximately 66 inches. Even though the rooms have the same number of people and the same </w:t>
-      </w:r>
-      <w:proofErr w:type="gramStart"/>
-      <w:r>
-        <w:t>mean</w:t>
-      </w:r>
-      <w:proofErr w:type="gramEnd"/>
-      <w:r>
-        <w:t>, there is something very different about the collection of people in each room. Below are the dot plots for room 1 and room 2.</w:t>
+        <w:t>Two rooms each have 100 people in them. The mean (average) height of the people in each room is approximately 66 inches. Even though the rooms have the same number of people and the same mean, there is something very different about the collection of people in each room. Below are the dot plots for room 1 and room 2.</w:t>
       </w:r>
     </w:p>
     <w:p>
@@ -241,15 +217,7 @@
     </w:p>
     <w:p>
       <w:r>
-        <w:t xml:space="preserve">In statistics, we say that the set of people in the second room have a higher standard deviation. The standard deviation for the heights of the people in </w:t>
-      </w:r>
-      <w:proofErr w:type="gramStart"/>
-      <w:r>
-        <w:t>the room</w:t>
-      </w:r>
-      <w:proofErr w:type="gramEnd"/>
-      <w:r>
-        <w:t xml:space="preserve"> 1 was approximately 2, while the standard deviation for the heights of the people in room 2 was 6.</w:t>
+        <w:t>In statistics, we say that the set of people in the second room have a higher standard deviation. The standard deviation for the heights of the people in the room 1 was approximately 2, while the standard deviation for the heights of the people in room 2 was 6.</w:t>
       </w:r>
     </w:p>
     <w:p>
@@ -269,15 +237,7 @@
     </w:p>
     <w:p>
       <w:r>
-        <w:t xml:space="preserve">Each of the dot plots below has a </w:t>
-      </w:r>
-      <w:proofErr w:type="gramStart"/>
-      <w:r>
-        <w:t>mean</w:t>
-      </w:r>
-      <w:proofErr w:type="gramEnd"/>
-      <w:r>
-        <w:t xml:space="preserve"> of approximately 40. Which of the dot plots below corresponds to the set with the lowest standard </w:t>
+        <w:t xml:space="preserve">Each of the dot plots below has a mean of approximately 40. Which of the dot plots below corresponds to the set with the lowest standard </w:t>
       </w:r>
     </w:p>
     <w:p>
@@ -464,17 +424,8 @@
           <w:bCs/>
         </w:rPr>
         <w:lastRenderedPageBreak/>
-        <w:t xml:space="preserve">Calculating Mean and Standard Deviation with </w:t>
-      </w:r>
-      <w:proofErr w:type="spellStart"/>
-      <w:r>
-        <w:rPr>
-          <w:b/>
-          <w:bCs/>
-        </w:rPr>
-        <w:t>Geogebra</w:t>
-      </w:r>
-      <w:proofErr w:type="spellEnd"/>
+        <w:t>Calculating Mean and Standard Deviation with Geogebra</w:t>
+      </w:r>
     </w:p>
     <w:p>
       <w:hyperlink r:id="rId12" w:history="1">
@@ -482,16 +433,8 @@
           <w:rPr>
             <w:rStyle w:val="Hyperlink"/>
           </w:rPr>
-          <w:t xml:space="preserve">One Variable Stats on </w:t>
+          <w:t>One Variable Stats on Geogebra</w:t>
         </w:r>
-        <w:proofErr w:type="spellStart"/>
-        <w:r>
-          <w:rPr>
-            <w:rStyle w:val="Hyperlink"/>
-          </w:rPr>
-          <w:t>Geogebra</w:t>
-        </w:r>
-        <w:proofErr w:type="spellEnd"/>
       </w:hyperlink>
     </w:p>
     <w:p>
@@ -503,15 +446,7 @@
         </w:numPr>
       </w:pPr>
       <w:r>
-        <w:t xml:space="preserve">Use </w:t>
-      </w:r>
-      <w:proofErr w:type="spellStart"/>
-      <w:r>
-        <w:t>Geogebra</w:t>
-      </w:r>
-      <w:proofErr w:type="spellEnd"/>
-      <w:r>
-        <w:t xml:space="preserve"> Classic.</w:t>
+        <w:t>Use Geogebra Classic.</w:t>
       </w:r>
     </w:p>
     <w:p>
@@ -580,15 +515,7 @@
         </w:numPr>
       </w:pPr>
       <w:r>
-        <w:t xml:space="preserve">Copy data from Spreadsheet column into </w:t>
-      </w:r>
-      <w:proofErr w:type="spellStart"/>
-      <w:r>
-        <w:t>Geogreba</w:t>
-      </w:r>
-      <w:proofErr w:type="spellEnd"/>
-      <w:r>
-        <w:t xml:space="preserve"> Spreadsheet column(s).</w:t>
+        <w:t>Copy data from Spreadsheet column into Geogreba Spreadsheet column(s).</w:t>
       </w:r>
       <w:r>
         <w:t xml:space="preserve"> Delete the first row if it contains a header (necessary?)</w:t>
@@ -717,7 +644,7 @@
           <w:noProof/>
         </w:rPr>
         <w:drawing>
-          <wp:inline distT="0" distB="0" distL="0" distR="0" wp14:anchorId="30DC7E65" wp14:editId="73EAE447">
+          <wp:inline distT="0" distB="0" distL="0" distR="0" wp14:anchorId="30DC7E65" wp14:editId="1696BC2F">
             <wp:extent cx="1911096" cy="1307592"/>
             <wp:effectExtent l="0" t="0" r="0" b="6985"/>
             <wp:docPr id="1963464362" name="Picture 7"/>
@@ -945,15 +872,7 @@
     </w:p>
     <w:p>
       <w:r>
-        <w:t xml:space="preserve">Entering all the numbers for a large data set into the calculator can be very time consuming. </w:t>
-      </w:r>
-      <w:proofErr w:type="gramStart"/>
-      <w:r>
-        <w:t>If</w:t>
-      </w:r>
-      <w:proofErr w:type="gramEnd"/>
-      <w:r>
-        <w:t xml:space="preserve"> however, there are many repeated numbers, you can use a shortcut. Below the data for 55 numbers are summarized in a </w:t>
+        <w:t xml:space="preserve">Entering all the numbers for a large data set into the calculator can be very time consuming. If however, there are many repeated numbers, you can use a shortcut. Below the data for 55 numbers are summarized in a </w:t>
       </w:r>
       <w:r>
         <w:rPr>
@@ -1590,15 +1509,7 @@
         </w:numPr>
       </w:pPr>
       <w:r>
-        <w:t xml:space="preserve">Click on </w:t>
-      </w:r>
-      <w:proofErr w:type="gramStart"/>
-      <w:r>
-        <w:t>above</w:t>
-      </w:r>
-      <w:proofErr w:type="gramEnd"/>
-      <w:r>
-        <w:t xml:space="preserve"> link for GeoGebra Calculator Classic.</w:t>
+        <w:t>Click on above link for GeoGebra Calculator Classic.</w:t>
       </w:r>
     </w:p>
     <w:p>
@@ -1841,7 +1752,7 @@
           <w:noProof/>
         </w:rPr>
         <w:drawing>
-          <wp:inline distT="0" distB="0" distL="0" distR="0" wp14:anchorId="79CD4E4F" wp14:editId="61862FF6">
+          <wp:inline distT="0" distB="0" distL="0" distR="0" wp14:anchorId="79CD4E4F" wp14:editId="7D3C8A68">
             <wp:extent cx="1490472" cy="832104"/>
             <wp:effectExtent l="0" t="0" r="0" b="6350"/>
             <wp:docPr id="444578125" name="Picture 4"/>
@@ -2160,15 +2071,7 @@
         </w:rPr>
       </w:pPr>
       <w:r>
-        <w:t xml:space="preserve">The </w:t>
-      </w:r>
-      <w:proofErr w:type="gramStart"/>
-      <w:r>
-        <w:t>mean</w:t>
-      </w:r>
-      <w:proofErr w:type="gramEnd"/>
-      <w:r>
-        <w:t xml:space="preserve">, population standard deviation </w:t>
+        <w:t xml:space="preserve">The mean, population standard deviation </w:t>
       </w:r>
       <m:oMath>
         <m:r>
@@ -2265,23 +2168,7 @@
         </w:rPr>
       </w:pPr>
       <w:r>
-        <w:t xml:space="preserve">In a data set with a mean of 60 and a standard deviation of 4, the number 64 is one standard deviation above the mean since it is equal to the mean plus the standard deviation. The number 68 is two standard deviations above the </w:t>
-      </w:r>
-      <w:proofErr w:type="gramStart"/>
-      <w:r>
-        <w:t>mean</w:t>
-      </w:r>
-      <w:proofErr w:type="gramEnd"/>
-      <w:r>
-        <w:t xml:space="preserve"> since it is equal to the </w:t>
-      </w:r>
-      <w:proofErr w:type="gramStart"/>
-      <w:r>
-        <w:t>mean</w:t>
-      </w:r>
-      <w:proofErr w:type="gramEnd"/>
-      <w:r>
-        <w:t xml:space="preserve"> plus two times the standard deviation </w:t>
+        <w:t xml:space="preserve">In a data set with a mean of 60 and a standard deviation of 4, the number 64 is one standard deviation above the mean since it is equal to the mean plus the standard deviation. The number 68 is two standard deviations above the mean since it is equal to the mean plus two times the standard deviation </w:t>
       </w:r>
       <m:oMath>
         <m:r>
@@ -2308,21 +2195,7 @@
         <w:rPr>
           <w:rFonts w:eastAsiaTheme="minorEastAsia"/>
         </w:rPr>
-        <w:t xml:space="preserve">In statistics, we say that a number that </w:t>
-      </w:r>
-      <w:proofErr w:type="gramStart"/>
-      <w:r>
-        <w:rPr>
-          <w:rFonts w:eastAsiaTheme="minorEastAsia"/>
-        </w:rPr>
-        <w:t>is</w:t>
-      </w:r>
-      <w:proofErr w:type="gramEnd"/>
-      <w:r>
-        <w:rPr>
-          <w:rFonts w:eastAsiaTheme="minorEastAsia"/>
-        </w:rPr>
-        <w:t xml:space="preserve"> one standard deviation above the mean has a </w:t>
+        <w:t xml:space="preserve">In statistics, we say that a number that is one standard deviation above the mean has a </w:t>
       </w:r>
       <w:r>
         <w:rPr>
@@ -2336,21 +2209,7 @@
         <w:rPr>
           <w:rFonts w:eastAsiaTheme="minorEastAsia"/>
         </w:rPr>
-        <w:t xml:space="preserve"> of 1, while a number that </w:t>
-      </w:r>
-      <w:proofErr w:type="gramStart"/>
-      <w:r>
-        <w:rPr>
-          <w:rFonts w:eastAsiaTheme="minorEastAsia"/>
-        </w:rPr>
-        <w:t>is</w:t>
-      </w:r>
-      <w:proofErr w:type="gramEnd"/>
-      <w:r>
-        <w:rPr>
-          <w:rFonts w:eastAsiaTheme="minorEastAsia"/>
-        </w:rPr>
-        <w:t xml:space="preserve"> two standard deviations above the mean has a z-score of 2.</w:t>
+        <w:t xml:space="preserve"> of 1, while a number that is two standard deviations above the mean has a z-score of 2.</w:t>
       </w:r>
     </w:p>
     <w:p>
@@ -2402,35 +2261,7 @@
         <w:rPr>
           <w:rFonts w:eastAsiaTheme="minorEastAsia"/>
         </w:rPr>
-        <w:t xml:space="preserve"> of a number is how many standard deviations </w:t>
-      </w:r>
-      <w:proofErr w:type="gramStart"/>
-      <w:r>
-        <w:rPr>
-          <w:rFonts w:eastAsiaTheme="minorEastAsia"/>
-        </w:rPr>
-        <w:t>above</w:t>
-      </w:r>
-      <w:proofErr w:type="gramEnd"/>
-      <w:r>
-        <w:rPr>
-          <w:rFonts w:eastAsiaTheme="minorEastAsia"/>
-        </w:rPr>
-        <w:t xml:space="preserve"> or below the </w:t>
-      </w:r>
-      <w:proofErr w:type="gramStart"/>
-      <w:r>
-        <w:rPr>
-          <w:rFonts w:eastAsiaTheme="minorEastAsia"/>
-        </w:rPr>
-        <w:t>mean</w:t>
-      </w:r>
-      <w:proofErr w:type="gramEnd"/>
-      <w:r>
-        <w:rPr>
-          <w:rFonts w:eastAsiaTheme="minorEastAsia"/>
-        </w:rPr>
-        <w:t xml:space="preserve"> that number is. If the number is greater than the mean, the z-score is positive. If the number is less than the mean, the z-score is negative.</w:t>
+        <w:t xml:space="preserve"> of a number is how many standard deviations above or below the mean that number is. If the number is greater than the mean, the z-score is positive. If the number is less than the mean, the z-score is negative.</w:t>
       </w:r>
     </w:p>
     <w:p>
@@ -2533,21 +2364,7 @@
         <w:rPr>
           <w:rFonts w:eastAsiaTheme="minorEastAsia"/>
         </w:rPr>
-        <w:t xml:space="preserve">-score of </w:t>
-      </w:r>
-      <w:proofErr w:type="gramStart"/>
-      <w:r>
-        <w:rPr>
-          <w:rFonts w:eastAsiaTheme="minorEastAsia"/>
-        </w:rPr>
-        <w:t>the number</w:t>
-      </w:r>
-      <w:proofErr w:type="gramEnd"/>
-      <w:r>
-        <w:rPr>
-          <w:rFonts w:eastAsiaTheme="minorEastAsia"/>
-        </w:rPr>
-        <w:t xml:space="preserve"> 52?</w:t>
+        <w:t>-score of the number 52?</w:t>
       </w:r>
     </w:p>
     <w:p>
@@ -2588,21 +2405,7 @@
         <w:rPr>
           <w:rFonts w:eastAsiaTheme="minorEastAsia"/>
         </w:rPr>
-        <w:t xml:space="preserve">-score will be negative. For this example, it is possible to subtract the standard deviation, 4, from </w:t>
-      </w:r>
-      <w:proofErr w:type="gramStart"/>
-      <w:r>
-        <w:rPr>
-          <w:rFonts w:eastAsiaTheme="minorEastAsia"/>
-        </w:rPr>
-        <w:t>60 to get</w:t>
-      </w:r>
-      <w:proofErr w:type="gramEnd"/>
-      <w:r>
-        <w:rPr>
-          <w:rFonts w:eastAsiaTheme="minorEastAsia"/>
-        </w:rPr>
-        <w:t xml:space="preserve"> to 56, which has a </w:t>
+        <w:t xml:space="preserve">-score will be negative. For this example, it is possible to subtract the standard deviation, 4, from 60 to get to 56, which has a </w:t>
       </w:r>
       <m:oMath>
         <m:r>
@@ -3099,21 +2902,7 @@
         <w:rPr>
           <w:rFonts w:eastAsiaTheme="minorEastAsia"/>
         </w:rPr>
-        <w:t xml:space="preserve">. Add this to the </w:t>
-      </w:r>
-      <w:proofErr w:type="gramStart"/>
-      <w:r>
-        <w:rPr>
-          <w:rFonts w:eastAsiaTheme="minorEastAsia"/>
-        </w:rPr>
-        <w:t>mean</w:t>
-      </w:r>
-      <w:proofErr w:type="gramEnd"/>
-      <w:r>
-        <w:rPr>
-          <w:rFonts w:eastAsiaTheme="minorEastAsia"/>
-        </w:rPr>
-        <w:t xml:space="preserve"> to get </w:t>
+        <w:t xml:space="preserve">. Add this to the mean to get </w:t>
       </w:r>
       <m:oMath>
         <m:r>
@@ -3339,15 +3128,7 @@
         </w:numPr>
       </w:pPr>
       <w:r>
-        <w:t xml:space="preserve">Each of these data sets has a </w:t>
-      </w:r>
-      <w:proofErr w:type="gramStart"/>
-      <w:r>
-        <w:t>mean</w:t>
-      </w:r>
-      <w:proofErr w:type="gramEnd"/>
-      <w:r>
-        <w:t xml:space="preserve"> of 5. Which has the smallest standard deviation?</w:t>
+        <w:t>Each of these data sets has a mean of 5. Which has the smallest standard deviation?</w:t>
       </w:r>
     </w:p>
     <w:p>
@@ -3769,15 +3550,7 @@
         </w:rPr>
       </w:pPr>
       <w:r>
-        <w:t xml:space="preserve">If the </w:t>
-      </w:r>
-      <w:proofErr w:type="gramStart"/>
-      <w:r>
-        <w:t>mean</w:t>
-      </w:r>
-      <w:proofErr w:type="gramEnd"/>
-      <w:r>
-        <w:t xml:space="preserve"> of a data set is 60 and the standard deviation is 8, what is the z-score for the number 72?</w:t>
+        <w:t>If the mean of a data set is 60 and the standard deviation is 8, what is the z-score for the number 72?</w:t>
       </w:r>
       <w:r>
         <w:br/>
@@ -3803,15 +3576,7 @@
         </w:rPr>
       </w:pPr>
       <w:r>
-        <w:t xml:space="preserve">If the </w:t>
-      </w:r>
-      <w:proofErr w:type="gramStart"/>
-      <w:r>
-        <w:t>mean</w:t>
-      </w:r>
-      <w:proofErr w:type="gramEnd"/>
-      <w:r>
-        <w:t xml:space="preserve"> of a data set is 40 and the standard deviation is 6, what number has a </w:t>
+        <w:t xml:space="preserve">If the mean of a data set is 40 and the standard deviation is 6, what number has a </w:t>
       </w:r>
       <m:oMath>
         <m:r>
@@ -3865,21 +3630,7 @@
         <w:rPr>
           <w:rFonts w:eastAsiaTheme="minorEastAsia"/>
         </w:rPr>
-        <w:t>-score closest to -</w:t>
-      </w:r>
-      <w:proofErr w:type="gramStart"/>
-      <w:r>
-        <w:rPr>
-          <w:rFonts w:eastAsiaTheme="minorEastAsia"/>
-        </w:rPr>
-        <w:t>1 in</w:t>
-      </w:r>
-      <w:proofErr w:type="gramEnd"/>
-      <w:r>
-        <w:rPr>
-          <w:rFonts w:eastAsiaTheme="minorEastAsia"/>
-        </w:rPr>
-        <w:t xml:space="preserve"> in the data set 45, 38, 47, 41, 42, 34, 46, 37?</w:t>
+        <w:t>-score closest to -1 in in the data set 45, 38, 47, 41, 42, 34, 46, 37?</w:t>
       </w:r>
       <w:r>
         <w:rPr>
@@ -3939,27 +3690,12 @@
             <w:rPr>
               <w:rFonts w:ascii="Cambria Math" w:eastAsiaTheme="minorEastAsia" w:hAnsi="Cambria Math"/>
             </w:rPr>
-            <m:t>41.25</m:t>
+            <m:t>41.25-4.35=36.90</m:t>
           </m:r>
           <m:r>
-            <w:rPr>
-              <w:rFonts w:ascii="Cambria Math" w:eastAsiaTheme="minorEastAsia" w:hAnsi="Cambria Math"/>
-            </w:rPr>
-            <m:t>-</m:t>
-          </m:r>
-          <m:r>
-            <w:rPr>
-              <w:rFonts w:ascii="Cambria Math" w:eastAsiaTheme="minorEastAsia" w:hAnsi="Cambria Math"/>
-            </w:rPr>
-            <m:t>4.35=</m:t>
-          </m:r>
-          <m:r>
-            <w:rPr>
-              <w:rFonts w:ascii="Cambria Math" w:eastAsiaTheme="minorEastAsia" w:hAnsi="Cambria Math"/>
-            </w:rPr>
-            <m:t>36.90</m:t>
-          </m:r>
-          <m:r>
+            <m:rPr>
+              <m:sty m:val="p"/>
+            </m:rPr>
             <w:rPr>
               <w:rFonts w:eastAsiaTheme="minorEastAsia"/>
             </w:rPr>
@@ -3998,21 +3734,7 @@
         <w:rPr>
           <w:rFonts w:eastAsiaTheme="minorEastAsia"/>
         </w:rPr>
-        <w:t xml:space="preserve">If the </w:t>
-      </w:r>
-      <w:proofErr w:type="gramStart"/>
-      <w:r>
-        <w:rPr>
-          <w:rFonts w:eastAsiaTheme="minorEastAsia"/>
-        </w:rPr>
-        <w:t>mean</w:t>
-      </w:r>
-      <w:proofErr w:type="gramEnd"/>
-      <w:r>
-        <w:rPr>
-          <w:rFonts w:eastAsiaTheme="minorEastAsia"/>
-        </w:rPr>
-        <w:t xml:space="preserve"> of the data set is 41 and the standard deviation is 6, which of the following has a </w:t>
+        <w:t xml:space="preserve">If the mean of the data set is 41 and the standard deviation is 6, which of the following has a </w:t>
       </w:r>
       <m:oMath>
         <m:r>
@@ -4067,6 +3789,9 @@
             <m:t>=41+9=50</m:t>
           </m:r>
           <m:r>
+            <m:rPr>
+              <m:sty m:val="p"/>
+            </m:rPr>
             <w:rPr>
               <w:rFonts w:ascii="Cambria Math" w:hAnsi="Cambria Math"/>
             </w:rPr>
@@ -4105,6 +3830,9 @@
             <m:t>=41+12=53</m:t>
           </m:r>
           <m:r>
+            <m:rPr>
+              <m:sty m:val="p"/>
+            </m:rPr>
             <w:rPr>
               <w:rFonts w:eastAsiaTheme="minorEastAsia"/>
             </w:rPr>
@@ -4218,6 +3946,9 @@
             <m:t>45+2⋅13=45+26=71</m:t>
           </m:r>
           <m:r>
+            <m:rPr>
+              <m:sty m:val="p"/>
+            </m:rPr>
             <w:rPr>
               <w:rFonts w:ascii="Cambria Math" w:hAnsi="Cambria Math"/>
             </w:rPr>
@@ -4346,6 +4077,9 @@
             <m:t>x≤91.529</m:t>
           </m:r>
           <m:r>
+            <m:rPr>
+              <m:sty m:val="p"/>
+            </m:rPr>
             <w:rPr>
               <w:rFonts w:eastAsiaTheme="minorEastAsia"/>
             </w:rPr>
@@ -4399,15 +4133,7 @@
         </w:numPr>
       </w:pPr>
       <w:r>
-        <w:t xml:space="preserve">What </w:t>
-      </w:r>
-      <w:proofErr w:type="gramStart"/>
-      <w:r>
-        <w:t>percent</w:t>
-      </w:r>
-      <w:proofErr w:type="gramEnd"/>
-      <w:r>
-        <w:t xml:space="preserve"> of these 14 numbers have a </w:t>
+        <w:t xml:space="preserve">What percent of these 14 numbers have a </w:t>
       </w:r>
       <m:oMath>
         <m:r>
@@ -4522,6 +4248,9 @@
             <m:t>55.56≤x≤62.73</m:t>
           </m:r>
           <m:r>
+            <m:rPr>
+              <m:sty m:val="p"/>
+            </m:rPr>
             <w:rPr>
               <w:rFonts w:eastAsiaTheme="minorEastAsia"/>
             </w:rPr>
@@ -4529,19 +4258,11 @@
           </m:r>
         </m:oMath>
       </m:oMathPara>
-      <w:proofErr w:type="gramStart"/>
-      <w:r>
-        <w:rPr>
-          <w:rFonts w:eastAsiaTheme="minorEastAsia"/>
-        </w:rPr>
-        <w:t>Outside of</w:t>
-      </w:r>
-      <w:proofErr w:type="gramEnd"/>
-      <w:r>
-        <w:rPr>
-          <w:rFonts w:eastAsiaTheme="minorEastAsia"/>
-        </w:rPr>
-        <w:t xml:space="preserve"> range: 54, 55, 65, 64</w:t>
+      <w:r>
+        <w:rPr>
+          <w:rFonts w:eastAsiaTheme="minorEastAsia"/>
+        </w:rPr>
+        <w:t>Outside of range: 54, 55, 65, 64</w:t>
       </w:r>
       <w:r>
         <w:rPr>
@@ -4558,6 +4279,9 @@
           <m:t>14-4=10</m:t>
         </m:r>
         <m:r>
+          <m:rPr>
+            <m:sty m:val="p"/>
+          </m:rPr>
           <w:rPr>
             <w:rFonts w:ascii="Cambria Math" w:eastAsiaTheme="minorEastAsia" w:hAnsi="Cambria Math"/>
           </w:rPr>
@@ -4606,6 +4330,7 @@
         <w:pStyle w:val="ListParagraph"/>
         <w:jc w:val="left"/>
         <w:rPr>
+          <w:rFonts w:eastAsiaTheme="minorEastAsia"/>
           <w:b/>
           <w:bCs/>
         </w:rPr>
@@ -4619,6 +4344,618 @@
         <w:t>(2) 71%</w:t>
       </w:r>
     </w:p>
+    <w:p>
+      <w:r>
+        <w:br w:type="column"/>
+      </w:r>
+    </w:p>
+    <w:p>
+      <w:pPr>
+        <w:pStyle w:val="Heading2"/>
+      </w:pPr>
+      <w:r>
+        <w:t>10. 2 Normal Distribution</w:t>
+      </w:r>
+    </w:p>
+    <w:p>
+      <w:pPr>
+        <w:rPr>
+          <w:b/>
+          <w:bCs/>
+        </w:rPr>
+      </w:pPr>
+      <w:r>
+        <w:rPr>
+          <w:b/>
+          <w:bCs/>
+        </w:rPr>
+        <w:t>Key Ideas</w:t>
+      </w:r>
+    </w:p>
+    <w:p>
+      <w:r>
+        <w:t xml:space="preserve">The dot plot of real-world data has the shape of a bell curve, which is also known as a </w:t>
+      </w:r>
+      <w:r>
+        <w:rPr>
+          <w:i/>
+          <w:iCs/>
+        </w:rPr>
+        <w:t>normal distribution</w:t>
+      </w:r>
+      <w:r>
+        <w:t xml:space="preserve"> curve. When this happens, it is possible to answer certain questions about the data that you would not be able to</w:t>
+      </w:r>
+      <w:r>
+        <w:t>,</w:t>
+      </w:r>
+      <w:r>
+        <w:t xml:space="preserve"> had the shape of the dot plot not been a bell curve.</w:t>
+      </w:r>
+    </w:p>
+    <w:p>
+      <w:pPr>
+        <w:rPr>
+          <w:b/>
+          <w:bCs/>
+        </w:rPr>
+      </w:pPr>
+      <w:r>
+        <w:rPr>
+          <w:b/>
+          <w:bCs/>
+        </w:rPr>
+        <w:t>The Normal Curve</w:t>
+      </w:r>
+    </w:p>
+    <w:p>
+      <w:r>
+        <w:t>Below is a dot plot with 400 data points representing the weights of 400 children. The mean value is approximately 60, and the standard deviation is approximately 4.</w:t>
+      </w:r>
+    </w:p>
+    <w:p>
+      <w:pPr>
+        <w:jc w:val="center"/>
+      </w:pPr>
+      <w:r>
+        <w:rPr>
+          <w:noProof/>
+        </w:rPr>
+        <w:drawing>
+          <wp:inline distT="0" distB="0" distL="0" distR="0" wp14:anchorId="5672172C" wp14:editId="71AFDF00">
+            <wp:extent cx="1837944" cy="1527048"/>
+            <wp:effectExtent l="0" t="0" r="0" b="0"/>
+            <wp:docPr id="822176806" name="Picture 3"/>
+            <wp:cNvGraphicFramePr>
+              <a:graphicFrameLocks xmlns:a="http://schemas.openxmlformats.org/drawingml/2006/main" noChangeAspect="1"/>
+            </wp:cNvGraphicFramePr>
+            <a:graphic xmlns:a="http://schemas.openxmlformats.org/drawingml/2006/main">
+              <a:graphicData uri="http://schemas.openxmlformats.org/drawingml/2006/picture">
+                <pic:pic xmlns:pic="http://schemas.openxmlformats.org/drawingml/2006/picture">
+                  <pic:nvPicPr>
+                    <pic:cNvPr id="0" name="Picture 3"/>
+                    <pic:cNvPicPr>
+                      <a:picLocks noChangeAspect="1" noChangeArrowheads="1"/>
+                    </pic:cNvPicPr>
+                  </pic:nvPicPr>
+                  <pic:blipFill>
+                    <a:blip r:embed="rId41" cstate="print">
+                      <a:extLst>
+                        <a:ext uri="{28A0092B-C50C-407E-A947-70E740481C1C}">
+                          <a14:useLocalDpi xmlns:a14="http://schemas.microsoft.com/office/drawing/2010/main" val="0"/>
+                        </a:ext>
+                      </a:extLst>
+                    </a:blip>
+                    <a:srcRect/>
+                    <a:stretch>
+                      <a:fillRect/>
+                    </a:stretch>
+                  </pic:blipFill>
+                  <pic:spPr bwMode="auto">
+                    <a:xfrm>
+                      <a:off x="0" y="0"/>
+                      <a:ext cx="1837944" cy="1527048"/>
+                    </a:xfrm>
+                    <a:prstGeom prst="rect">
+                      <a:avLst/>
+                    </a:prstGeom>
+                    <a:noFill/>
+                    <a:ln>
+                      <a:noFill/>
+                    </a:ln>
+                  </pic:spPr>
+                </pic:pic>
+              </a:graphicData>
+            </a:graphic>
+          </wp:inline>
+        </w:drawing>
+      </w:r>
+    </w:p>
+    <w:p>
+      <w:pPr>
+        <w:jc w:val="center"/>
+      </w:pPr>
+      <w:r>
+        <w:rPr>
+          <w:noProof/>
+        </w:rPr>
+        <w:drawing>
+          <wp:inline distT="0" distB="0" distL="0" distR="0" wp14:anchorId="2E9852F8" wp14:editId="4200BB20">
+            <wp:extent cx="1600200" cy="2258568"/>
+            <wp:effectExtent l="0" t="0" r="0" b="8890"/>
+            <wp:docPr id="1266426393" name="Picture 1" descr="A screenshot of a math test&#10;&#10;AI-generated content may be incorrect."/>
+            <wp:cNvGraphicFramePr>
+              <a:graphicFrameLocks xmlns:a="http://schemas.openxmlformats.org/drawingml/2006/main" noChangeAspect="1"/>
+            </wp:cNvGraphicFramePr>
+            <a:graphic xmlns:a="http://schemas.openxmlformats.org/drawingml/2006/main">
+              <a:graphicData uri="http://schemas.openxmlformats.org/drawingml/2006/picture">
+                <pic:pic xmlns:pic="http://schemas.openxmlformats.org/drawingml/2006/picture">
+                  <pic:nvPicPr>
+                    <pic:cNvPr id="1266426393" name="Picture 1" descr="A screenshot of a math test&#10;&#10;AI-generated content may be incorrect."/>
+                    <pic:cNvPicPr/>
+                  </pic:nvPicPr>
+                  <pic:blipFill>
+                    <a:blip r:embed="rId42"/>
+                    <a:stretch>
+                      <a:fillRect/>
+                    </a:stretch>
+                  </pic:blipFill>
+                  <pic:spPr>
+                    <a:xfrm>
+                      <a:off x="0" y="0"/>
+                      <a:ext cx="1600200" cy="2258568"/>
+                    </a:xfrm>
+                    <a:prstGeom prst="rect">
+                      <a:avLst/>
+                    </a:prstGeom>
+                  </pic:spPr>
+                </pic:pic>
+              </a:graphicData>
+            </a:graphic>
+          </wp:inline>
+        </w:drawing>
+      </w:r>
+    </w:p>
+    <w:p>
+      <w:r>
+        <w:t xml:space="preserve">Since the mean is 60 and the standard deviation is 4, a score of 64 is said to be </w:t>
+      </w:r>
+      <w:r>
+        <w:rPr>
+          <w:i/>
+          <w:iCs/>
+        </w:rPr>
+        <w:t>one standard deviation above the mean</w:t>
+      </w:r>
+      <w:r>
+        <w:t xml:space="preserve">. A score of 68 is said to be </w:t>
+      </w:r>
+      <w:r>
+        <w:rPr>
+          <w:i/>
+          <w:iCs/>
+        </w:rPr>
+        <w:t>two standard deviations above the mean</w:t>
+      </w:r>
+      <w:r>
+        <w:t xml:space="preserve">. A score of 56 is said to be </w:t>
+      </w:r>
+      <w:r>
+        <w:rPr>
+          <w:i/>
+          <w:iCs/>
+        </w:rPr>
+        <w:t>one standard deviation below the mean</w:t>
+      </w:r>
+      <w:r>
+        <w:t xml:space="preserve">. A score of 52 is said to be </w:t>
+      </w:r>
+      <w:r>
+        <w:rPr>
+          <w:i/>
+          <w:iCs/>
+        </w:rPr>
+        <w:t>two standard deviations below the mean</w:t>
+      </w:r>
+      <w:r>
+        <w:t>.</w:t>
+      </w:r>
+    </w:p>
+    <w:p>
+      <w:pPr>
+        <w:rPr>
+          <w:b/>
+          <w:bCs/>
+        </w:rPr>
+      </w:pPr>
+      <w:r>
+        <w:br w:type="column"/>
+      </w:r>
+      <w:r>
+        <w:rPr>
+          <w:b/>
+          <w:bCs/>
+        </w:rPr>
+        <w:t>Percentages in the Normal Distribution Curve</w:t>
+      </w:r>
+    </w:p>
+    <w:p>
+      <w:r>
+        <w:t>In a normal distribution with a lot of data points, approximately 68% of the values will be between one standard deviation below the mean and one standard deviation above the mean. 95% of the values will between two standard deviations below the mean and two standard deviations above the mean.</w:t>
+      </w:r>
+    </w:p>
+    <w:p>
+      <w:r>
+        <w:rPr>
+          <w:noProof/>
+        </w:rPr>
+        <w:drawing>
+          <wp:inline distT="0" distB="0" distL="0" distR="0" wp14:anchorId="0520DE7B" wp14:editId="310A8A42">
+            <wp:extent cx="3200400" cy="1934845"/>
+            <wp:effectExtent l="0" t="0" r="0" b="8255"/>
+            <wp:docPr id="1704543128" name="Picture 4" descr="The Empirical Rule | Mathematics for the Liberal Arts |"/>
+            <wp:cNvGraphicFramePr>
+              <a:graphicFrameLocks xmlns:a="http://schemas.openxmlformats.org/drawingml/2006/main" noChangeAspect="1"/>
+            </wp:cNvGraphicFramePr>
+            <a:graphic xmlns:a="http://schemas.openxmlformats.org/drawingml/2006/main">
+              <a:graphicData uri="http://schemas.openxmlformats.org/drawingml/2006/picture">
+                <pic:pic xmlns:pic="http://schemas.openxmlformats.org/drawingml/2006/picture">
+                  <pic:nvPicPr>
+                    <pic:cNvPr id="0" name="Picture 4" descr="The Empirical Rule | Mathematics for the Liberal Arts |"/>
+                    <pic:cNvPicPr>
+                      <a:picLocks noChangeAspect="1" noChangeArrowheads="1"/>
+                    </pic:cNvPicPr>
+                  </pic:nvPicPr>
+                  <pic:blipFill>
+                    <a:blip r:embed="rId43">
+                      <a:extLst>
+                        <a:ext uri="{28A0092B-C50C-407E-A947-70E740481C1C}">
+                          <a14:useLocalDpi xmlns:a14="http://schemas.microsoft.com/office/drawing/2010/main" val="0"/>
+                        </a:ext>
+                      </a:extLst>
+                    </a:blip>
+                    <a:srcRect/>
+                    <a:stretch>
+                      <a:fillRect/>
+                    </a:stretch>
+                  </pic:blipFill>
+                  <pic:spPr bwMode="auto">
+                    <a:xfrm>
+                      <a:off x="0" y="0"/>
+                      <a:ext cx="3200400" cy="1934845"/>
+                    </a:xfrm>
+                    <a:prstGeom prst="rect">
+                      <a:avLst/>
+                    </a:prstGeom>
+                    <a:noFill/>
+                    <a:ln>
+                      <a:noFill/>
+                    </a:ln>
+                  </pic:spPr>
+                </pic:pic>
+              </a:graphicData>
+            </a:graphic>
+          </wp:inline>
+        </w:drawing>
+      </w:r>
+    </w:p>
+    <w:p>
+      <w:r>
+        <w:t>Using a Calculator to Find the Percentage of Numbers Between Two Values</w:t>
+      </w:r>
+    </w:p>
+    <w:p>
+      <w:r>
+        <w:t>If the mean and the standard deviation of a data set are known, the graphing calculator can quickly determine what percent of the numbers in the data set will be between any two values.</w:t>
+      </w:r>
+    </w:p>
+    <w:p>
+      <w:r>
+        <w:t>The heights of 400 people are measured. The mean is approximately 60, and the standard deviation is approximately 4.</w:t>
+      </w:r>
+    </w:p>
+    <w:p>
+      <w:r>
+        <w:t xml:space="preserve">Since 68% of the numbers are expected to fall within one standard deviation of the mean, then approximately </w:t>
+      </w:r>
+      <m:oMath>
+        <m:r>
+          <w:rPr>
+            <w:rFonts w:ascii="Cambria Math" w:hAnsi="Cambria Math"/>
+          </w:rPr>
+          <m:t>.68⋅400=272</m:t>
+        </m:r>
+      </m:oMath>
+      <w:r>
+        <w:rPr>
+          <w:rFonts w:eastAsiaTheme="minorEastAsia"/>
+        </w:rPr>
+        <w:t xml:space="preserve"> should be between </w:t>
+      </w:r>
+      <m:oMath>
+        <m:r>
+          <w:rPr>
+            <w:rFonts w:ascii="Cambria Math" w:eastAsiaTheme="minorEastAsia" w:hAnsi="Cambria Math"/>
+          </w:rPr>
+          <m:t>60-4=56</m:t>
+        </m:r>
+      </m:oMath>
+      <w:r>
+        <w:rPr>
+          <w:rFonts w:eastAsiaTheme="minorEastAsia"/>
+        </w:rPr>
+        <w:t xml:space="preserve"> inches and </w:t>
+      </w:r>
+      <m:oMath>
+        <m:r>
+          <w:rPr>
+            <w:rFonts w:ascii="Cambria Math" w:eastAsiaTheme="minorEastAsia" w:hAnsi="Cambria Math"/>
+          </w:rPr>
+          <m:t>60+4=64</m:t>
+        </m:r>
+      </m:oMath>
+      <w:r>
+        <w:rPr>
+          <w:rFonts w:eastAsiaTheme="minorEastAsia"/>
+        </w:rPr>
+        <w:t xml:space="preserve"> inches.</w:t>
+      </w:r>
+    </w:p>
+    <w:p>
+      <w:pPr>
+        <w:jc w:val="center"/>
+      </w:pPr>
+      <w:r>
+        <w:rPr>
+          <w:noProof/>
+        </w:rPr>
+        <w:drawing>
+          <wp:inline distT="0" distB="0" distL="0" distR="0" wp14:anchorId="008ECEE7" wp14:editId="39C0568D">
+            <wp:extent cx="2770632" cy="1280160"/>
+            <wp:effectExtent l="0" t="0" r="0" b="0"/>
+            <wp:docPr id="483542370" name="Picture 1" descr="A screenshot of a computer screen&#10;&#10;AI-generated content may be incorrect."/>
+            <wp:cNvGraphicFramePr>
+              <a:graphicFrameLocks xmlns:a="http://schemas.openxmlformats.org/drawingml/2006/main" noChangeAspect="1"/>
+            </wp:cNvGraphicFramePr>
+            <a:graphic xmlns:a="http://schemas.openxmlformats.org/drawingml/2006/main">
+              <a:graphicData uri="http://schemas.openxmlformats.org/drawingml/2006/picture">
+                <pic:pic xmlns:pic="http://schemas.openxmlformats.org/drawingml/2006/picture">
+                  <pic:nvPicPr>
+                    <pic:cNvPr id="483542370" name="Picture 1" descr="A screenshot of a computer screen&#10;&#10;AI-generated content may be incorrect."/>
+                    <pic:cNvPicPr/>
+                  </pic:nvPicPr>
+                  <pic:blipFill>
+                    <a:blip r:embed="rId44"/>
+                    <a:stretch>
+                      <a:fillRect/>
+                    </a:stretch>
+                  </pic:blipFill>
+                  <pic:spPr>
+                    <a:xfrm>
+                      <a:off x="0" y="0"/>
+                      <a:ext cx="2770632" cy="1280160"/>
+                    </a:xfrm>
+                    <a:prstGeom prst="rect">
+                      <a:avLst/>
+                    </a:prstGeom>
+                  </pic:spPr>
+                </pic:pic>
+              </a:graphicData>
+            </a:graphic>
+          </wp:inline>
+        </w:drawing>
+      </w:r>
+    </w:p>
+    <w:p>
+      <w:r>
+        <w:t>Knowing the 68% and 95% rule is useful if a question asks how many members of a set are within one or two standard deviations of the mean. Most questions, though, are about finding how many members of a set are between two numbers that are not exactly one or two standard deviations from the mean.</w:t>
+      </w:r>
+    </w:p>
+    <w:p>
+      <w:r>
+        <w:lastRenderedPageBreak/>
+        <w:t>In the scenario above, a graphing calculator can be used to determine how many out of the 400 people can be expected to be between 57.5 and 62 inches tall. Between 56 and 64 inches was 68% since those were the numbers exactly one standard deviation above and below the mean.</w:t>
+      </w:r>
+      <w:r>
+        <w:t xml:space="preserve"> The percent of people between 57.5 and 62 inches will be lower than 68% and can be found with a graphing calculator.</w:t>
+      </w:r>
+    </w:p>
+    <w:p>
+      <w:pPr>
+        <w:rPr>
+          <w:b/>
+          <w:bCs/>
+        </w:rPr>
+      </w:pPr>
+      <w:r>
+        <w:rPr>
+          <w:b/>
+          <w:bCs/>
+        </w:rPr>
+        <w:t>Example 1</w:t>
+      </w:r>
+    </w:p>
+    <w:p>
+      <w:r>
+        <w:t>If the mean of a set of Regents scores is 80, the standard deviation is 15, and the data are approximately normally distributed, approximately how many scores can be expected between 74 and 89?</w:t>
+      </w:r>
+    </w:p>
+    <w:p>
+      <w:pPr>
+        <w:rPr>
+          <w:rFonts w:eastAsiaTheme="minorEastAsia"/>
+        </w:rPr>
+      </w:pPr>
+      <w:r>
+        <w:t xml:space="preserve">Solution: </w:t>
+      </w:r>
+      <w:r>
+        <w:t xml:space="preserve">The percent of scores between 74 and 89 will be approximately 38%. Out of 500 scores, this will be approximately </w:t>
+      </w:r>
+      <m:oMath>
+        <m:r>
+          <w:rPr>
+            <w:rFonts w:ascii="Cambria Math" w:hAnsi="Cambria Math"/>
+          </w:rPr>
+          <m:t>.38⋅500=190</m:t>
+        </m:r>
+      </m:oMath>
+      <w:r>
+        <w:rPr>
+          <w:rFonts w:eastAsiaTheme="minorEastAsia"/>
+        </w:rPr>
+        <w:t xml:space="preserve"> scores.</w:t>
+      </w:r>
+    </w:p>
+    <w:p>
+      <w:r>
+        <w:rPr>
+          <w:noProof/>
+        </w:rPr>
+        <w:drawing>
+          <wp:inline distT="0" distB="0" distL="0" distR="0" wp14:anchorId="593FD250" wp14:editId="07CF04CF">
+            <wp:extent cx="3200400" cy="1867535"/>
+            <wp:effectExtent l="0" t="0" r="0" b="0"/>
+            <wp:docPr id="1039880476" name="Picture 1" descr="A screenshot of a computer screen&#10;&#10;AI-generated content may be incorrect."/>
+            <wp:cNvGraphicFramePr>
+              <a:graphicFrameLocks xmlns:a="http://schemas.openxmlformats.org/drawingml/2006/main" noChangeAspect="1"/>
+            </wp:cNvGraphicFramePr>
+            <a:graphic xmlns:a="http://schemas.openxmlformats.org/drawingml/2006/main">
+              <a:graphicData uri="http://schemas.openxmlformats.org/drawingml/2006/picture">
+                <pic:pic xmlns:pic="http://schemas.openxmlformats.org/drawingml/2006/picture">
+                  <pic:nvPicPr>
+                    <pic:cNvPr id="1039880476" name="Picture 1" descr="A screenshot of a computer screen&#10;&#10;AI-generated content may be incorrect."/>
+                    <pic:cNvPicPr/>
+                  </pic:nvPicPr>
+                  <pic:blipFill>
+                    <a:blip r:embed="rId45"/>
+                    <a:stretch>
+                      <a:fillRect/>
+                    </a:stretch>
+                  </pic:blipFill>
+                  <pic:spPr>
+                    <a:xfrm>
+                      <a:off x="0" y="0"/>
+                      <a:ext cx="3200400" cy="1867535"/>
+                    </a:xfrm>
+                    <a:prstGeom prst="rect">
+                      <a:avLst/>
+                    </a:prstGeom>
+                  </pic:spPr>
+                </pic:pic>
+              </a:graphicData>
+            </a:graphic>
+          </wp:inline>
+        </w:drawing>
+      </w:r>
+    </w:p>
+    <w:p>
+      <w:pPr>
+        <w:rPr>
+          <w:b/>
+          <w:bCs/>
+        </w:rPr>
+      </w:pPr>
+      <w:r>
+        <w:rPr>
+          <w:b/>
+          <w:bCs/>
+        </w:rPr>
+        <w:br w:type="column"/>
+      </w:r>
+      <w:r>
+        <w:rPr>
+          <w:b/>
+          <w:bCs/>
+        </w:rPr>
+        <w:t>Example 2</w:t>
+      </w:r>
+    </w:p>
+    <w:p>
+      <w:r>
+        <w:t>If the mean temperature in New York throughout the year is 55 degrees and the standard deviation is 15 degrees, what percent of the days can be expected to have temperatures greater than 80 degrees</w:t>
+      </w:r>
+      <w:r>
+        <w:t>?</w:t>
+      </w:r>
+    </w:p>
+    <w:p>
+      <w:r>
+        <w:rPr>
+          <w:i/>
+          <w:iCs/>
+        </w:rPr>
+        <w:t>Solution</w:t>
+      </w:r>
+      <w:r>
+        <w:t>: In this example, there is no upper bound? When this happens, make the upper bound a very large number, at least 4 standard deviations above the mean. (The number 9,999 is generally safe to use unless there is a very large mean and/or standard deviation.) When using 9,999 as the upper bound, the calculator determines the percent to be approximately 5%.</w:t>
+      </w:r>
+    </w:p>
+    <w:p>
+      <w:r>
+        <w:t>For examples, where there is no low bond, make the lower bound a very small negative number like -9,999.</w:t>
+      </w:r>
+    </w:p>
+    <w:p>
+      <w:r>
+        <w:t>Simulation using Python, Numpy and a sample size of 10,000 data points generated using a normal distribution with a mean of 55 degrees and a standard deviation of 15.</w:t>
+      </w:r>
+    </w:p>
+    <w:p>
+      <w:r>
+        <w:rPr>
+          <w:noProof/>
+        </w:rPr>
+        <w:drawing>
+          <wp:inline distT="0" distB="0" distL="0" distR="0" wp14:anchorId="7BFFB354" wp14:editId="4F72A7BB">
+            <wp:extent cx="3200400" cy="1038225"/>
+            <wp:effectExtent l="0" t="0" r="0" b="9525"/>
+            <wp:docPr id="380600813" name="Picture 1" descr="A screenshot of a computer screen&#10;&#10;AI-generated content may be incorrect."/>
+            <wp:cNvGraphicFramePr>
+              <a:graphicFrameLocks xmlns:a="http://schemas.openxmlformats.org/drawingml/2006/main" noChangeAspect="1"/>
+            </wp:cNvGraphicFramePr>
+            <a:graphic xmlns:a="http://schemas.openxmlformats.org/drawingml/2006/main">
+              <a:graphicData uri="http://schemas.openxmlformats.org/drawingml/2006/picture">
+                <pic:pic xmlns:pic="http://schemas.openxmlformats.org/drawingml/2006/picture">
+                  <pic:nvPicPr>
+                    <pic:cNvPr id="380600813" name="Picture 1" descr="A screenshot of a computer screen&#10;&#10;AI-generated content may be incorrect."/>
+                    <pic:cNvPicPr/>
+                  </pic:nvPicPr>
+                  <pic:blipFill>
+                    <a:blip r:embed="rId46"/>
+                    <a:stretch>
+                      <a:fillRect/>
+                    </a:stretch>
+                  </pic:blipFill>
+                  <pic:spPr>
+                    <a:xfrm>
+                      <a:off x="0" y="0"/>
+                      <a:ext cx="3200400" cy="1038225"/>
+                    </a:xfrm>
+                    <a:prstGeom prst="rect">
+                      <a:avLst/>
+                    </a:prstGeom>
+                  </pic:spPr>
+                </pic:pic>
+              </a:graphicData>
+            </a:graphic>
+          </wp:inline>
+        </w:drawing>
+      </w:r>
+    </w:p>
+    <w:p>
+      <w:r>
+        <w:br w:type="column"/>
+      </w:r>
+    </w:p>
+    <w:p/>
+    <w:p>
+      <w:pPr>
+        <w:jc w:val="center"/>
+      </w:pPr>
+    </w:p>
+    <w:p/>
+    <w:p/>
     <w:p/>
     <w:sectPr>
       <w:type w:val="continuous"/>

</xml_diff>

<commit_message>
Algebra 2 - Chapter 10: Standard Deviation - 10. 2 Normal Distribution - Check Your Understanding of Section 10.2 - A. Multiple-Choice
</commit_message>
<xml_diff>
--- a/Algebra-2/ch10/Algebra 2 - Chapter 10.docx
+++ b/Algebra-2/ch10/Algebra 2 - Chapter 10.docx
@@ -644,7 +644,7 @@
           <w:noProof/>
         </w:rPr>
         <w:drawing>
-          <wp:inline distT="0" distB="0" distL="0" distR="0" wp14:anchorId="30DC7E65" wp14:editId="1696BC2F">
+          <wp:inline distT="0" distB="0" distL="0" distR="0" wp14:anchorId="30DC7E65" wp14:editId="5FF29213">
             <wp:extent cx="1911096" cy="1307592"/>
             <wp:effectExtent l="0" t="0" r="0" b="6985"/>
             <wp:docPr id="1963464362" name="Picture 7"/>
@@ -1752,7 +1752,7 @@
           <w:noProof/>
         </w:rPr>
         <w:drawing>
-          <wp:inline distT="0" distB="0" distL="0" distR="0" wp14:anchorId="79CD4E4F" wp14:editId="7D3C8A68">
+          <wp:inline distT="0" distB="0" distL="0" distR="0" wp14:anchorId="79CD4E4F" wp14:editId="50441BFD">
             <wp:extent cx="1490472" cy="832104"/>
             <wp:effectExtent l="0" t="0" r="0" b="6350"/>
             <wp:docPr id="444578125" name="Picture 4"/>
@@ -4422,7 +4422,7 @@
           <w:noProof/>
         </w:rPr>
         <w:drawing>
-          <wp:inline distT="0" distB="0" distL="0" distR="0" wp14:anchorId="5672172C" wp14:editId="71AFDF00">
+          <wp:inline distT="0" distB="0" distL="0" distR="0" wp14:anchorId="5672172C" wp14:editId="53C539B8">
             <wp:extent cx="1837944" cy="1527048"/>
             <wp:effectExtent l="0" t="0" r="0" b="0"/>
             <wp:docPr id="822176806" name="Picture 3"/>
@@ -4944,16 +4944,463 @@
       </w:r>
     </w:p>
     <w:p>
+      <w:pPr>
+        <w:pStyle w:val="Heading3"/>
+      </w:pPr>
       <w:r>
         <w:br w:type="column"/>
       </w:r>
+      <w:r>
+        <w:lastRenderedPageBreak/>
+        <w:t>Check Your Understanding of Section 10.2</w:t>
+      </w:r>
+    </w:p>
+    <w:p>
+      <w:r>
+        <w:t xml:space="preserve">My answers may be inaccurate due to the lack of a </w:t>
+      </w:r>
+      <w:r>
+        <w:br/>
+      </w:r>
+      <w:r>
+        <w:t>TI</w:t>
+      </w:r>
+      <w:r>
+        <w:t>-</w:t>
+      </w:r>
+      <w:r>
+        <w:t>84 calculator.</w:t>
+      </w:r>
+    </w:p>
+    <w:p>
+      <w:pPr>
+        <w:pStyle w:val="ListParagraph"/>
+        <w:numPr>
+          <w:ilvl w:val="0"/>
+          <w:numId w:val="31"/>
+        </w:numPr>
+        <w:rPr>
+          <w:i/>
+          <w:iCs/>
+        </w:rPr>
+      </w:pPr>
+      <w:r>
+        <w:rPr>
+          <w:i/>
+          <w:iCs/>
+        </w:rPr>
+        <w:t>Multiple-Choice</w:t>
+      </w:r>
+    </w:p>
+    <w:p>
+      <w:pPr>
+        <w:pStyle w:val="ListParagraph"/>
+        <w:numPr>
+          <w:ilvl w:val="0"/>
+          <w:numId w:val="32"/>
+        </w:numPr>
+        <w:rPr>
+          <w:b/>
+          <w:bCs/>
+        </w:rPr>
+      </w:pPr>
+      <w:r>
+        <w:t>If the mean of a set of normally distributed 200 numbers is 70 and the standard deviation is 6, approximately what percent of the numbers will be between 64 and 76</w:t>
+      </w:r>
+      <w:r>
+        <w:t>?</w:t>
+      </w:r>
+      <w:r>
+        <w:br/>
+      </w:r>
+      <w:r>
+        <w:rPr>
+          <w:b/>
+          <w:bCs/>
+        </w:rPr>
+        <w:t>(1) 68%</w:t>
+      </w:r>
+    </w:p>
+    <w:p>
+      <w:pPr>
+        <w:pStyle w:val="ListParagraph"/>
+        <w:numPr>
+          <w:ilvl w:val="0"/>
+          <w:numId w:val="32"/>
+        </w:numPr>
+        <w:rPr>
+          <w:b/>
+          <w:bCs/>
+        </w:rPr>
+      </w:pPr>
+      <w:r>
+        <w:t>The weights of 400 children are collected, and the data are normally distributed. What percent of the children were between 42 and 52 pounds if the mean was 50 pounds and the standard deviation was 3?</w:t>
+      </w:r>
+      <w:r>
+        <w:br/>
+      </w:r>
+      <w:r>
+        <w:rPr>
+          <w:b/>
+          <w:bCs/>
+        </w:rPr>
+        <w:t>(4) 74%</w:t>
+      </w:r>
+    </w:p>
+    <w:p>
+      <w:pPr>
+        <w:pStyle w:val="ListParagraph"/>
+        <w:numPr>
+          <w:ilvl w:val="0"/>
+          <w:numId w:val="32"/>
+        </w:numPr>
+        <w:rPr>
+          <w:b/>
+          <w:bCs/>
+        </w:rPr>
+      </w:pPr>
+      <w:r>
+        <w:t>On the Algebra II Regents, the mean score was 75 and the standard deviation was 9. If the data was normally distributed, what percentage of the scores were over 90?</w:t>
+      </w:r>
+      <w:r>
+        <w:br/>
+      </w:r>
+      <w:r>
+        <w:rPr>
+          <w:b/>
+          <w:bCs/>
+        </w:rPr>
+        <w:t>(4) 5%</w:t>
+      </w:r>
+    </w:p>
+    <w:p>
+      <w:pPr>
+        <w:pStyle w:val="ListParagraph"/>
+        <w:numPr>
+          <w:ilvl w:val="0"/>
+          <w:numId w:val="32"/>
+        </w:numPr>
+      </w:pPr>
+      <w:r>
+        <w:t>The amount of time that 300 adults each week was collected. If the data were normally distributed, what percent of the people exercised under 20 minutes a week if the mean was 40 minutes and the standard deviation was 15?</w:t>
+      </w:r>
+    </w:p>
+    <w:p>
+      <w:pPr>
+        <w:pStyle w:val="ListParagraph"/>
+        <w:rPr>
+          <w:b/>
+          <w:bCs/>
+        </w:rPr>
+      </w:pPr>
+      <w:r>
+        <w:rPr>
+          <w:b/>
+          <w:bCs/>
+        </w:rPr>
+        <w:t>(</w:t>
+      </w:r>
+      <w:r>
+        <w:rPr>
+          <w:b/>
+          <w:bCs/>
+        </w:rPr>
+        <w:t>1</w:t>
+      </w:r>
+      <w:r>
+        <w:rPr>
+          <w:b/>
+          <w:bCs/>
+        </w:rPr>
+        <w:t xml:space="preserve">) </w:t>
+      </w:r>
+      <w:r>
+        <w:rPr>
+          <w:b/>
+          <w:bCs/>
+        </w:rPr>
+        <w:t>9%</w:t>
+      </w:r>
+    </w:p>
+    <w:p>
+      <w:pPr>
+        <w:pStyle w:val="ListParagraph"/>
+        <w:numPr>
+          <w:ilvl w:val="0"/>
+          <w:numId w:val="33"/>
+        </w:numPr>
+      </w:pPr>
+      <w:r>
+        <w:t xml:space="preserve">In a normally distributed data set, what percent of samples will have a </w:t>
+      </w:r>
+      <m:oMath>
+        <m:r>
+          <w:rPr>
+            <w:rFonts w:ascii="Cambria Math" w:hAnsi="Cambria Math"/>
+          </w:rPr>
+          <m:t>z</m:t>
+        </m:r>
+      </m:oMath>
+      <w:r>
+        <w:rPr>
+          <w:rFonts w:eastAsiaTheme="minorEastAsia"/>
+        </w:rPr>
+        <w:t>-score between 1 and 2?</w:t>
+      </w:r>
+    </w:p>
+    <w:p>
+      <w:pPr>
+        <w:pStyle w:val="ListParagraph"/>
+        <w:rPr>
+          <w:rFonts w:eastAsiaTheme="minorEastAsia"/>
+        </w:rPr>
+      </w:pPr>
+      <w:r>
+        <w:rPr>
+          <w:rFonts w:eastAsiaTheme="minorEastAsia"/>
+        </w:rPr>
+        <w:t>z-score 1: 68% - half is 34%</w:t>
+      </w:r>
+    </w:p>
+    <w:p>
+      <w:pPr>
+        <w:pStyle w:val="ListParagraph"/>
+        <w:rPr>
+          <w:rFonts w:eastAsiaTheme="minorEastAsia"/>
+        </w:rPr>
+      </w:pPr>
+      <w:r>
+        <w:rPr>
+          <w:rFonts w:eastAsiaTheme="minorEastAsia"/>
+        </w:rPr>
+        <w:t>z-score 2: 95% - half is 47.5%</w:t>
+      </w:r>
+    </w:p>
+    <w:p>
+      <w:pPr>
+        <w:pStyle w:val="ListParagraph"/>
+        <w:rPr>
+          <w:rFonts w:eastAsiaTheme="minorEastAsia"/>
+        </w:rPr>
+      </w:pPr>
+      <w:r>
+        <w:rPr>
+          <w:rFonts w:eastAsiaTheme="minorEastAsia"/>
+        </w:rPr>
+        <w:t>Difference: 13.5%</w:t>
+      </w:r>
+    </w:p>
+    <w:p>
+      <w:pPr>
+        <w:pStyle w:val="ListParagraph"/>
+        <w:rPr>
+          <w:rFonts w:eastAsiaTheme="minorEastAsia"/>
+          <w:b/>
+          <w:bCs/>
+        </w:rPr>
+      </w:pPr>
+      <w:r>
+        <w:rPr>
+          <w:rFonts w:eastAsiaTheme="minorEastAsia"/>
+          <w:b/>
+          <w:bCs/>
+        </w:rPr>
+        <w:t>(1) 14%</w:t>
+      </w:r>
+    </w:p>
+    <w:p>
+      <w:pPr>
+        <w:pStyle w:val="ListParagraph"/>
+        <w:numPr>
+          <w:ilvl w:val="0"/>
+          <w:numId w:val="33"/>
+        </w:numPr>
+      </w:pPr>
+      <w:r>
+        <w:t>In a set of 500 samples, the mean is 90 and the standard deviation is 17. If the data is normally distributed, how many of the 500 are expected to have a value between 93 and 101?</w:t>
+      </w:r>
+    </w:p>
+    <w:p>
+      <w:pPr>
+        <w:pStyle w:val="ListParagraph"/>
+        <w:rPr>
+          <w:b/>
+          <w:bCs/>
+        </w:rPr>
+      </w:pPr>
+      <w:r>
+        <w:rPr>
+          <w:b/>
+          <w:bCs/>
+        </w:rPr>
+        <w:t>(</w:t>
+      </w:r>
+      <w:r>
+        <w:rPr>
+          <w:b/>
+          <w:bCs/>
+        </w:rPr>
+        <w:t>3</w:t>
+      </w:r>
+      <w:r>
+        <w:rPr>
+          <w:b/>
+          <w:bCs/>
+        </w:rPr>
+        <w:t>) 8</w:t>
+      </w:r>
+      <w:r>
+        <w:rPr>
+          <w:b/>
+          <w:bCs/>
+        </w:rPr>
+        <w:t>6</w:t>
+      </w:r>
+    </w:p>
+    <w:p>
+      <w:pPr>
+        <w:pStyle w:val="ListParagraph"/>
+        <w:numPr>
+          <w:ilvl w:val="0"/>
+          <w:numId w:val="33"/>
+        </w:numPr>
+      </w:pPr>
+      <w:r>
+        <w:t>In a high school, 1,000 students run a mile. The mean time is 9 minutes with a standard deviation of 2 minutes. What running time would put a student in the top 5 percentile rank?</w:t>
+      </w:r>
+    </w:p>
+    <w:p>
+      <w:pPr>
+        <w:pStyle w:val="ListParagraph"/>
+        <w:rPr>
+          <w:b/>
+          <w:bCs/>
+        </w:rPr>
+      </w:pPr>
+      <w:r>
+        <w:rPr>
+          <w:b/>
+          <w:bCs/>
+        </w:rPr>
+        <w:t>(4) 5.8 minutes</w:t>
+      </w:r>
+    </w:p>
+    <w:p>
+      <w:pPr>
+        <w:pStyle w:val="ListParagraph"/>
+        <w:numPr>
+          <w:ilvl w:val="0"/>
+          <w:numId w:val="33"/>
+        </w:numPr>
+      </w:pPr>
+      <w:r>
+        <w:br w:type="column"/>
+      </w:r>
+      <w:r>
+        <w:t xml:space="preserve">A group of baseball players had a mean of 15.3 home runs with a standard deviation of 9.9. If the data are normally distributed, what </w:t>
+      </w:r>
+      <w:r>
+        <w:t>percentage</w:t>
+      </w:r>
+      <w:r>
+        <w:t xml:space="preserve"> of players can be expected to hit over 30 home runs?</w:t>
+      </w:r>
+    </w:p>
+    <w:p>
+      <w:pPr>
+        <w:pStyle w:val="ListParagraph"/>
+        <w:rPr>
+          <w:b/>
+          <w:bCs/>
+        </w:rPr>
+      </w:pPr>
+      <w:r>
+        <w:rPr>
+          <w:b/>
+          <w:bCs/>
+        </w:rPr>
+        <w:t>(3) 7%</w:t>
+      </w:r>
+    </w:p>
+    <w:p>
+      <w:pPr>
+        <w:pStyle w:val="ListParagraph"/>
+        <w:numPr>
+          <w:ilvl w:val="0"/>
+          <w:numId w:val="33"/>
+        </w:numPr>
+      </w:pPr>
+      <w:r>
+        <w:t>The average snowfall in Regents Town is 19 inches per year with a standard deviation of 5 inches. If the data are normally distributed, what is the probability that it will snow between 18.5 and 19.5 inches in a year?</w:t>
+      </w:r>
+    </w:p>
+    <w:p>
+      <w:pPr>
+        <w:pStyle w:val="ListParagraph"/>
+        <w:rPr>
+          <w:b/>
+          <w:bCs/>
+        </w:rPr>
+      </w:pPr>
+      <w:r>
+        <w:rPr>
+          <w:b/>
+          <w:bCs/>
+        </w:rPr>
+        <w:t>(2) 8%</w:t>
+      </w:r>
+    </w:p>
+    <w:p>
+      <w:pPr>
+        <w:pStyle w:val="ListParagraph"/>
+        <w:numPr>
+          <w:ilvl w:val="0"/>
+          <w:numId w:val="33"/>
+        </w:numPr>
+      </w:pPr>
+      <w:r>
+        <w:t>In a normally distributed data set with a mean of 60, what is more likely: a number greater than 80 or a number less than 30?</w:t>
+      </w:r>
+    </w:p>
+    <w:p>
+      <w:pPr>
+        <w:pStyle w:val="ListParagraph"/>
+      </w:pPr>
+      <w:r>
+        <w:t>80 – 60 = 20</w:t>
+      </w:r>
+    </w:p>
+    <w:p>
+      <w:pPr>
+        <w:pStyle w:val="ListParagraph"/>
+      </w:pPr>
+      <w:r>
+        <w:t>60 – 30 = 30</w:t>
+      </w:r>
+    </w:p>
+    <w:p>
+      <w:pPr>
+        <w:pStyle w:val="ListParagraph"/>
+        <w:rPr>
+          <w:b/>
+          <w:bCs/>
+        </w:rPr>
+      </w:pPr>
+      <w:r>
+        <w:rPr>
+          <w:b/>
+          <w:bCs/>
+        </w:rPr>
+        <w:t>(1) A number greater than 80</w:t>
+      </w:r>
+    </w:p>
+    <w:p>
+      <w:pPr>
+        <w:pStyle w:val="ListParagraph"/>
+      </w:pPr>
     </w:p>
     <w:p/>
-    <w:p>
-      <w:pPr>
-        <w:jc w:val="center"/>
-      </w:pPr>
-    </w:p>
+    <w:p/>
     <w:p/>
     <w:p/>
     <w:p/>
@@ -5851,7 +6298,7 @@
   <w:abstractNum w:abstractNumId="10" w15:restartNumberingAfterBreak="0">
     <w:nsid w:val="31D7301E"/>
     <w:multiLevelType w:val="hybridMultilevel"/>
-    <w:tmpl w:val="5FC6C8F0"/>
+    <w:tmpl w:val="7EF63CFA"/>
     <w:lvl w:ilvl="0" w:tplc="0409000F">
       <w:start w:val="1"/>
       <w:numFmt w:val="decimal"/>
@@ -6196,6 +6643,181 @@
     </w:lvl>
   </w:abstractNum>
   <w:abstractNum w:abstractNumId="14" w15:restartNumberingAfterBreak="0">
+    <w:nsid w:val="3FFA1166"/>
+    <w:multiLevelType w:val="hybridMultilevel"/>
+    <w:tmpl w:val="2DB4BB94"/>
+    <w:lvl w:ilvl="0" w:tplc="FFFFFFFF">
+      <w:start w:val="1"/>
+      <w:numFmt w:val="decimal"/>
+      <w:lvlText w:val="%1."/>
+      <w:lvlJc w:val="left"/>
+      <w:pPr>
+        <w:ind w:left="720" w:hanging="360"/>
+      </w:pPr>
+    </w:lvl>
+    <w:lvl w:ilvl="1" w:tplc="FFFFFFFF" w:tentative="1">
+      <w:start w:val="1"/>
+      <w:numFmt w:val="lowerLetter"/>
+      <w:lvlText w:val="%2."/>
+      <w:lvlJc w:val="left"/>
+      <w:pPr>
+        <w:ind w:left="1440" w:hanging="360"/>
+      </w:pPr>
+    </w:lvl>
+    <w:lvl w:ilvl="2" w:tplc="FFFFFFFF" w:tentative="1">
+      <w:start w:val="1"/>
+      <w:numFmt w:val="lowerRoman"/>
+      <w:lvlText w:val="%3."/>
+      <w:lvlJc w:val="right"/>
+      <w:pPr>
+        <w:ind w:left="2160" w:hanging="180"/>
+      </w:pPr>
+    </w:lvl>
+    <w:lvl w:ilvl="3" w:tplc="FFFFFFFF" w:tentative="1">
+      <w:start w:val="1"/>
+      <w:numFmt w:val="decimal"/>
+      <w:lvlText w:val="%4."/>
+      <w:lvlJc w:val="left"/>
+      <w:pPr>
+        <w:ind w:left="2880" w:hanging="360"/>
+      </w:pPr>
+    </w:lvl>
+    <w:lvl w:ilvl="4" w:tplc="FFFFFFFF" w:tentative="1">
+      <w:start w:val="1"/>
+      <w:numFmt w:val="lowerLetter"/>
+      <w:lvlText w:val="%5."/>
+      <w:lvlJc w:val="left"/>
+      <w:pPr>
+        <w:ind w:left="3600" w:hanging="360"/>
+      </w:pPr>
+    </w:lvl>
+    <w:lvl w:ilvl="5" w:tplc="FFFFFFFF" w:tentative="1">
+      <w:start w:val="1"/>
+      <w:numFmt w:val="lowerRoman"/>
+      <w:lvlText w:val="%6."/>
+      <w:lvlJc w:val="right"/>
+      <w:pPr>
+        <w:ind w:left="4320" w:hanging="180"/>
+      </w:pPr>
+    </w:lvl>
+    <w:lvl w:ilvl="6" w:tplc="FFFFFFFF" w:tentative="1">
+      <w:start w:val="1"/>
+      <w:numFmt w:val="decimal"/>
+      <w:lvlText w:val="%7."/>
+      <w:lvlJc w:val="left"/>
+      <w:pPr>
+        <w:ind w:left="5040" w:hanging="360"/>
+      </w:pPr>
+    </w:lvl>
+    <w:lvl w:ilvl="7" w:tplc="FFFFFFFF" w:tentative="1">
+      <w:start w:val="1"/>
+      <w:numFmt w:val="lowerLetter"/>
+      <w:lvlText w:val="%8."/>
+      <w:lvlJc w:val="left"/>
+      <w:pPr>
+        <w:ind w:left="5760" w:hanging="360"/>
+      </w:pPr>
+    </w:lvl>
+    <w:lvl w:ilvl="8" w:tplc="FFFFFFFF" w:tentative="1">
+      <w:start w:val="1"/>
+      <w:numFmt w:val="lowerRoman"/>
+      <w:lvlText w:val="%9."/>
+      <w:lvlJc w:val="right"/>
+      <w:pPr>
+        <w:ind w:left="6480" w:hanging="180"/>
+      </w:pPr>
+    </w:lvl>
+  </w:abstractNum>
+  <w:abstractNum w:abstractNumId="15" w15:restartNumberingAfterBreak="0">
+    <w:nsid w:val="43932AFE"/>
+    <w:multiLevelType w:val="hybridMultilevel"/>
+    <w:tmpl w:val="E1425B18"/>
+    <w:lvl w:ilvl="0" w:tplc="E320F35E">
+      <w:start w:val="5"/>
+      <w:numFmt w:val="decimal"/>
+      <w:lvlText w:val="%1."/>
+      <w:lvlJc w:val="left"/>
+      <w:pPr>
+        <w:ind w:left="720" w:hanging="360"/>
+      </w:pPr>
+      <w:rPr>
+        <w:rFonts w:hint="default"/>
+      </w:rPr>
+    </w:lvl>
+    <w:lvl w:ilvl="1" w:tplc="04090019" w:tentative="1">
+      <w:start w:val="1"/>
+      <w:numFmt w:val="lowerLetter"/>
+      <w:lvlText w:val="%2."/>
+      <w:lvlJc w:val="left"/>
+      <w:pPr>
+        <w:ind w:left="1440" w:hanging="360"/>
+      </w:pPr>
+    </w:lvl>
+    <w:lvl w:ilvl="2" w:tplc="0409001B" w:tentative="1">
+      <w:start w:val="1"/>
+      <w:numFmt w:val="lowerRoman"/>
+      <w:lvlText w:val="%3."/>
+      <w:lvlJc w:val="right"/>
+      <w:pPr>
+        <w:ind w:left="2160" w:hanging="180"/>
+      </w:pPr>
+    </w:lvl>
+    <w:lvl w:ilvl="3" w:tplc="0409000F" w:tentative="1">
+      <w:start w:val="1"/>
+      <w:numFmt w:val="decimal"/>
+      <w:lvlText w:val="%4."/>
+      <w:lvlJc w:val="left"/>
+      <w:pPr>
+        <w:ind w:left="2880" w:hanging="360"/>
+      </w:pPr>
+    </w:lvl>
+    <w:lvl w:ilvl="4" w:tplc="04090019" w:tentative="1">
+      <w:start w:val="1"/>
+      <w:numFmt w:val="lowerLetter"/>
+      <w:lvlText w:val="%5."/>
+      <w:lvlJc w:val="left"/>
+      <w:pPr>
+        <w:ind w:left="3600" w:hanging="360"/>
+      </w:pPr>
+    </w:lvl>
+    <w:lvl w:ilvl="5" w:tplc="0409001B" w:tentative="1">
+      <w:start w:val="1"/>
+      <w:numFmt w:val="lowerRoman"/>
+      <w:lvlText w:val="%6."/>
+      <w:lvlJc w:val="right"/>
+      <w:pPr>
+        <w:ind w:left="4320" w:hanging="180"/>
+      </w:pPr>
+    </w:lvl>
+    <w:lvl w:ilvl="6" w:tplc="0409000F" w:tentative="1">
+      <w:start w:val="1"/>
+      <w:numFmt w:val="decimal"/>
+      <w:lvlText w:val="%7."/>
+      <w:lvlJc w:val="left"/>
+      <w:pPr>
+        <w:ind w:left="5040" w:hanging="360"/>
+      </w:pPr>
+    </w:lvl>
+    <w:lvl w:ilvl="7" w:tplc="04090019" w:tentative="1">
+      <w:start w:val="1"/>
+      <w:numFmt w:val="lowerLetter"/>
+      <w:lvlText w:val="%8."/>
+      <w:lvlJc w:val="left"/>
+      <w:pPr>
+        <w:ind w:left="5760" w:hanging="360"/>
+      </w:pPr>
+    </w:lvl>
+    <w:lvl w:ilvl="8" w:tplc="0409001B" w:tentative="1">
+      <w:start w:val="1"/>
+      <w:numFmt w:val="lowerRoman"/>
+      <w:lvlText w:val="%9."/>
+      <w:lvlJc w:val="right"/>
+      <w:pPr>
+        <w:ind w:left="6480" w:hanging="180"/>
+      </w:pPr>
+    </w:lvl>
+  </w:abstractNum>
+  <w:abstractNum w:abstractNumId="16" w15:restartNumberingAfterBreak="0">
     <w:nsid w:val="4723490E"/>
     <w:multiLevelType w:val="hybridMultilevel"/>
     <w:tmpl w:val="D9BEF55C"/>
@@ -6284,7 +6906,7 @@
       </w:pPr>
     </w:lvl>
   </w:abstractNum>
-  <w:abstractNum w:abstractNumId="15" w15:restartNumberingAfterBreak="0">
+  <w:abstractNum w:abstractNumId="17" w15:restartNumberingAfterBreak="0">
     <w:nsid w:val="48F64ACB"/>
     <w:multiLevelType w:val="hybridMultilevel"/>
     <w:tmpl w:val="9A66B982"/>
@@ -6370,7 +6992,93 @@
       </w:pPr>
     </w:lvl>
   </w:abstractNum>
-  <w:abstractNum w:abstractNumId="16" w15:restartNumberingAfterBreak="0">
+  <w:abstractNum w:abstractNumId="18" w15:restartNumberingAfterBreak="0">
+    <w:nsid w:val="4A6C63CA"/>
+    <w:multiLevelType w:val="hybridMultilevel"/>
+    <w:tmpl w:val="72FCCCF6"/>
+    <w:lvl w:ilvl="0" w:tplc="FFFFFFFF">
+      <w:start w:val="1"/>
+      <w:numFmt w:val="upperLetter"/>
+      <w:lvlText w:val="%1."/>
+      <w:lvlJc w:val="left"/>
+      <w:pPr>
+        <w:ind w:left="360" w:hanging="360"/>
+      </w:pPr>
+    </w:lvl>
+    <w:lvl w:ilvl="1" w:tplc="FFFFFFFF" w:tentative="1">
+      <w:start w:val="1"/>
+      <w:numFmt w:val="lowerLetter"/>
+      <w:lvlText w:val="%2."/>
+      <w:lvlJc w:val="left"/>
+      <w:pPr>
+        <w:ind w:left="1080" w:hanging="360"/>
+      </w:pPr>
+    </w:lvl>
+    <w:lvl w:ilvl="2" w:tplc="FFFFFFFF" w:tentative="1">
+      <w:start w:val="1"/>
+      <w:numFmt w:val="lowerRoman"/>
+      <w:lvlText w:val="%3."/>
+      <w:lvlJc w:val="right"/>
+      <w:pPr>
+        <w:ind w:left="1800" w:hanging="180"/>
+      </w:pPr>
+    </w:lvl>
+    <w:lvl w:ilvl="3" w:tplc="FFFFFFFF" w:tentative="1">
+      <w:start w:val="1"/>
+      <w:numFmt w:val="decimal"/>
+      <w:lvlText w:val="%4."/>
+      <w:lvlJc w:val="left"/>
+      <w:pPr>
+        <w:ind w:left="2520" w:hanging="360"/>
+      </w:pPr>
+    </w:lvl>
+    <w:lvl w:ilvl="4" w:tplc="FFFFFFFF" w:tentative="1">
+      <w:start w:val="1"/>
+      <w:numFmt w:val="lowerLetter"/>
+      <w:lvlText w:val="%5."/>
+      <w:lvlJc w:val="left"/>
+      <w:pPr>
+        <w:ind w:left="3240" w:hanging="360"/>
+      </w:pPr>
+    </w:lvl>
+    <w:lvl w:ilvl="5" w:tplc="FFFFFFFF" w:tentative="1">
+      <w:start w:val="1"/>
+      <w:numFmt w:val="lowerRoman"/>
+      <w:lvlText w:val="%6."/>
+      <w:lvlJc w:val="right"/>
+      <w:pPr>
+        <w:ind w:left="3960" w:hanging="180"/>
+      </w:pPr>
+    </w:lvl>
+    <w:lvl w:ilvl="6" w:tplc="FFFFFFFF" w:tentative="1">
+      <w:start w:val="1"/>
+      <w:numFmt w:val="decimal"/>
+      <w:lvlText w:val="%7."/>
+      <w:lvlJc w:val="left"/>
+      <w:pPr>
+        <w:ind w:left="4680" w:hanging="360"/>
+      </w:pPr>
+    </w:lvl>
+    <w:lvl w:ilvl="7" w:tplc="FFFFFFFF" w:tentative="1">
+      <w:start w:val="1"/>
+      <w:numFmt w:val="lowerLetter"/>
+      <w:lvlText w:val="%8."/>
+      <w:lvlJc w:val="left"/>
+      <w:pPr>
+        <w:ind w:left="5400" w:hanging="360"/>
+      </w:pPr>
+    </w:lvl>
+    <w:lvl w:ilvl="8" w:tplc="FFFFFFFF" w:tentative="1">
+      <w:start w:val="1"/>
+      <w:numFmt w:val="lowerRoman"/>
+      <w:lvlText w:val="%9."/>
+      <w:lvlJc w:val="right"/>
+      <w:pPr>
+        <w:ind w:left="6120" w:hanging="180"/>
+      </w:pPr>
+    </w:lvl>
+  </w:abstractNum>
+  <w:abstractNum w:abstractNumId="19" w15:restartNumberingAfterBreak="0">
     <w:nsid w:val="4F2B637A"/>
     <w:multiLevelType w:val="hybridMultilevel"/>
     <w:tmpl w:val="074AEDAC"/>
@@ -6456,7 +7164,7 @@
       </w:pPr>
     </w:lvl>
   </w:abstractNum>
-  <w:abstractNum w:abstractNumId="17" w15:restartNumberingAfterBreak="0">
+  <w:abstractNum w:abstractNumId="20" w15:restartNumberingAfterBreak="0">
     <w:nsid w:val="50435BF5"/>
     <w:multiLevelType w:val="hybridMultilevel"/>
     <w:tmpl w:val="5E30D7E6"/>
@@ -6545,7 +7253,7 @@
       </w:pPr>
     </w:lvl>
   </w:abstractNum>
-  <w:abstractNum w:abstractNumId="18" w15:restartNumberingAfterBreak="0">
+  <w:abstractNum w:abstractNumId="21" w15:restartNumberingAfterBreak="0">
     <w:nsid w:val="50DE25C7"/>
     <w:multiLevelType w:val="hybridMultilevel"/>
     <w:tmpl w:val="7FE2999E"/>
@@ -6634,7 +7342,7 @@
       </w:pPr>
     </w:lvl>
   </w:abstractNum>
-  <w:abstractNum w:abstractNumId="19" w15:restartNumberingAfterBreak="0">
+  <w:abstractNum w:abstractNumId="22" w15:restartNumberingAfterBreak="0">
     <w:nsid w:val="587710C1"/>
     <w:multiLevelType w:val="hybridMultilevel"/>
     <w:tmpl w:val="60DC4816"/>
@@ -6720,7 +7428,7 @@
       </w:pPr>
     </w:lvl>
   </w:abstractNum>
-  <w:abstractNum w:abstractNumId="20" w15:restartNumberingAfterBreak="0">
+  <w:abstractNum w:abstractNumId="23" w15:restartNumberingAfterBreak="0">
     <w:nsid w:val="597A7317"/>
     <w:multiLevelType w:val="hybridMultilevel"/>
     <w:tmpl w:val="866C4410"/>
@@ -6806,7 +7514,7 @@
       </w:pPr>
     </w:lvl>
   </w:abstractNum>
-  <w:abstractNum w:abstractNumId="21" w15:restartNumberingAfterBreak="0">
+  <w:abstractNum w:abstractNumId="24" w15:restartNumberingAfterBreak="0">
     <w:nsid w:val="6D7155B3"/>
     <w:multiLevelType w:val="hybridMultilevel"/>
     <w:tmpl w:val="88940FCC"/>
@@ -6892,7 +7600,7 @@
       </w:pPr>
     </w:lvl>
   </w:abstractNum>
-  <w:abstractNum w:abstractNumId="22" w15:restartNumberingAfterBreak="0">
+  <w:abstractNum w:abstractNumId="25" w15:restartNumberingAfterBreak="0">
     <w:nsid w:val="6EE049CA"/>
     <w:multiLevelType w:val="hybridMultilevel"/>
     <w:tmpl w:val="0E52D856"/>
@@ -6981,10 +7689,10 @@
       </w:pPr>
     </w:lvl>
   </w:abstractNum>
-  <w:abstractNum w:abstractNumId="23" w15:restartNumberingAfterBreak="0">
+  <w:abstractNum w:abstractNumId="26" w15:restartNumberingAfterBreak="0">
     <w:nsid w:val="74DD104F"/>
     <w:multiLevelType w:val="hybridMultilevel"/>
-    <w:tmpl w:val="9A7616EE"/>
+    <w:tmpl w:val="72FCCCF6"/>
     <w:lvl w:ilvl="0" w:tplc="04090015">
       <w:start w:val="1"/>
       <w:numFmt w:val="upperLetter"/>
@@ -7067,7 +7775,7 @@
       </w:pPr>
     </w:lvl>
   </w:abstractNum>
-  <w:abstractNum w:abstractNumId="24" w15:restartNumberingAfterBreak="0">
+  <w:abstractNum w:abstractNumId="27" w15:restartNumberingAfterBreak="0">
     <w:nsid w:val="75C020C7"/>
     <w:multiLevelType w:val="hybridMultilevel"/>
     <w:tmpl w:val="6C22E73E"/>
@@ -7158,7 +7866,7 @@
       </w:pPr>
     </w:lvl>
   </w:abstractNum>
-  <w:abstractNum w:abstractNumId="25" w15:restartNumberingAfterBreak="0">
+  <w:abstractNum w:abstractNumId="28" w15:restartNumberingAfterBreak="0">
     <w:nsid w:val="76E045E4"/>
     <w:multiLevelType w:val="hybridMultilevel"/>
     <w:tmpl w:val="388EE75C"/>
@@ -7244,7 +7952,7 @@
       </w:pPr>
     </w:lvl>
   </w:abstractNum>
-  <w:abstractNum w:abstractNumId="26" w15:restartNumberingAfterBreak="0">
+  <w:abstractNum w:abstractNumId="29" w15:restartNumberingAfterBreak="0">
     <w:nsid w:val="7B2454F5"/>
     <w:multiLevelType w:val="hybridMultilevel"/>
     <w:tmpl w:val="F2A8B5A0"/>
@@ -7333,7 +8041,7 @@
       </w:pPr>
     </w:lvl>
   </w:abstractNum>
-  <w:abstractNum w:abstractNumId="27" w15:restartNumberingAfterBreak="0">
+  <w:abstractNum w:abstractNumId="30" w15:restartNumberingAfterBreak="0">
     <w:nsid w:val="7E6E28D2"/>
     <w:multiLevelType w:val="hybridMultilevel"/>
     <w:tmpl w:val="3EC20DFC"/>
@@ -7420,13 +8128,13 @@
     </w:lvl>
   </w:abstractNum>
   <w:num w:numId="1" w16cid:durableId="113643700">
-    <w:abstractNumId w:val="21"/>
+    <w:abstractNumId w:val="24"/>
   </w:num>
   <w:num w:numId="2" w16cid:durableId="1888952054">
-    <w:abstractNumId w:val="24"/>
+    <w:abstractNumId w:val="27"/>
   </w:num>
   <w:num w:numId="3" w16cid:durableId="104160086">
-    <w:abstractNumId w:val="24"/>
+    <w:abstractNumId w:val="27"/>
     <w:lvlOverride w:ilvl="0">
       <w:startOverride w:val="1"/>
     </w:lvlOverride>
@@ -7435,7 +8143,7 @@
     <w:abstractNumId w:val="11"/>
   </w:num>
   <w:num w:numId="5" w16cid:durableId="1277758649">
-    <w:abstractNumId w:val="16"/>
+    <w:abstractNumId w:val="19"/>
   </w:num>
   <w:num w:numId="6" w16cid:durableId="195434524">
     <w:abstractNumId w:val="9"/>
@@ -7444,7 +8152,7 @@
     <w:abstractNumId w:val="2"/>
   </w:num>
   <w:num w:numId="8" w16cid:durableId="1375084732">
-    <w:abstractNumId w:val="25"/>
+    <w:abstractNumId w:val="28"/>
   </w:num>
   <w:num w:numId="9" w16cid:durableId="69544458">
     <w:abstractNumId w:val="13"/>
@@ -7462,34 +8170,34 @@
     <w:abstractNumId w:val="6"/>
   </w:num>
   <w:num w:numId="14" w16cid:durableId="1208031203">
-    <w:abstractNumId w:val="24"/>
+    <w:abstractNumId w:val="27"/>
     <w:lvlOverride w:ilvl="0">
       <w:startOverride w:val="1"/>
     </w:lvlOverride>
   </w:num>
   <w:num w:numId="15" w16cid:durableId="429468315">
-    <w:abstractNumId w:val="20"/>
+    <w:abstractNumId w:val="23"/>
   </w:num>
   <w:num w:numId="16" w16cid:durableId="1856335175">
-    <w:abstractNumId w:val="19"/>
+    <w:abstractNumId w:val="22"/>
   </w:num>
   <w:num w:numId="17" w16cid:durableId="1406341457">
-    <w:abstractNumId w:val="26"/>
+    <w:abstractNumId w:val="29"/>
   </w:num>
   <w:num w:numId="18" w16cid:durableId="78059299">
-    <w:abstractNumId w:val="18"/>
+    <w:abstractNumId w:val="21"/>
   </w:num>
   <w:num w:numId="19" w16cid:durableId="1160729443">
     <w:abstractNumId w:val="5"/>
   </w:num>
   <w:num w:numId="20" w16cid:durableId="26612912">
-    <w:abstractNumId w:val="14"/>
+    <w:abstractNumId w:val="16"/>
   </w:num>
   <w:num w:numId="21" w16cid:durableId="1547909447">
     <w:abstractNumId w:val="8"/>
   </w:num>
   <w:num w:numId="22" w16cid:durableId="1747846553">
-    <w:abstractNumId w:val="22"/>
+    <w:abstractNumId w:val="25"/>
   </w:num>
   <w:num w:numId="23" w16cid:durableId="1943108787">
     <w:abstractNumId w:val="7"/>
@@ -7498,22 +8206,31 @@
     <w:abstractNumId w:val="10"/>
   </w:num>
   <w:num w:numId="25" w16cid:durableId="480657803">
-    <w:abstractNumId w:val="15"/>
+    <w:abstractNumId w:val="17"/>
   </w:num>
   <w:num w:numId="26" w16cid:durableId="1856573774">
     <w:abstractNumId w:val="3"/>
   </w:num>
   <w:num w:numId="27" w16cid:durableId="146824924">
-    <w:abstractNumId w:val="17"/>
+    <w:abstractNumId w:val="20"/>
   </w:num>
   <w:num w:numId="28" w16cid:durableId="1016662266">
     <w:abstractNumId w:val="4"/>
   </w:num>
   <w:num w:numId="29" w16cid:durableId="658583734">
-    <w:abstractNumId w:val="23"/>
+    <w:abstractNumId w:val="26"/>
   </w:num>
   <w:num w:numId="30" w16cid:durableId="1176725073">
-    <w:abstractNumId w:val="27"/>
+    <w:abstractNumId w:val="30"/>
+  </w:num>
+  <w:num w:numId="31" w16cid:durableId="156266092">
+    <w:abstractNumId w:val="18"/>
+  </w:num>
+  <w:num w:numId="32" w16cid:durableId="467894056">
+    <w:abstractNumId w:val="14"/>
+  </w:num>
+  <w:num w:numId="33" w16cid:durableId="41564762">
+    <w:abstractNumId w:val="15"/>
   </w:num>
   <w:numIdMacAtCleanup w:val="3"/>
 </w:numbering>

</xml_diff>

<commit_message>
Algebra 2 - Chapter 10: Standard Deviation - 10. 2 Normal Distribution - Check Your Understanding of Section 10.2 - B. Show how you arrived at your answers.
</commit_message>
<xml_diff>
--- a/Algebra-2/ch10/Algebra 2 - Chapter 10.docx
+++ b/Algebra-2/ch10/Algebra 2 - Chapter 10.docx
@@ -74,7 +74,15 @@
         <w:t>standard deviation</w:t>
       </w:r>
       <w:r>
-        <w:t xml:space="preserve"> of a set of numbers is a measure of how “spread out” the numbers in a  set are. </w:t>
+        <w:t xml:space="preserve"> of a set of numbers is a measure of how “spread out” the numbers in </w:t>
+      </w:r>
+      <w:proofErr w:type="gramStart"/>
+      <w:r>
+        <w:t>a  set</w:t>
+      </w:r>
+      <w:proofErr w:type="gramEnd"/>
+      <w:r>
+        <w:t xml:space="preserve"> are. </w:t>
       </w:r>
       <w:r>
         <w:t>The more spread out the numbers are, the larger the standard deviation.</w:t>
@@ -97,7 +105,23 @@
     </w:p>
     <w:p>
       <w:r>
-        <w:t>Two rooms each have 100 people in them. The mean (average) height of the people in each room is approximately 66 inches. Even though the rooms have the same number of people and the same mean, there is something very different about the collection of people in each room. Below are the dot plots for room 1 and room 2.</w:t>
+        <w:t xml:space="preserve">Two rooms each have 100 people in </w:t>
+      </w:r>
+      <w:proofErr w:type="gramStart"/>
+      <w:r>
+        <w:t>them</w:t>
+      </w:r>
+      <w:proofErr w:type="gramEnd"/>
+      <w:r>
+        <w:t xml:space="preserve">. The mean (average) height of the people in each room is approximately 66 inches. Even though the rooms have the same number of people and the same </w:t>
+      </w:r>
+      <w:proofErr w:type="gramStart"/>
+      <w:r>
+        <w:t>mean</w:t>
+      </w:r>
+      <w:proofErr w:type="gramEnd"/>
+      <w:r>
+        <w:t>, there is something very different about the collection of people in each room. Below are the dot plots for room 1 and room 2.</w:t>
       </w:r>
     </w:p>
     <w:p>
@@ -217,7 +241,15 @@
     </w:p>
     <w:p>
       <w:r>
-        <w:t>In statistics, we say that the set of people in the second room have a higher standard deviation. The standard deviation for the heights of the people in the room 1 was approximately 2, while the standard deviation for the heights of the people in room 2 was 6.</w:t>
+        <w:t xml:space="preserve">In statistics, we say that the set of people in the second room have a higher standard deviation. The standard deviation for the heights of the people in </w:t>
+      </w:r>
+      <w:proofErr w:type="gramStart"/>
+      <w:r>
+        <w:t>the room</w:t>
+      </w:r>
+      <w:proofErr w:type="gramEnd"/>
+      <w:r>
+        <w:t xml:space="preserve"> 1 was approximately 2, while the standard deviation for the heights of the people in room 2 was 6.</w:t>
       </w:r>
     </w:p>
     <w:p>
@@ -237,7 +269,15 @@
     </w:p>
     <w:p>
       <w:r>
-        <w:t xml:space="preserve">Each of the dot plots below has a mean of approximately 40. Which of the dot plots below corresponds to the set with the lowest standard </w:t>
+        <w:t xml:space="preserve">Each of the dot plots below has a </w:t>
+      </w:r>
+      <w:proofErr w:type="gramStart"/>
+      <w:r>
+        <w:t>mean</w:t>
+      </w:r>
+      <w:proofErr w:type="gramEnd"/>
+      <w:r>
+        <w:t xml:space="preserve"> of approximately 40. Which of the dot plots below corresponds to the set with the lowest standard </w:t>
       </w:r>
     </w:p>
     <w:p>
@@ -424,8 +464,17 @@
           <w:bCs/>
         </w:rPr>
         <w:lastRenderedPageBreak/>
-        <w:t>Calculating Mean and Standard Deviation with Geogebra</w:t>
-      </w:r>
+        <w:t xml:space="preserve">Calculating Mean and Standard Deviation with </w:t>
+      </w:r>
+      <w:proofErr w:type="spellStart"/>
+      <w:r>
+        <w:rPr>
+          <w:b/>
+          <w:bCs/>
+        </w:rPr>
+        <w:t>Geogebra</w:t>
+      </w:r>
+      <w:proofErr w:type="spellEnd"/>
     </w:p>
     <w:p>
       <w:hyperlink r:id="rId12" w:history="1">
@@ -433,8 +482,16 @@
           <w:rPr>
             <w:rStyle w:val="Hyperlink"/>
           </w:rPr>
-          <w:t>One Variable Stats on Geogebra</w:t>
+          <w:t xml:space="preserve">One Variable Stats on </w:t>
         </w:r>
+        <w:proofErr w:type="spellStart"/>
+        <w:r>
+          <w:rPr>
+            <w:rStyle w:val="Hyperlink"/>
+          </w:rPr>
+          <w:t>Geogebra</w:t>
+        </w:r>
+        <w:proofErr w:type="spellEnd"/>
       </w:hyperlink>
     </w:p>
     <w:p>
@@ -446,7 +503,15 @@
         </w:numPr>
       </w:pPr>
       <w:r>
-        <w:t>Use Geogebra Classic.</w:t>
+        <w:t xml:space="preserve">Use </w:t>
+      </w:r>
+      <w:proofErr w:type="spellStart"/>
+      <w:r>
+        <w:t>Geogebra</w:t>
+      </w:r>
+      <w:proofErr w:type="spellEnd"/>
+      <w:r>
+        <w:t xml:space="preserve"> Classic.</w:t>
       </w:r>
     </w:p>
     <w:p>
@@ -515,7 +580,15 @@
         </w:numPr>
       </w:pPr>
       <w:r>
-        <w:t>Copy data from Spreadsheet column into Geogreba Spreadsheet column(s).</w:t>
+        <w:t xml:space="preserve">Copy data from Spreadsheet column into </w:t>
+      </w:r>
+      <w:proofErr w:type="spellStart"/>
+      <w:r>
+        <w:t>Geogreba</w:t>
+      </w:r>
+      <w:proofErr w:type="spellEnd"/>
+      <w:r>
+        <w:t xml:space="preserve"> Spreadsheet column(s).</w:t>
       </w:r>
       <w:r>
         <w:t xml:space="preserve"> Delete the first row if it contains a header (necessary?)</w:t>
@@ -644,7 +717,7 @@
           <w:noProof/>
         </w:rPr>
         <w:drawing>
-          <wp:inline distT="0" distB="0" distL="0" distR="0" wp14:anchorId="30DC7E65" wp14:editId="5FF29213">
+          <wp:inline distT="0" distB="0" distL="0" distR="0" wp14:anchorId="30DC7E65" wp14:editId="5B52D7D5">
             <wp:extent cx="1911096" cy="1307592"/>
             <wp:effectExtent l="0" t="0" r="0" b="6985"/>
             <wp:docPr id="1963464362" name="Picture 7"/>
@@ -872,7 +945,15 @@
     </w:p>
     <w:p>
       <w:r>
-        <w:t xml:space="preserve">Entering all the numbers for a large data set into the calculator can be very time consuming. If however, there are many repeated numbers, you can use a shortcut. Below the data for 55 numbers are summarized in a </w:t>
+        <w:t xml:space="preserve">Entering all the numbers for a large data set into the calculator can be very time consuming. </w:t>
+      </w:r>
+      <w:proofErr w:type="gramStart"/>
+      <w:r>
+        <w:t>If</w:t>
+      </w:r>
+      <w:proofErr w:type="gramEnd"/>
+      <w:r>
+        <w:t xml:space="preserve"> however, there are many repeated numbers, you can use a shortcut. Below the data for 55 numbers are summarized in a </w:t>
       </w:r>
       <w:r>
         <w:rPr>
@@ -1509,7 +1590,15 @@
         </w:numPr>
       </w:pPr>
       <w:r>
-        <w:t>Click on above link for GeoGebra Calculator Classic.</w:t>
+        <w:t xml:space="preserve">Click on </w:t>
+      </w:r>
+      <w:proofErr w:type="gramStart"/>
+      <w:r>
+        <w:t>above</w:t>
+      </w:r>
+      <w:proofErr w:type="gramEnd"/>
+      <w:r>
+        <w:t xml:space="preserve"> link for GeoGebra Calculator Classic.</w:t>
       </w:r>
     </w:p>
     <w:p>
@@ -1752,7 +1841,7 @@
           <w:noProof/>
         </w:rPr>
         <w:drawing>
-          <wp:inline distT="0" distB="0" distL="0" distR="0" wp14:anchorId="79CD4E4F" wp14:editId="50441BFD">
+          <wp:inline distT="0" distB="0" distL="0" distR="0" wp14:anchorId="79CD4E4F" wp14:editId="3DB81D8F">
             <wp:extent cx="1490472" cy="832104"/>
             <wp:effectExtent l="0" t="0" r="0" b="6350"/>
             <wp:docPr id="444578125" name="Picture 4"/>
@@ -2071,7 +2160,15 @@
         </w:rPr>
       </w:pPr>
       <w:r>
-        <w:t xml:space="preserve">The mean, population standard deviation </w:t>
+        <w:t xml:space="preserve">The </w:t>
+      </w:r>
+      <w:proofErr w:type="gramStart"/>
+      <w:r>
+        <w:t>mean</w:t>
+      </w:r>
+      <w:proofErr w:type="gramEnd"/>
+      <w:r>
+        <w:t xml:space="preserve">, population standard deviation </w:t>
       </w:r>
       <m:oMath>
         <m:r>
@@ -2168,7 +2265,23 @@
         </w:rPr>
       </w:pPr>
       <w:r>
-        <w:t xml:space="preserve">In a data set with a mean of 60 and a standard deviation of 4, the number 64 is one standard deviation above the mean since it is equal to the mean plus the standard deviation. The number 68 is two standard deviations above the mean since it is equal to the mean plus two times the standard deviation </w:t>
+        <w:t xml:space="preserve">In a data set with a mean of 60 and a standard deviation of 4, the number 64 is one standard deviation above the mean since it is equal to the mean plus the standard deviation. The number 68 is two standard deviations above the </w:t>
+      </w:r>
+      <w:proofErr w:type="gramStart"/>
+      <w:r>
+        <w:t>mean</w:t>
+      </w:r>
+      <w:proofErr w:type="gramEnd"/>
+      <w:r>
+        <w:t xml:space="preserve"> since it is equal to the </w:t>
+      </w:r>
+      <w:proofErr w:type="gramStart"/>
+      <w:r>
+        <w:t>mean</w:t>
+      </w:r>
+      <w:proofErr w:type="gramEnd"/>
+      <w:r>
+        <w:t xml:space="preserve"> plus two times the standard deviation </w:t>
       </w:r>
       <m:oMath>
         <m:r>
@@ -2195,7 +2308,21 @@
         <w:rPr>
           <w:rFonts w:eastAsiaTheme="minorEastAsia"/>
         </w:rPr>
-        <w:t xml:space="preserve">In statistics, we say that a number that is one standard deviation above the mean has a </w:t>
+        <w:t xml:space="preserve">In statistics, we say that a number that </w:t>
+      </w:r>
+      <w:proofErr w:type="gramStart"/>
+      <w:r>
+        <w:rPr>
+          <w:rFonts w:eastAsiaTheme="minorEastAsia"/>
+        </w:rPr>
+        <w:t>is</w:t>
+      </w:r>
+      <w:proofErr w:type="gramEnd"/>
+      <w:r>
+        <w:rPr>
+          <w:rFonts w:eastAsiaTheme="minorEastAsia"/>
+        </w:rPr>
+        <w:t xml:space="preserve"> one standard deviation above the mean has a </w:t>
       </w:r>
       <w:r>
         <w:rPr>
@@ -2209,7 +2336,21 @@
         <w:rPr>
           <w:rFonts w:eastAsiaTheme="minorEastAsia"/>
         </w:rPr>
-        <w:t xml:space="preserve"> of 1, while a number that is two standard deviations above the mean has a z-score of 2.</w:t>
+        <w:t xml:space="preserve"> of 1, while a number that </w:t>
+      </w:r>
+      <w:proofErr w:type="gramStart"/>
+      <w:r>
+        <w:rPr>
+          <w:rFonts w:eastAsiaTheme="minorEastAsia"/>
+        </w:rPr>
+        <w:t>is</w:t>
+      </w:r>
+      <w:proofErr w:type="gramEnd"/>
+      <w:r>
+        <w:rPr>
+          <w:rFonts w:eastAsiaTheme="minorEastAsia"/>
+        </w:rPr>
+        <w:t xml:space="preserve"> two standard deviations above the mean has a z-score of 2.</w:t>
       </w:r>
     </w:p>
     <w:p>
@@ -2261,7 +2402,35 @@
         <w:rPr>
           <w:rFonts w:eastAsiaTheme="minorEastAsia"/>
         </w:rPr>
-        <w:t xml:space="preserve"> of a number is how many standard deviations above or below the mean that number is. If the number is greater than the mean, the z-score is positive. If the number is less than the mean, the z-score is negative.</w:t>
+        <w:t xml:space="preserve"> of a number is how many standard deviations </w:t>
+      </w:r>
+      <w:proofErr w:type="gramStart"/>
+      <w:r>
+        <w:rPr>
+          <w:rFonts w:eastAsiaTheme="minorEastAsia"/>
+        </w:rPr>
+        <w:t>above</w:t>
+      </w:r>
+      <w:proofErr w:type="gramEnd"/>
+      <w:r>
+        <w:rPr>
+          <w:rFonts w:eastAsiaTheme="minorEastAsia"/>
+        </w:rPr>
+        <w:t xml:space="preserve"> or below the </w:t>
+      </w:r>
+      <w:proofErr w:type="gramStart"/>
+      <w:r>
+        <w:rPr>
+          <w:rFonts w:eastAsiaTheme="minorEastAsia"/>
+        </w:rPr>
+        <w:t>mean</w:t>
+      </w:r>
+      <w:proofErr w:type="gramEnd"/>
+      <w:r>
+        <w:rPr>
+          <w:rFonts w:eastAsiaTheme="minorEastAsia"/>
+        </w:rPr>
+        <w:t xml:space="preserve"> that number is. If the number is greater than the mean, the z-score is positive. If the number is less than the mean, the z-score is negative.</w:t>
       </w:r>
     </w:p>
     <w:p>
@@ -2364,7 +2533,21 @@
         <w:rPr>
           <w:rFonts w:eastAsiaTheme="minorEastAsia"/>
         </w:rPr>
-        <w:t>-score of the number 52?</w:t>
+        <w:t xml:space="preserve">-score of </w:t>
+      </w:r>
+      <w:proofErr w:type="gramStart"/>
+      <w:r>
+        <w:rPr>
+          <w:rFonts w:eastAsiaTheme="minorEastAsia"/>
+        </w:rPr>
+        <w:t>the number</w:t>
+      </w:r>
+      <w:proofErr w:type="gramEnd"/>
+      <w:r>
+        <w:rPr>
+          <w:rFonts w:eastAsiaTheme="minorEastAsia"/>
+        </w:rPr>
+        <w:t xml:space="preserve"> 52?</w:t>
       </w:r>
     </w:p>
     <w:p>
@@ -2405,7 +2588,21 @@
         <w:rPr>
           <w:rFonts w:eastAsiaTheme="minorEastAsia"/>
         </w:rPr>
-        <w:t xml:space="preserve">-score will be negative. For this example, it is possible to subtract the standard deviation, 4, from 60 to get to 56, which has a </w:t>
+        <w:t xml:space="preserve">-score will be negative. For this example, it is possible to subtract the standard deviation, 4, from </w:t>
+      </w:r>
+      <w:proofErr w:type="gramStart"/>
+      <w:r>
+        <w:rPr>
+          <w:rFonts w:eastAsiaTheme="minorEastAsia"/>
+        </w:rPr>
+        <w:t>60 to get</w:t>
+      </w:r>
+      <w:proofErr w:type="gramEnd"/>
+      <w:r>
+        <w:rPr>
+          <w:rFonts w:eastAsiaTheme="minorEastAsia"/>
+        </w:rPr>
+        <w:t xml:space="preserve"> to 56, which has a </w:t>
       </w:r>
       <m:oMath>
         <m:r>
@@ -2902,7 +3099,21 @@
         <w:rPr>
           <w:rFonts w:eastAsiaTheme="minorEastAsia"/>
         </w:rPr>
-        <w:t xml:space="preserve">. Add this to the mean to get </w:t>
+        <w:t xml:space="preserve">. Add this to the </w:t>
+      </w:r>
+      <w:proofErr w:type="gramStart"/>
+      <w:r>
+        <w:rPr>
+          <w:rFonts w:eastAsiaTheme="minorEastAsia"/>
+        </w:rPr>
+        <w:t>mean</w:t>
+      </w:r>
+      <w:proofErr w:type="gramEnd"/>
+      <w:r>
+        <w:rPr>
+          <w:rFonts w:eastAsiaTheme="minorEastAsia"/>
+        </w:rPr>
+        <w:t xml:space="preserve"> to get </w:t>
       </w:r>
       <m:oMath>
         <m:r>
@@ -3128,7 +3339,15 @@
         </w:numPr>
       </w:pPr>
       <w:r>
-        <w:t>Each of these data sets has a mean of 5. Which has the smallest standard deviation?</w:t>
+        <w:t xml:space="preserve">Each of these data sets has a </w:t>
+      </w:r>
+      <w:proofErr w:type="gramStart"/>
+      <w:r>
+        <w:t>mean</w:t>
+      </w:r>
+      <w:proofErr w:type="gramEnd"/>
+      <w:r>
+        <w:t xml:space="preserve"> of 5. Which has the smallest standard deviation?</w:t>
       </w:r>
     </w:p>
     <w:p>
@@ -3550,7 +3769,15 @@
         </w:rPr>
       </w:pPr>
       <w:r>
-        <w:t>If the mean of a data set is 60 and the standard deviation is 8, what is the z-score for the number 72?</w:t>
+        <w:t xml:space="preserve">If the </w:t>
+      </w:r>
+      <w:proofErr w:type="gramStart"/>
+      <w:r>
+        <w:t>mean</w:t>
+      </w:r>
+      <w:proofErr w:type="gramEnd"/>
+      <w:r>
+        <w:t xml:space="preserve"> of a data set is 60 and the standard deviation is 8, what is the z-score for the number 72?</w:t>
       </w:r>
       <w:r>
         <w:br/>
@@ -3576,7 +3803,15 @@
         </w:rPr>
       </w:pPr>
       <w:r>
-        <w:t xml:space="preserve">If the mean of a data set is 40 and the standard deviation is 6, what number has a </w:t>
+        <w:t xml:space="preserve">If the </w:t>
+      </w:r>
+      <w:proofErr w:type="gramStart"/>
+      <w:r>
+        <w:t>mean</w:t>
+      </w:r>
+      <w:proofErr w:type="gramEnd"/>
+      <w:r>
+        <w:t xml:space="preserve"> of a data set is 40 and the standard deviation is 6, what number has a </w:t>
       </w:r>
       <m:oMath>
         <m:r>
@@ -3630,7 +3865,21 @@
         <w:rPr>
           <w:rFonts w:eastAsiaTheme="minorEastAsia"/>
         </w:rPr>
-        <w:t>-score closest to -1 in in the data set 45, 38, 47, 41, 42, 34, 46, 37?</w:t>
+        <w:t>-score closest to -</w:t>
+      </w:r>
+      <w:proofErr w:type="gramStart"/>
+      <w:r>
+        <w:rPr>
+          <w:rFonts w:eastAsiaTheme="minorEastAsia"/>
+        </w:rPr>
+        <w:t>1 in</w:t>
+      </w:r>
+      <w:proofErr w:type="gramEnd"/>
+      <w:r>
+        <w:rPr>
+          <w:rFonts w:eastAsiaTheme="minorEastAsia"/>
+        </w:rPr>
+        <w:t xml:space="preserve"> in the data set 45, 38, 47, 41, 42, 34, 46, 37?</w:t>
       </w:r>
       <w:r>
         <w:rPr>
@@ -3734,7 +3983,21 @@
         <w:rPr>
           <w:rFonts w:eastAsiaTheme="minorEastAsia"/>
         </w:rPr>
-        <w:t xml:space="preserve">If the mean of the data set is 41 and the standard deviation is 6, which of the following has a </w:t>
+        <w:t xml:space="preserve">If the </w:t>
+      </w:r>
+      <w:proofErr w:type="gramStart"/>
+      <w:r>
+        <w:rPr>
+          <w:rFonts w:eastAsiaTheme="minorEastAsia"/>
+        </w:rPr>
+        <w:t>mean</w:t>
+      </w:r>
+      <w:proofErr w:type="gramEnd"/>
+      <w:r>
+        <w:rPr>
+          <w:rFonts w:eastAsiaTheme="minorEastAsia"/>
+        </w:rPr>
+        <w:t xml:space="preserve"> of the data set is 41 and the standard deviation is 6, which of the following has a </w:t>
       </w:r>
       <m:oMath>
         <m:r>
@@ -4133,7 +4396,15 @@
         </w:numPr>
       </w:pPr>
       <w:r>
-        <w:t xml:space="preserve">What percent of these 14 numbers have a </w:t>
+        <w:t xml:space="preserve">What </w:t>
+      </w:r>
+      <w:proofErr w:type="gramStart"/>
+      <w:r>
+        <w:t>percent</w:t>
+      </w:r>
+      <w:proofErr w:type="gramEnd"/>
+      <w:r>
+        <w:t xml:space="preserve"> of these 14 numbers have a </w:t>
       </w:r>
       <m:oMath>
         <m:r>
@@ -4258,11 +4529,19 @@
           </m:r>
         </m:oMath>
       </m:oMathPara>
-      <w:r>
-        <w:rPr>
-          <w:rFonts w:eastAsiaTheme="minorEastAsia"/>
-        </w:rPr>
-        <w:t>Outside of range: 54, 55, 65, 64</w:t>
+      <w:proofErr w:type="gramStart"/>
+      <w:r>
+        <w:rPr>
+          <w:rFonts w:eastAsiaTheme="minorEastAsia"/>
+        </w:rPr>
+        <w:t>Outside of</w:t>
+      </w:r>
+      <w:proofErr w:type="gramEnd"/>
+      <w:r>
+        <w:rPr>
+          <w:rFonts w:eastAsiaTheme="minorEastAsia"/>
+        </w:rPr>
+        <w:t xml:space="preserve"> range: 54, 55, 65, 64</w:t>
       </w:r>
       <w:r>
         <w:rPr>
@@ -4422,7 +4701,7 @@
           <w:noProof/>
         </w:rPr>
         <w:drawing>
-          <wp:inline distT="0" distB="0" distL="0" distR="0" wp14:anchorId="5672172C" wp14:editId="53C539B8">
+          <wp:inline distT="0" distB="0" distL="0" distR="0" wp14:anchorId="5672172C" wp14:editId="1657B499">
             <wp:extent cx="1837944" cy="1527048"/>
             <wp:effectExtent l="0" t="0" r="0" b="0"/>
             <wp:docPr id="822176806" name="Picture 3"/>
@@ -4581,7 +4860,15 @@
     </w:p>
     <w:p>
       <w:r>
-        <w:t>In a normal distribution with a lot of data points, approximately 68% of the values will be between one standard deviation below the mean and one standard deviation above the mean. 95% of the values will between two standard deviations below the mean and two standard deviations above the mean.</w:t>
+        <w:t xml:space="preserve">In a normal distribution with a lot of data points, approximately 68% of the values will be between one standard deviation below the mean and one standard deviation above the mean. 95% of the values will </w:t>
+      </w:r>
+      <w:proofErr w:type="gramStart"/>
+      <w:r>
+        <w:t>between</w:t>
+      </w:r>
+      <w:proofErr w:type="gramEnd"/>
+      <w:r>
+        <w:t xml:space="preserve"> two standard deviations below the mean and two standard deviations above the mean.</w:t>
       </w:r>
     </w:p>
     <w:p>
@@ -4646,7 +4933,23 @@
     </w:p>
     <w:p>
       <w:r>
-        <w:t>If the mean and the standard deviation of a data set are known, the graphing calculator can quickly determine what percent of the numbers in the data set will be between any two values.</w:t>
+        <w:t xml:space="preserve">If the </w:t>
+      </w:r>
+      <w:proofErr w:type="gramStart"/>
+      <w:r>
+        <w:t>mean</w:t>
+      </w:r>
+      <w:proofErr w:type="gramEnd"/>
+      <w:r>
+        <w:t xml:space="preserve"> and the standard deviation of a data set are known, the graphing calculator can quickly determine what </w:t>
+      </w:r>
+      <w:proofErr w:type="gramStart"/>
+      <w:r>
+        <w:t>percent</w:t>
+      </w:r>
+      <w:proofErr w:type="gramEnd"/>
+      <w:r>
+        <w:t xml:space="preserve"> of the numbers in the data set will be between any two values.</w:t>
       </w:r>
     </w:p>
     <w:p>
@@ -4757,7 +5060,15 @@
         <w:t>In the scenario above, a graphing calculator can be used to determine how many out of the 400 people can be expected to be between 57.5 and 62 inches tall. Between 56 and 64 inches was 68% since those were the numbers exactly one standard deviation above and below the mean.</w:t>
       </w:r>
       <w:r>
-        <w:t xml:space="preserve"> The percent of people between 57.5 and 62 inches will be lower than 68% and can be found with a graphing calculator.</w:t>
+        <w:t xml:space="preserve"> The </w:t>
+      </w:r>
+      <w:proofErr w:type="gramStart"/>
+      <w:r>
+        <w:t>percent</w:t>
+      </w:r>
+      <w:proofErr w:type="gramEnd"/>
+      <w:r>
+        <w:t xml:space="preserve"> of people between 57.5 and 62 inches will be lower than 68% and can be found with a graphing calculator.</w:t>
       </w:r>
     </w:p>
     <w:p>
@@ -4790,7 +5101,15 @@
         <w:t xml:space="preserve">Solution: </w:t>
       </w:r>
       <w:r>
-        <w:t xml:space="preserve">The percent of scores between 74 and 89 will be approximately 38%. Out of 500 scores, this will be approximately </w:t>
+        <w:t xml:space="preserve">The </w:t>
+      </w:r>
+      <w:proofErr w:type="gramStart"/>
+      <w:r>
+        <w:t>percent</w:t>
+      </w:r>
+      <w:proofErr w:type="gramEnd"/>
+      <w:r>
+        <w:t xml:space="preserve"> of scores between 74 and 89 will be approximately 38%. Out of 500 scores, this will be approximately </w:t>
       </w:r>
       <m:oMath>
         <m:r>
@@ -4888,17 +5207,65 @@
         <w:t>Solution</w:t>
       </w:r>
       <w:r>
-        <w:t>: In this example, there is no upper bound? When this happens, make the upper bound a very large number, at least 4 standard deviations above the mean. (The number 9,999 is generally safe to use unless there is a very large mean and/or standard deviation.) When using 9,999 as the upper bound, the calculator determines the percent to be approximately 5%.</w:t>
-      </w:r>
-    </w:p>
-    <w:p>
-      <w:r>
-        <w:t>For examples, where there is no low bond, make the lower bound a very small negative number like -9,999.</w:t>
-      </w:r>
-    </w:p>
-    <w:p>
-      <w:r>
-        <w:t>Simulation using Python, Numpy and a sample size of 10,000 data points generated using a normal distribution with a mean of 55 degrees and a standard deviation of 15.</w:t>
+        <w:t xml:space="preserve">: In this example, </w:t>
+      </w:r>
+      <w:proofErr w:type="gramStart"/>
+      <w:r>
+        <w:t>there is</w:t>
+      </w:r>
+      <w:proofErr w:type="gramEnd"/>
+      <w:r>
+        <w:t xml:space="preserve"> no upper </w:t>
+      </w:r>
+      <w:proofErr w:type="gramStart"/>
+      <w:r>
+        <w:t>bound?</w:t>
+      </w:r>
+      <w:proofErr w:type="gramEnd"/>
+      <w:r>
+        <w:t xml:space="preserve"> When this happens, make the upper bound a very large number, at least 4 standard deviations above the mean. (The number 9,999 is generally safe to use unless there is a very large </w:t>
+      </w:r>
+      <w:proofErr w:type="gramStart"/>
+      <w:r>
+        <w:t>mean</w:t>
+      </w:r>
+      <w:proofErr w:type="gramEnd"/>
+      <w:r>
+        <w:t xml:space="preserve"> and/or standard deviation.) When using 9,999 as the upper bound, the calculator determines the </w:t>
+      </w:r>
+      <w:proofErr w:type="gramStart"/>
+      <w:r>
+        <w:t>percent</w:t>
+      </w:r>
+      <w:proofErr w:type="gramEnd"/>
+      <w:r>
+        <w:t xml:space="preserve"> to be approximately 5%.</w:t>
+      </w:r>
+    </w:p>
+    <w:p>
+      <w:r>
+        <w:t xml:space="preserve">For </w:t>
+      </w:r>
+      <w:proofErr w:type="gramStart"/>
+      <w:r>
+        <w:t>examples</w:t>
+      </w:r>
+      <w:proofErr w:type="gramEnd"/>
+      <w:r>
+        <w:t>, where there is no low bond, make the lower bound a very small negative number like -9,999.</w:t>
+      </w:r>
+    </w:p>
+    <w:p>
+      <w:r>
+        <w:t xml:space="preserve">Simulation using Python, </w:t>
+      </w:r>
+      <w:proofErr w:type="spellStart"/>
+      <w:r>
+        <w:t>Numpy</w:t>
+      </w:r>
+      <w:proofErr w:type="spellEnd"/>
+      <w:r>
+        <w:t xml:space="preserve"> and a sample size of 10,000 data points generated using a normal distribution with a mean of 55 degrees and a standard deviation of 15.</w:t>
       </w:r>
     </w:p>
     <w:p>
@@ -5005,7 +5372,15 @@
         </w:rPr>
       </w:pPr>
       <w:r>
-        <w:t>If the mean of a set of normally distributed 200 numbers is 70 and the standard deviation is 6, approximately what percent of the numbers will be between 64 and 76</w:t>
+        <w:t xml:space="preserve">If the </w:t>
+      </w:r>
+      <w:proofErr w:type="gramStart"/>
+      <w:r>
+        <w:t>mean</w:t>
+      </w:r>
+      <w:proofErr w:type="gramEnd"/>
+      <w:r>
+        <w:t xml:space="preserve"> of a set of normally distributed 200 numbers is 70 and the standard deviation is 6, approximately what percent of the numbers will be between 64 and 76</w:t>
       </w:r>
       <w:r>
         <w:t>?</w:t>
@@ -5034,7 +5409,15 @@
         </w:rPr>
       </w:pPr>
       <w:r>
-        <w:t>The weights of 400 children are collected, and the data are normally distributed. What percent of the children were between 42 and 52 pounds if the mean was 50 pounds and the standard deviation was 3?</w:t>
+        <w:t xml:space="preserve">The weights of 400 children are collected, and the data are normally distributed. What </w:t>
+      </w:r>
+      <w:proofErr w:type="gramStart"/>
+      <w:r>
+        <w:t>percent</w:t>
+      </w:r>
+      <w:proofErr w:type="gramEnd"/>
+      <w:r>
+        <w:t xml:space="preserve"> of the children were between 42 and 52 pounds if the mean was 50 pounds and the standard deviation was 3?</w:t>
       </w:r>
       <w:r>
         <w:br/>
@@ -5082,7 +5465,15 @@
         </w:numPr>
       </w:pPr>
       <w:r>
-        <w:t>The amount of time that 300 adults each week was collected. If the data were normally distributed, what percent of the people exercised under 20 minutes a week if the mean was 40 minutes and the standard deviation was 15?</w:t>
+        <w:t xml:space="preserve">The amount of time that 300 adults each week was collected. If the data were normally distributed, what </w:t>
+      </w:r>
+      <w:proofErr w:type="gramStart"/>
+      <w:r>
+        <w:t>percent</w:t>
+      </w:r>
+      <w:proofErr w:type="gramEnd"/>
+      <w:r>
+        <w:t xml:space="preserve"> of the people exercised under 20 minutes a week if the mean was 40 minutes and the standard deviation was 15?</w:t>
       </w:r>
     </w:p>
     <w:p>
@@ -5131,7 +5522,15 @@
         </w:numPr>
       </w:pPr>
       <w:r>
-        <w:t xml:space="preserve">In a normally distributed data set, what percent of samples will have a </w:t>
+        <w:t xml:space="preserve">In a normally distributed data set, what </w:t>
+      </w:r>
+      <w:proofErr w:type="gramStart"/>
+      <w:r>
+        <w:t>percent</w:t>
+      </w:r>
+      <w:proofErr w:type="gramEnd"/>
+      <w:r>
+        <w:t xml:space="preserve"> of samples will have a </w:t>
       </w:r>
       <m:oMath>
         <m:r>
@@ -5173,7 +5572,21 @@
         <w:rPr>
           <w:rFonts w:eastAsiaTheme="minorEastAsia"/>
         </w:rPr>
-        <w:t>z-score 2: 95% - half is 47.5%</w:t>
+        <w:t xml:space="preserve">z-score 2: 95% - half </w:t>
+      </w:r>
+      <w:proofErr w:type="gramStart"/>
+      <w:r>
+        <w:rPr>
+          <w:rFonts w:eastAsiaTheme="minorEastAsia"/>
+        </w:rPr>
+        <w:t>is</w:t>
+      </w:r>
+      <w:proofErr w:type="gramEnd"/>
+      <w:r>
+        <w:rPr>
+          <w:rFonts w:eastAsiaTheme="minorEastAsia"/>
+        </w:rPr>
+        <w:t xml:space="preserve"> 47.5%</w:t>
       </w:r>
     </w:p>
     <w:p>
@@ -5217,7 +5630,15 @@
         </w:numPr>
       </w:pPr>
       <w:r>
-        <w:t>In a set of 500 samples, the mean is 90 and the standard deviation is 17. If the data is normally distributed, how many of the 500 are expected to have a value between 93 and 101?</w:t>
+        <w:t xml:space="preserve">In a set of 500 samples, the </w:t>
+      </w:r>
+      <w:proofErr w:type="gramStart"/>
+      <w:r>
+        <w:t>mean</w:t>
+      </w:r>
+      <w:proofErr w:type="gramEnd"/>
+      <w:r>
+        <w:t xml:space="preserve"> is 90 and the standard deviation is 17. If the data is normally distributed, how many of the 500 are expected to have a value between 93 and 101?</w:t>
       </w:r>
     </w:p>
     <w:p>
@@ -5266,7 +5687,15 @@
         </w:numPr>
       </w:pPr>
       <w:r>
-        <w:t>In a high school, 1,000 students run a mile. The mean time is 9 minutes with a standard deviation of 2 minutes. What running time would put a student in the top 5 percentile rank?</w:t>
+        <w:t xml:space="preserve">In </w:t>
+      </w:r>
+      <w:proofErr w:type="gramStart"/>
+      <w:r>
+        <w:t>a high</w:t>
+      </w:r>
+      <w:proofErr w:type="gramEnd"/>
+      <w:r>
+        <w:t xml:space="preserve"> school, 1,000 students run a mile. The mean time is 9 minutes with a standard deviation of 2 minutes. What running time would put a student in the top 5 percentile rank?</w:t>
       </w:r>
     </w:p>
     <w:p>
@@ -5359,7 +5788,15 @@
         </w:numPr>
       </w:pPr>
       <w:r>
-        <w:t>In a normally distributed data set with a mean of 60, what is more likely: a number greater than 80 or a number less than 30?</w:t>
+        <w:t xml:space="preserve">In a normally distributed data set with a </w:t>
+      </w:r>
+      <w:proofErr w:type="gramStart"/>
+      <w:r>
+        <w:t>mean</w:t>
+      </w:r>
+      <w:proofErr w:type="gramEnd"/>
+      <w:r>
+        <w:t xml:space="preserve"> of 60, what is more likely: a number greater than 80 or a number less than 30?</w:t>
       </w:r>
     </w:p>
     <w:p>
@@ -5397,9 +5834,939 @@
     <w:p>
       <w:pPr>
         <w:pStyle w:val="ListParagraph"/>
-      </w:pPr>
-    </w:p>
-    <w:p/>
+        <w:numPr>
+          <w:ilvl w:val="0"/>
+          <w:numId w:val="29"/>
+        </w:numPr>
+      </w:pPr>
+      <w:r>
+        <w:rPr>
+          <w:i/>
+          <w:iCs/>
+        </w:rPr>
+        <w:t>Show how you arrived at your answers</w:t>
+      </w:r>
+      <w:r>
+        <w:t>.</w:t>
+      </w:r>
+    </w:p>
+    <w:p>
+      <w:pPr>
+        <w:pStyle w:val="ListParagraph"/>
+        <w:numPr>
+          <w:ilvl w:val="0"/>
+          <w:numId w:val="34"/>
+        </w:numPr>
+      </w:pPr>
+      <w:r>
+        <w:t>A data set of ten numbers is shown below.</w:t>
+      </w:r>
+    </w:p>
+    <w:p>
+      <w:pPr>
+        <w:pStyle w:val="ListParagraph"/>
+        <w:jc w:val="center"/>
+      </w:pPr>
+      <w:r>
+        <w:t>28, 83, 73, 88, 81, 54, 75, 66, 66, 91</w:t>
+      </w:r>
+    </w:p>
+    <w:p>
+      <w:pPr>
+        <w:pStyle w:val="ListParagraph"/>
+        <w:jc w:val="left"/>
+      </w:pPr>
+      <w:r>
+        <w:t xml:space="preserve">a) Calculate the </w:t>
+      </w:r>
+      <w:proofErr w:type="gramStart"/>
+      <w:r>
+        <w:t>mean</w:t>
+      </w:r>
+      <w:proofErr w:type="gramEnd"/>
+      <w:r>
+        <w:t xml:space="preserve"> and the standard deviation of the data set.</w:t>
+      </w:r>
+    </w:p>
+    <w:p>
+      <w:pPr>
+        <w:pStyle w:val="ListParagraph"/>
+        <w:jc w:val="center"/>
+      </w:pPr>
+      <w:r>
+        <w:rPr>
+          <w:noProof/>
+        </w:rPr>
+        <w:drawing>
+          <wp:inline distT="0" distB="0" distL="0" distR="0" wp14:anchorId="0E563139" wp14:editId="419ACE38">
+            <wp:extent cx="1719072" cy="1097280"/>
+            <wp:effectExtent l="0" t="0" r="0" b="7620"/>
+            <wp:docPr id="1487974986" name="Picture 1" descr="A green and white text with numbers and a green rectangle&#10;&#10;AI-generated content may be incorrect."/>
+            <wp:cNvGraphicFramePr>
+              <a:graphicFrameLocks xmlns:a="http://schemas.openxmlformats.org/drawingml/2006/main" noChangeAspect="1"/>
+            </wp:cNvGraphicFramePr>
+            <a:graphic xmlns:a="http://schemas.openxmlformats.org/drawingml/2006/main">
+              <a:graphicData uri="http://schemas.openxmlformats.org/drawingml/2006/picture">
+                <pic:pic xmlns:pic="http://schemas.openxmlformats.org/drawingml/2006/picture">
+                  <pic:nvPicPr>
+                    <pic:cNvPr id="1487974986" name="Picture 1" descr="A green and white text with numbers and a green rectangle&#10;&#10;AI-generated content may be incorrect."/>
+                    <pic:cNvPicPr/>
+                  </pic:nvPicPr>
+                  <pic:blipFill>
+                    <a:blip r:embed="rId47"/>
+                    <a:stretch>
+                      <a:fillRect/>
+                    </a:stretch>
+                  </pic:blipFill>
+                  <pic:spPr>
+                    <a:xfrm>
+                      <a:off x="0" y="0"/>
+                      <a:ext cx="1719072" cy="1097280"/>
+                    </a:xfrm>
+                    <a:prstGeom prst="rect">
+                      <a:avLst/>
+                    </a:prstGeom>
+                  </pic:spPr>
+                </pic:pic>
+              </a:graphicData>
+            </a:graphic>
+          </wp:inline>
+        </w:drawing>
+      </w:r>
+    </w:p>
+    <w:p>
+      <w:pPr>
+        <w:pStyle w:val="ListParagraph"/>
+        <w:jc w:val="center"/>
+        <w:rPr>
+          <w:b/>
+          <w:bCs/>
+        </w:rPr>
+      </w:pPr>
+      <w:r>
+        <w:rPr>
+          <w:b/>
+          <w:bCs/>
+        </w:rPr>
+        <w:t>Mean: 70.5, Standard deviation 17.7</w:t>
+      </w:r>
+    </w:p>
+    <w:p>
+      <w:pPr>
+        <w:pStyle w:val="ListParagraph"/>
+        <w:jc w:val="left"/>
+      </w:pPr>
+      <w:r>
+        <w:t>b) How many of the numbers fall within one standard deviation of the mean?</w:t>
+      </w:r>
+      <w:r>
+        <w:br/>
+        <w:t>Sorted:</w:t>
+      </w:r>
+      <w:r>
+        <w:br/>
+      </w:r>
+      <w:r>
+        <w:t>28, 54, 66, 66, 73, 75, 81, 83, 88, 91</w:t>
+      </w:r>
+      <w:r>
+        <w:br/>
+        <w:t>Within 1 standard deviation:</w:t>
+      </w:r>
+      <w:r>
+        <w:br/>
+        <w:t>70.5 – 17.7 to 70.5 + 17.7</w:t>
+      </w:r>
+    </w:p>
+    <w:p>
+      <w:pPr>
+        <w:pStyle w:val="ListParagraph"/>
+        <w:jc w:val="left"/>
+      </w:pPr>
+      <w:r>
+        <w:t>52.8 to 88.2</w:t>
+      </w:r>
+    </w:p>
+    <w:p>
+      <w:pPr>
+        <w:pStyle w:val="ListParagraph"/>
+        <w:jc w:val="left"/>
+        <w:rPr>
+          <w:b/>
+          <w:bCs/>
+        </w:rPr>
+      </w:pPr>
+      <w:r>
+        <w:rPr>
+          <w:b/>
+          <w:bCs/>
+        </w:rPr>
+        <w:t>8 numbers or 80%</w:t>
+      </w:r>
+    </w:p>
+    <w:p>
+      <w:pPr>
+        <w:pStyle w:val="ListParagraph"/>
+        <w:jc w:val="left"/>
+      </w:pPr>
+      <w:r>
+        <w:t>c) Based on your answer to part (b), do you think this data set is approximately normal or not? Explain your reasoning.</w:t>
+      </w:r>
+    </w:p>
+    <w:p>
+      <w:pPr>
+        <w:pStyle w:val="ListParagraph"/>
+        <w:jc w:val="left"/>
+      </w:pPr>
+    </w:p>
+    <w:p>
+      <w:pPr>
+        <w:pStyle w:val="ListParagraph"/>
+        <w:jc w:val="left"/>
+        <w:rPr>
+          <w:b/>
+          <w:bCs/>
+        </w:rPr>
+      </w:pPr>
+      <w:r>
+        <w:rPr>
+          <w:b/>
+          <w:bCs/>
+        </w:rPr>
+        <w:t xml:space="preserve">It could approximately normal distribution, because it is closer to </w:t>
+      </w:r>
+      <w:proofErr w:type="gramStart"/>
+      <w:r>
+        <w:rPr>
+          <w:b/>
+          <w:bCs/>
+        </w:rPr>
+        <w:t>the 68</w:t>
+      </w:r>
+      <w:proofErr w:type="gramEnd"/>
+      <w:r>
+        <w:rPr>
+          <w:b/>
+          <w:bCs/>
+        </w:rPr>
+        <w:t xml:space="preserve">% of one standard deviation, than the 95% of two standard deviations. It would be closer to a normal distribution if only 7 numbers were within 1 standard deviation, but it is </w:t>
+      </w:r>
+      <w:r>
+        <w:rPr>
+          <w:b/>
+          <w:bCs/>
+        </w:rPr>
+        <w:lastRenderedPageBreak/>
+        <w:t>difficult to make conclusions based on a small sample size.</w:t>
+      </w:r>
+    </w:p>
+    <w:p>
+      <w:pPr>
+        <w:pStyle w:val="ListParagraph"/>
+        <w:jc w:val="left"/>
+        <w:rPr>
+          <w:b/>
+          <w:bCs/>
+        </w:rPr>
+      </w:pPr>
+      <w:r>
+        <w:rPr>
+          <w:b/>
+          <w:bCs/>
+        </w:rPr>
+        <w:t>The histogram is a different story. It doesn’t look like a bell curve.</w:t>
+      </w:r>
+    </w:p>
+    <w:p>
+      <w:pPr>
+        <w:pStyle w:val="ListParagraph"/>
+        <w:jc w:val="left"/>
+      </w:pPr>
+      <w:r>
+        <w:rPr>
+          <w:noProof/>
+        </w:rPr>
+        <w:drawing>
+          <wp:inline distT="0" distB="0" distL="0" distR="0" wp14:anchorId="71EC3520" wp14:editId="3B60891A">
+            <wp:extent cx="2660904" cy="2350008"/>
+            <wp:effectExtent l="0" t="0" r="6350" b="0"/>
+            <wp:docPr id="1542769976" name="Picture 1" descr="A graph with blue rectangles&#10;&#10;AI-generated content may be incorrect."/>
+            <wp:cNvGraphicFramePr>
+              <a:graphicFrameLocks xmlns:a="http://schemas.openxmlformats.org/drawingml/2006/main" noChangeAspect="1"/>
+            </wp:cNvGraphicFramePr>
+            <a:graphic xmlns:a="http://schemas.openxmlformats.org/drawingml/2006/main">
+              <a:graphicData uri="http://schemas.openxmlformats.org/drawingml/2006/picture">
+                <pic:pic xmlns:pic="http://schemas.openxmlformats.org/drawingml/2006/picture">
+                  <pic:nvPicPr>
+                    <pic:cNvPr id="1542769976" name="Picture 1" descr="A graph with blue rectangles&#10;&#10;AI-generated content may be incorrect."/>
+                    <pic:cNvPicPr/>
+                  </pic:nvPicPr>
+                  <pic:blipFill>
+                    <a:blip r:embed="rId48"/>
+                    <a:stretch>
+                      <a:fillRect/>
+                    </a:stretch>
+                  </pic:blipFill>
+                  <pic:spPr>
+                    <a:xfrm>
+                      <a:off x="0" y="0"/>
+                      <a:ext cx="2660904" cy="2350008"/>
+                    </a:xfrm>
+                    <a:prstGeom prst="rect">
+                      <a:avLst/>
+                    </a:prstGeom>
+                  </pic:spPr>
+                </pic:pic>
+              </a:graphicData>
+            </a:graphic>
+          </wp:inline>
+        </w:drawing>
+      </w:r>
+    </w:p>
+    <w:p>
+      <w:pPr>
+        <w:pStyle w:val="ListParagraph"/>
+        <w:numPr>
+          <w:ilvl w:val="0"/>
+          <w:numId w:val="34"/>
+        </w:numPr>
+      </w:pPr>
+      <w:r>
+        <w:t>Which, if any, of these numbers is not within 2 standard deviations of the mean?</w:t>
+      </w:r>
+    </w:p>
+    <w:p>
+      <w:pPr>
+        <w:pStyle w:val="ListParagraph"/>
+        <w:jc w:val="center"/>
+      </w:pPr>
+      <w:r>
+        <w:t>46, 47, 38, 38, 36, 41, 44, 40, 33, 38, 40, 39</w:t>
+      </w:r>
+    </w:p>
+    <w:p>
+      <w:pPr>
+        <w:pStyle w:val="ListParagraph"/>
+        <w:jc w:val="center"/>
+      </w:pPr>
+      <w:r>
+        <w:rPr>
+          <w:noProof/>
+        </w:rPr>
+        <w:drawing>
+          <wp:inline distT="0" distB="0" distL="0" distR="0" wp14:anchorId="0853EC19" wp14:editId="71D5CA42">
+            <wp:extent cx="2459736" cy="1408176"/>
+            <wp:effectExtent l="0" t="0" r="0" b="1905"/>
+            <wp:docPr id="1654005188" name="Picture 1" descr="A green rectangular object with numbers and letters&#10;&#10;AI-generated content may be incorrect."/>
+            <wp:cNvGraphicFramePr>
+              <a:graphicFrameLocks xmlns:a="http://schemas.openxmlformats.org/drawingml/2006/main" noChangeAspect="1"/>
+            </wp:cNvGraphicFramePr>
+            <a:graphic xmlns:a="http://schemas.openxmlformats.org/drawingml/2006/main">
+              <a:graphicData uri="http://schemas.openxmlformats.org/drawingml/2006/picture">
+                <pic:pic xmlns:pic="http://schemas.openxmlformats.org/drawingml/2006/picture">
+                  <pic:nvPicPr>
+                    <pic:cNvPr id="1654005188" name="Picture 1" descr="A green rectangular object with numbers and letters&#10;&#10;AI-generated content may be incorrect."/>
+                    <pic:cNvPicPr/>
+                  </pic:nvPicPr>
+                  <pic:blipFill>
+                    <a:blip r:embed="rId49"/>
+                    <a:stretch>
+                      <a:fillRect/>
+                    </a:stretch>
+                  </pic:blipFill>
+                  <pic:spPr>
+                    <a:xfrm>
+                      <a:off x="0" y="0"/>
+                      <a:ext cx="2459736" cy="1408176"/>
+                    </a:xfrm>
+                    <a:prstGeom prst="rect">
+                      <a:avLst/>
+                    </a:prstGeom>
+                  </pic:spPr>
+                </pic:pic>
+              </a:graphicData>
+            </a:graphic>
+          </wp:inline>
+        </w:drawing>
+      </w:r>
+    </w:p>
+    <w:p>
+      <w:pPr>
+        <w:pStyle w:val="ListParagraph"/>
+        <w:rPr>
+          <w:rFonts w:eastAsiaTheme="minorEastAsia"/>
+        </w:rPr>
+      </w:pPr>
+      <m:oMathPara>
+        <m:oMath>
+          <m:r>
+            <w:rPr>
+              <w:rFonts w:ascii="Cambria Math" w:hAnsi="Cambria Math"/>
+            </w:rPr>
+            <m:t>40-2⋅3.87=</m:t>
+          </m:r>
+          <m:r>
+            <w:rPr>
+              <w:rFonts w:ascii="Cambria Math" w:hAnsi="Cambria Math"/>
+            </w:rPr>
+            <m:t>32.26</m:t>
+          </m:r>
+        </m:oMath>
+      </m:oMathPara>
+    </w:p>
+    <w:p>
+      <w:pPr>
+        <w:pStyle w:val="ListParagraph"/>
+        <w:rPr>
+          <w:rFonts w:eastAsiaTheme="minorEastAsia"/>
+        </w:rPr>
+      </w:pPr>
+      <m:oMathPara>
+        <m:oMath>
+          <m:r>
+            <w:rPr>
+              <w:rFonts w:ascii="Cambria Math" w:hAnsi="Cambria Math"/>
+            </w:rPr>
+            <m:t>40+2⋅3.87=47.74</m:t>
+          </m:r>
+        </m:oMath>
+      </m:oMathPara>
+    </w:p>
+    <w:p>
+      <w:pPr>
+        <w:pStyle w:val="ListParagraph"/>
+        <w:rPr>
+          <w:rFonts w:eastAsiaTheme="minorEastAsia"/>
+          <w:b/>
+          <w:bCs/>
+        </w:rPr>
+      </w:pPr>
+      <w:r>
+        <w:rPr>
+          <w:rFonts w:eastAsiaTheme="minorEastAsia"/>
+          <w:b/>
+          <w:bCs/>
+        </w:rPr>
+        <w:t>Numbers not within 2 standard deviations: None</w:t>
+      </w:r>
+    </w:p>
+    <w:p>
+      <w:pPr>
+        <w:pStyle w:val="ListParagraph"/>
+        <w:numPr>
+          <w:ilvl w:val="0"/>
+          <w:numId w:val="34"/>
+        </w:numPr>
+      </w:pPr>
+      <w:r>
+        <w:t xml:space="preserve">The heights of 200 adults are measured. The average height is 66 inches, and the standard deviation is 8 inches. If 14 of the people are over 82 inches, what does this suggest about </w:t>
+      </w:r>
+      <w:proofErr w:type="gramStart"/>
+      <w:r>
+        <w:t>whether or not</w:t>
+      </w:r>
+      <w:proofErr w:type="gramEnd"/>
+      <w:r>
+        <w:t xml:space="preserve"> the data are normally distributed.</w:t>
+      </w:r>
+    </w:p>
+    <w:p>
+      <w:pPr>
+        <w:pStyle w:val="ListParagraph"/>
+        <w:rPr>
+          <w:rFonts w:eastAsiaTheme="minorEastAsia"/>
+        </w:rPr>
+      </w:pPr>
+      <m:oMathPara>
+        <m:oMath>
+          <m:f>
+            <m:fPr>
+              <m:ctrlPr>
+                <w:rPr>
+                  <w:rFonts w:ascii="Cambria Math" w:hAnsi="Cambria Math"/>
+                  <w:i/>
+                </w:rPr>
+              </m:ctrlPr>
+            </m:fPr>
+            <m:num>
+              <m:r>
+                <w:rPr>
+                  <w:rFonts w:ascii="Cambria Math" w:hAnsi="Cambria Math"/>
+                </w:rPr>
+                <m:t>14</m:t>
+              </m:r>
+            </m:num>
+            <m:den>
+              <m:r>
+                <w:rPr>
+                  <w:rFonts w:ascii="Cambria Math" w:hAnsi="Cambria Math"/>
+                </w:rPr>
+                <m:t>200</m:t>
+              </m:r>
+            </m:den>
+          </m:f>
+          <m:r>
+            <w:rPr>
+              <w:rFonts w:ascii="Cambria Math" w:hAnsi="Cambria Math"/>
+            </w:rPr>
+            <m:t>=</m:t>
+          </m:r>
+          <m:r>
+            <w:rPr>
+              <w:rFonts w:ascii="Cambria Math" w:hAnsi="Cambria Math"/>
+            </w:rPr>
+            <m:t>7</m:t>
+          </m:r>
+          <m:r>
+            <w:rPr>
+              <w:rFonts w:ascii="Cambria Math" w:hAnsi="Cambria Math"/>
+            </w:rPr>
+            <m:t>%</m:t>
+          </m:r>
+        </m:oMath>
+      </m:oMathPara>
+    </w:p>
+    <w:p>
+      <w:pPr>
+        <w:pStyle w:val="ListParagraph"/>
+      </w:pPr>
+      <w:r>
+        <w:rPr>
+          <w:rFonts w:eastAsiaTheme="minorEastAsia"/>
+        </w:rPr>
+        <w:t xml:space="preserve">For </w:t>
+      </w:r>
+      <w:r>
+        <w:rPr>
+          <w:rFonts w:eastAsiaTheme="minorEastAsia"/>
+        </w:rPr>
+        <w:t>two</w:t>
+      </w:r>
+      <w:r>
+        <w:rPr>
+          <w:rFonts w:eastAsiaTheme="minorEastAsia"/>
+        </w:rPr>
+        <w:t xml:space="preserve"> standard </w:t>
+      </w:r>
+      <w:r>
+        <w:rPr>
+          <w:rFonts w:eastAsiaTheme="minorEastAsia"/>
+        </w:rPr>
+        <w:t>deviations</w:t>
+      </w:r>
+      <w:r>
+        <w:rPr>
+          <w:rFonts w:eastAsiaTheme="minorEastAsia"/>
+        </w:rPr>
+        <w:t xml:space="preserve">, </w:t>
+      </w:r>
+      <m:oMath>
+        <m:r>
+          <w:rPr>
+            <w:rFonts w:ascii="Cambria Math" w:eastAsiaTheme="minorEastAsia" w:hAnsi="Cambria Math"/>
+          </w:rPr>
+          <m:t>66+</m:t>
+        </m:r>
+        <m:r>
+          <w:rPr>
+            <w:rFonts w:ascii="Cambria Math" w:eastAsiaTheme="minorEastAsia" w:hAnsi="Cambria Math"/>
+          </w:rPr>
+          <m:t>2⋅</m:t>
+        </m:r>
+        <m:r>
+          <w:rPr>
+            <w:rFonts w:ascii="Cambria Math" w:eastAsiaTheme="minorEastAsia" w:hAnsi="Cambria Math"/>
+          </w:rPr>
+          <m:t>8=</m:t>
+        </m:r>
+        <m:r>
+          <w:rPr>
+            <w:rFonts w:ascii="Cambria Math" w:eastAsiaTheme="minorEastAsia" w:hAnsi="Cambria Math"/>
+          </w:rPr>
+          <m:t>82</m:t>
+        </m:r>
+      </m:oMath>
+      <w:r>
+        <w:t xml:space="preserve"> inches, there would typically be </w:t>
+      </w:r>
+      <w:r>
+        <w:t>95</w:t>
+      </w:r>
+      <w:r>
+        <w:t xml:space="preserve">% within </w:t>
+      </w:r>
+      <w:r>
+        <w:t>two</w:t>
+      </w:r>
+      <w:r>
+        <w:t xml:space="preserve"> standard deviation</w:t>
+      </w:r>
+      <w:r>
+        <w:t>s</w:t>
+      </w:r>
+      <w:r>
+        <w:t xml:space="preserve"> or </w:t>
+      </w:r>
+      <w:r>
+        <w:t>47.5</w:t>
+      </w:r>
+      <w:r>
+        <w:t xml:space="preserve">% from the mean to </w:t>
+      </w:r>
+      <w:r>
+        <w:t>two</w:t>
+      </w:r>
+      <w:r>
+        <w:t xml:space="preserve"> standard deviation</w:t>
+      </w:r>
+      <w:r>
+        <w:t>s</w:t>
+      </w:r>
+      <w:r>
+        <w:t>.</w:t>
+      </w:r>
+      <w:r>
+        <w:t xml:space="preserve"> </w:t>
+      </w:r>
+      <w:r>
+        <w:rPr>
+          <w:b/>
+          <w:bCs/>
+        </w:rPr>
+        <w:t>That means 50% - 47.5% = 2.5% would be above two standard deviations.</w:t>
+      </w:r>
+    </w:p>
+    <w:p>
+      <w:pPr>
+        <w:pStyle w:val="ListParagraph"/>
+        <w:rPr>
+          <w:b/>
+          <w:bCs/>
+        </w:rPr>
+      </w:pPr>
+      <w:r>
+        <w:br/>
+      </w:r>
+      <w:r>
+        <w:rPr>
+          <w:b/>
+          <w:bCs/>
+        </w:rPr>
+        <w:t xml:space="preserve">That </w:t>
+      </w:r>
+      <w:r>
+        <w:rPr>
+          <w:b/>
+          <w:bCs/>
+        </w:rPr>
+        <w:t>7</w:t>
+      </w:r>
+      <w:r>
+        <w:rPr>
+          <w:b/>
+          <w:bCs/>
+        </w:rPr>
+        <w:t xml:space="preserve">% are above more than </w:t>
+      </w:r>
+      <w:r>
+        <w:rPr>
+          <w:b/>
+          <w:bCs/>
+        </w:rPr>
+        <w:t>two</w:t>
+      </w:r>
+      <w:r>
+        <w:rPr>
+          <w:b/>
+          <w:bCs/>
+        </w:rPr>
+        <w:t xml:space="preserve"> standard deviation</w:t>
+      </w:r>
+      <w:r>
+        <w:rPr>
+          <w:b/>
+          <w:bCs/>
+        </w:rPr>
+        <w:t>s suggest that the data does not reflect a normal distribution.</w:t>
+      </w:r>
+    </w:p>
+    <w:p>
+      <w:pPr>
+        <w:pStyle w:val="ListParagraph"/>
+        <w:numPr>
+          <w:ilvl w:val="0"/>
+          <w:numId w:val="34"/>
+        </w:numPr>
+      </w:pPr>
+      <w:r>
+        <w:br w:type="column"/>
+      </w:r>
+      <w:r>
+        <w:t>The ages of 20 people are shown:</w:t>
+      </w:r>
+    </w:p>
+    <w:p>
+      <w:pPr>
+        <w:pStyle w:val="ListParagraph"/>
+        <w:jc w:val="center"/>
+      </w:pPr>
+      <w:r>
+        <w:t>66, 72, 70, 74, 78</w:t>
+      </w:r>
+    </w:p>
+    <w:p>
+      <w:pPr>
+        <w:pStyle w:val="ListParagraph"/>
+        <w:jc w:val="center"/>
+      </w:pPr>
+      <w:r>
+        <w:t>80, 73, 68, 84, 76</w:t>
+      </w:r>
+    </w:p>
+    <w:p>
+      <w:pPr>
+        <w:pStyle w:val="ListParagraph"/>
+        <w:jc w:val="center"/>
+      </w:pPr>
+      <w:r>
+        <w:t>76, 78, 70, 62, 75</w:t>
+      </w:r>
+    </w:p>
+    <w:p>
+      <w:pPr>
+        <w:pStyle w:val="ListParagraph"/>
+        <w:jc w:val="center"/>
+      </w:pPr>
+      <w:r>
+        <w:t>76, 79, 73, 73, 70</w:t>
+      </w:r>
+    </w:p>
+    <w:p>
+      <w:pPr>
+        <w:pStyle w:val="ListParagraph"/>
+        <w:jc w:val="left"/>
+      </w:pPr>
+      <w:r>
+        <w:t>Which, if any, of these ages are not within 2 standard deviations?</w:t>
+      </w:r>
+    </w:p>
+    <w:p>
+      <w:pPr>
+        <w:pStyle w:val="ListParagraph"/>
+        <w:jc w:val="left"/>
+      </w:pPr>
+    </w:p>
+    <w:p>
+      <w:pPr>
+        <w:pStyle w:val="ListParagraph"/>
+        <w:jc w:val="center"/>
+      </w:pPr>
+      <w:r>
+        <w:rPr>
+          <w:noProof/>
+        </w:rPr>
+        <w:drawing>
+          <wp:inline distT="0" distB="0" distL="0" distR="0" wp14:anchorId="25057FED" wp14:editId="1601CA3F">
+            <wp:extent cx="2322576" cy="1408176"/>
+            <wp:effectExtent l="0" t="0" r="1905" b="1905"/>
+            <wp:docPr id="1383590397" name="Picture 1" descr="A green and white text with numbers and a green rectangle&#10;&#10;AI-generated content may be incorrect."/>
+            <wp:cNvGraphicFramePr>
+              <a:graphicFrameLocks xmlns:a="http://schemas.openxmlformats.org/drawingml/2006/main" noChangeAspect="1"/>
+            </wp:cNvGraphicFramePr>
+            <a:graphic xmlns:a="http://schemas.openxmlformats.org/drawingml/2006/main">
+              <a:graphicData uri="http://schemas.openxmlformats.org/drawingml/2006/picture">
+                <pic:pic xmlns:pic="http://schemas.openxmlformats.org/drawingml/2006/picture">
+                  <pic:nvPicPr>
+                    <pic:cNvPr id="1383590397" name="Picture 1" descr="A green and white text with numbers and a green rectangle&#10;&#10;AI-generated content may be incorrect."/>
+                    <pic:cNvPicPr/>
+                  </pic:nvPicPr>
+                  <pic:blipFill>
+                    <a:blip r:embed="rId50"/>
+                    <a:stretch>
+                      <a:fillRect/>
+                    </a:stretch>
+                  </pic:blipFill>
+                  <pic:spPr>
+                    <a:xfrm>
+                      <a:off x="0" y="0"/>
+                      <a:ext cx="2322576" cy="1408176"/>
+                    </a:xfrm>
+                    <a:prstGeom prst="rect">
+                      <a:avLst/>
+                    </a:prstGeom>
+                  </pic:spPr>
+                </pic:pic>
+              </a:graphicData>
+            </a:graphic>
+          </wp:inline>
+        </w:drawing>
+      </w:r>
+    </w:p>
+    <w:p>
+      <w:pPr>
+        <w:pStyle w:val="ListParagraph"/>
+        <w:jc w:val="center"/>
+      </w:pPr>
+      <m:oMathPara>
+        <m:oMath>
+          <m:r>
+            <w:rPr>
+              <w:rFonts w:ascii="Cambria Math" w:eastAsiaTheme="minorEastAsia" w:hAnsi="Cambria Math"/>
+            </w:rPr>
+            <m:t>73.65-2⋅5.01=63.63</m:t>
+          </m:r>
+          <m:r>
+            <w:rPr>
+              <w:rFonts w:ascii="Cambria Math" w:hAnsi="Cambria Math"/>
+            </w:rPr>
+            <w:br/>
+          </m:r>
+        </m:oMath>
+        <m:oMath>
+          <m:r>
+            <w:rPr>
+              <w:rFonts w:ascii="Cambria Math" w:hAnsi="Cambria Math"/>
+            </w:rPr>
+            <m:t>73.65+2⋅5.01=</m:t>
+          </m:r>
+          <m:r>
+            <w:rPr>
+              <w:rFonts w:ascii="Cambria Math" w:hAnsi="Cambria Math"/>
+            </w:rPr>
+            <m:t>83</m:t>
+          </m:r>
+          <m:r>
+            <w:rPr>
+              <w:rFonts w:ascii="Cambria Math" w:hAnsi="Cambria Math"/>
+            </w:rPr>
+            <m:t>.</m:t>
+          </m:r>
+          <m:r>
+            <w:rPr>
+              <w:rFonts w:ascii="Cambria Math" w:hAnsi="Cambria Math"/>
+            </w:rPr>
+            <m:t>67</m:t>
+          </m:r>
+          <m:r>
+            <w:rPr>
+              <w:rFonts w:ascii="Cambria Math" w:hAnsi="Cambria Math"/>
+            </w:rPr>
+            <w:br/>
+          </m:r>
+        </m:oMath>
+      </m:oMathPara>
+      <w:r>
+        <w:t>Ages not within 2 standard deviations:</w:t>
+      </w:r>
+    </w:p>
+    <w:p>
+      <w:pPr>
+        <w:pStyle w:val="ListParagraph"/>
+        <w:jc w:val="center"/>
+      </w:pPr>
+      <w:r>
+        <w:t xml:space="preserve"> 63.63 to 83.67</w:t>
+      </w:r>
+    </w:p>
+    <w:p>
+      <w:pPr>
+        <w:pStyle w:val="ListParagraph"/>
+        <w:jc w:val="center"/>
+        <w:rPr>
+          <w:b/>
+          <w:bCs/>
+        </w:rPr>
+      </w:pPr>
+      <w:r>
+        <w:rPr>
+          <w:b/>
+          <w:bCs/>
+        </w:rPr>
+        <w:t>62, 84</w:t>
+      </w:r>
+    </w:p>
+    <w:p>
+      <w:pPr>
+        <w:pStyle w:val="ListParagraph"/>
+        <w:numPr>
+          <w:ilvl w:val="0"/>
+          <w:numId w:val="34"/>
+        </w:numPr>
+      </w:pPr>
+      <w:r>
+        <w:t xml:space="preserve">A data set has 68.3% of the population of samples within one standard deviation of the </w:t>
+      </w:r>
+      <w:proofErr w:type="gramStart"/>
+      <w:r>
+        <w:t>mean?</w:t>
+      </w:r>
+      <w:proofErr w:type="gramEnd"/>
+      <w:r>
+        <w:t xml:space="preserve"> Is this a normal distribution? Explain your reasoning.</w:t>
+      </w:r>
+    </w:p>
+    <w:p>
+      <w:pPr>
+        <w:pStyle w:val="ListParagraph"/>
+      </w:pPr>
+    </w:p>
+    <w:p>
+      <w:pPr>
+        <w:pStyle w:val="ListParagraph"/>
+        <w:rPr>
+          <w:b/>
+          <w:bCs/>
+        </w:rPr>
+      </w:pPr>
+      <w:r>
+        <w:rPr>
+          <w:b/>
+          <w:bCs/>
+        </w:rPr>
+        <w:t xml:space="preserve">Typically, a normal distribution has the characteristic of having a </w:t>
+      </w:r>
+      <w:proofErr w:type="gramStart"/>
+      <w:r>
+        <w:rPr>
+          <w:b/>
+          <w:bCs/>
+        </w:rPr>
+        <w:t>bell shaped</w:t>
+      </w:r>
+      <w:proofErr w:type="gramEnd"/>
+      <w:r>
+        <w:rPr>
+          <w:b/>
+          <w:bCs/>
+        </w:rPr>
+        <w:t xml:space="preserve"> distribution curve, has 68% within one standard deviation and 95% within 2 standard deviations.</w:t>
+      </w:r>
+    </w:p>
+    <w:p>
+      <w:pPr>
+        <w:pStyle w:val="ListParagraph"/>
+        <w:rPr>
+          <w:b/>
+          <w:bCs/>
+        </w:rPr>
+      </w:pPr>
+    </w:p>
+    <w:p>
+      <w:pPr>
+        <w:pStyle w:val="ListParagraph"/>
+        <w:rPr>
+          <w:b/>
+          <w:bCs/>
+        </w:rPr>
+      </w:pPr>
+      <w:r>
+        <w:rPr>
+          <w:b/>
+          <w:bCs/>
+        </w:rPr>
+        <w:t>We don’t know if the distribution has a bell curve shape or not or meets the other characteristics of a normal distribution without the data.</w:t>
+      </w:r>
+    </w:p>
     <w:p/>
     <w:p/>
     <w:p/>
@@ -6298,7 +7665,7 @@
   <w:abstractNum w:abstractNumId="10" w15:restartNumberingAfterBreak="0">
     <w:nsid w:val="31D7301E"/>
     <w:multiLevelType w:val="hybridMultilevel"/>
-    <w:tmpl w:val="7EF63CFA"/>
+    <w:tmpl w:val="DB583C8A"/>
     <w:lvl w:ilvl="0" w:tplc="0409000F">
       <w:start w:val="1"/>
       <w:numFmt w:val="decimal"/>
@@ -6468,6 +7835,92 @@
     </w:lvl>
   </w:abstractNum>
   <w:abstractNum w:abstractNumId="12" w15:restartNumberingAfterBreak="0">
+    <w:nsid w:val="34ED14E1"/>
+    <w:multiLevelType w:val="hybridMultilevel"/>
+    <w:tmpl w:val="3AB6BCA4"/>
+    <w:lvl w:ilvl="0" w:tplc="FFFFFFFF">
+      <w:start w:val="1"/>
+      <w:numFmt w:val="decimal"/>
+      <w:lvlText w:val="%1."/>
+      <w:lvlJc w:val="left"/>
+      <w:pPr>
+        <w:ind w:left="720" w:hanging="360"/>
+      </w:pPr>
+    </w:lvl>
+    <w:lvl w:ilvl="1" w:tplc="FFFFFFFF" w:tentative="1">
+      <w:start w:val="1"/>
+      <w:numFmt w:val="lowerLetter"/>
+      <w:lvlText w:val="%2."/>
+      <w:lvlJc w:val="left"/>
+      <w:pPr>
+        <w:ind w:left="1440" w:hanging="360"/>
+      </w:pPr>
+    </w:lvl>
+    <w:lvl w:ilvl="2" w:tplc="FFFFFFFF" w:tentative="1">
+      <w:start w:val="1"/>
+      <w:numFmt w:val="lowerRoman"/>
+      <w:lvlText w:val="%3."/>
+      <w:lvlJc w:val="right"/>
+      <w:pPr>
+        <w:ind w:left="2160" w:hanging="180"/>
+      </w:pPr>
+    </w:lvl>
+    <w:lvl w:ilvl="3" w:tplc="FFFFFFFF" w:tentative="1">
+      <w:start w:val="1"/>
+      <w:numFmt w:val="decimal"/>
+      <w:lvlText w:val="%4."/>
+      <w:lvlJc w:val="left"/>
+      <w:pPr>
+        <w:ind w:left="2880" w:hanging="360"/>
+      </w:pPr>
+    </w:lvl>
+    <w:lvl w:ilvl="4" w:tplc="FFFFFFFF" w:tentative="1">
+      <w:start w:val="1"/>
+      <w:numFmt w:val="lowerLetter"/>
+      <w:lvlText w:val="%5."/>
+      <w:lvlJc w:val="left"/>
+      <w:pPr>
+        <w:ind w:left="3600" w:hanging="360"/>
+      </w:pPr>
+    </w:lvl>
+    <w:lvl w:ilvl="5" w:tplc="FFFFFFFF" w:tentative="1">
+      <w:start w:val="1"/>
+      <w:numFmt w:val="lowerRoman"/>
+      <w:lvlText w:val="%6."/>
+      <w:lvlJc w:val="right"/>
+      <w:pPr>
+        <w:ind w:left="4320" w:hanging="180"/>
+      </w:pPr>
+    </w:lvl>
+    <w:lvl w:ilvl="6" w:tplc="FFFFFFFF" w:tentative="1">
+      <w:start w:val="1"/>
+      <w:numFmt w:val="decimal"/>
+      <w:lvlText w:val="%7."/>
+      <w:lvlJc w:val="left"/>
+      <w:pPr>
+        <w:ind w:left="5040" w:hanging="360"/>
+      </w:pPr>
+    </w:lvl>
+    <w:lvl w:ilvl="7" w:tplc="FFFFFFFF" w:tentative="1">
+      <w:start w:val="1"/>
+      <w:numFmt w:val="lowerLetter"/>
+      <w:lvlText w:val="%8."/>
+      <w:lvlJc w:val="left"/>
+      <w:pPr>
+        <w:ind w:left="5760" w:hanging="360"/>
+      </w:pPr>
+    </w:lvl>
+    <w:lvl w:ilvl="8" w:tplc="FFFFFFFF" w:tentative="1">
+      <w:start w:val="1"/>
+      <w:numFmt w:val="lowerRoman"/>
+      <w:lvlText w:val="%9."/>
+      <w:lvlJc w:val="right"/>
+      <w:pPr>
+        <w:ind w:left="6480" w:hanging="180"/>
+      </w:pPr>
+    </w:lvl>
+  </w:abstractNum>
+  <w:abstractNum w:abstractNumId="13" w15:restartNumberingAfterBreak="0">
     <w:nsid w:val="3A46602E"/>
     <w:multiLevelType w:val="hybridMultilevel"/>
     <w:tmpl w:val="242AC2B6"/>
@@ -6556,7 +8009,7 @@
       </w:pPr>
     </w:lvl>
   </w:abstractNum>
-  <w:abstractNum w:abstractNumId="13" w15:restartNumberingAfterBreak="0">
+  <w:abstractNum w:abstractNumId="14" w15:restartNumberingAfterBreak="0">
     <w:nsid w:val="3D551573"/>
     <w:multiLevelType w:val="hybridMultilevel"/>
     <w:tmpl w:val="1E2E4540"/>
@@ -6642,7 +8095,7 @@
       </w:pPr>
     </w:lvl>
   </w:abstractNum>
-  <w:abstractNum w:abstractNumId="14" w15:restartNumberingAfterBreak="0">
+  <w:abstractNum w:abstractNumId="15" w15:restartNumberingAfterBreak="0">
     <w:nsid w:val="3FFA1166"/>
     <w:multiLevelType w:val="hybridMultilevel"/>
     <w:tmpl w:val="2DB4BB94"/>
@@ -6728,7 +8181,7 @@
       </w:pPr>
     </w:lvl>
   </w:abstractNum>
-  <w:abstractNum w:abstractNumId="15" w15:restartNumberingAfterBreak="0">
+  <w:abstractNum w:abstractNumId="16" w15:restartNumberingAfterBreak="0">
     <w:nsid w:val="43932AFE"/>
     <w:multiLevelType w:val="hybridMultilevel"/>
     <w:tmpl w:val="E1425B18"/>
@@ -6817,7 +8270,7 @@
       </w:pPr>
     </w:lvl>
   </w:abstractNum>
-  <w:abstractNum w:abstractNumId="16" w15:restartNumberingAfterBreak="0">
+  <w:abstractNum w:abstractNumId="17" w15:restartNumberingAfterBreak="0">
     <w:nsid w:val="4723490E"/>
     <w:multiLevelType w:val="hybridMultilevel"/>
     <w:tmpl w:val="D9BEF55C"/>
@@ -6906,7 +8359,7 @@
       </w:pPr>
     </w:lvl>
   </w:abstractNum>
-  <w:abstractNum w:abstractNumId="17" w15:restartNumberingAfterBreak="0">
+  <w:abstractNum w:abstractNumId="18" w15:restartNumberingAfterBreak="0">
     <w:nsid w:val="48F64ACB"/>
     <w:multiLevelType w:val="hybridMultilevel"/>
     <w:tmpl w:val="9A66B982"/>
@@ -6992,7 +8445,7 @@
       </w:pPr>
     </w:lvl>
   </w:abstractNum>
-  <w:abstractNum w:abstractNumId="18" w15:restartNumberingAfterBreak="0">
+  <w:abstractNum w:abstractNumId="19" w15:restartNumberingAfterBreak="0">
     <w:nsid w:val="4A6C63CA"/>
     <w:multiLevelType w:val="hybridMultilevel"/>
     <w:tmpl w:val="72FCCCF6"/>
@@ -7078,7 +8531,7 @@
       </w:pPr>
     </w:lvl>
   </w:abstractNum>
-  <w:abstractNum w:abstractNumId="19" w15:restartNumberingAfterBreak="0">
+  <w:abstractNum w:abstractNumId="20" w15:restartNumberingAfterBreak="0">
     <w:nsid w:val="4F2B637A"/>
     <w:multiLevelType w:val="hybridMultilevel"/>
     <w:tmpl w:val="074AEDAC"/>
@@ -7164,7 +8617,7 @@
       </w:pPr>
     </w:lvl>
   </w:abstractNum>
-  <w:abstractNum w:abstractNumId="20" w15:restartNumberingAfterBreak="0">
+  <w:abstractNum w:abstractNumId="21" w15:restartNumberingAfterBreak="0">
     <w:nsid w:val="50435BF5"/>
     <w:multiLevelType w:val="hybridMultilevel"/>
     <w:tmpl w:val="5E30D7E6"/>
@@ -7253,7 +8706,7 @@
       </w:pPr>
     </w:lvl>
   </w:abstractNum>
-  <w:abstractNum w:abstractNumId="21" w15:restartNumberingAfterBreak="0">
+  <w:abstractNum w:abstractNumId="22" w15:restartNumberingAfterBreak="0">
     <w:nsid w:val="50DE25C7"/>
     <w:multiLevelType w:val="hybridMultilevel"/>
     <w:tmpl w:val="7FE2999E"/>
@@ -7342,7 +8795,7 @@
       </w:pPr>
     </w:lvl>
   </w:abstractNum>
-  <w:abstractNum w:abstractNumId="22" w15:restartNumberingAfterBreak="0">
+  <w:abstractNum w:abstractNumId="23" w15:restartNumberingAfterBreak="0">
     <w:nsid w:val="587710C1"/>
     <w:multiLevelType w:val="hybridMultilevel"/>
     <w:tmpl w:val="60DC4816"/>
@@ -7428,7 +8881,7 @@
       </w:pPr>
     </w:lvl>
   </w:abstractNum>
-  <w:abstractNum w:abstractNumId="23" w15:restartNumberingAfterBreak="0">
+  <w:abstractNum w:abstractNumId="24" w15:restartNumberingAfterBreak="0">
     <w:nsid w:val="597A7317"/>
     <w:multiLevelType w:val="hybridMultilevel"/>
     <w:tmpl w:val="866C4410"/>
@@ -7514,7 +8967,7 @@
       </w:pPr>
     </w:lvl>
   </w:abstractNum>
-  <w:abstractNum w:abstractNumId="24" w15:restartNumberingAfterBreak="0">
+  <w:abstractNum w:abstractNumId="25" w15:restartNumberingAfterBreak="0">
     <w:nsid w:val="6D7155B3"/>
     <w:multiLevelType w:val="hybridMultilevel"/>
     <w:tmpl w:val="88940FCC"/>
@@ -7600,7 +9053,7 @@
       </w:pPr>
     </w:lvl>
   </w:abstractNum>
-  <w:abstractNum w:abstractNumId="25" w15:restartNumberingAfterBreak="0">
+  <w:abstractNum w:abstractNumId="26" w15:restartNumberingAfterBreak="0">
     <w:nsid w:val="6EE049CA"/>
     <w:multiLevelType w:val="hybridMultilevel"/>
     <w:tmpl w:val="0E52D856"/>
@@ -7689,10 +9142,10 @@
       </w:pPr>
     </w:lvl>
   </w:abstractNum>
-  <w:abstractNum w:abstractNumId="26" w15:restartNumberingAfterBreak="0">
+  <w:abstractNum w:abstractNumId="27" w15:restartNumberingAfterBreak="0">
     <w:nsid w:val="74DD104F"/>
     <w:multiLevelType w:val="hybridMultilevel"/>
-    <w:tmpl w:val="72FCCCF6"/>
+    <w:tmpl w:val="0F8A9BD2"/>
     <w:lvl w:ilvl="0" w:tplc="04090015">
       <w:start w:val="1"/>
       <w:numFmt w:val="upperLetter"/>
@@ -7775,7 +9228,7 @@
       </w:pPr>
     </w:lvl>
   </w:abstractNum>
-  <w:abstractNum w:abstractNumId="27" w15:restartNumberingAfterBreak="0">
+  <w:abstractNum w:abstractNumId="28" w15:restartNumberingAfterBreak="0">
     <w:nsid w:val="75C020C7"/>
     <w:multiLevelType w:val="hybridMultilevel"/>
     <w:tmpl w:val="6C22E73E"/>
@@ -7866,7 +9319,7 @@
       </w:pPr>
     </w:lvl>
   </w:abstractNum>
-  <w:abstractNum w:abstractNumId="28" w15:restartNumberingAfterBreak="0">
+  <w:abstractNum w:abstractNumId="29" w15:restartNumberingAfterBreak="0">
     <w:nsid w:val="76E045E4"/>
     <w:multiLevelType w:val="hybridMultilevel"/>
     <w:tmpl w:val="388EE75C"/>
@@ -7952,7 +9405,7 @@
       </w:pPr>
     </w:lvl>
   </w:abstractNum>
-  <w:abstractNum w:abstractNumId="29" w15:restartNumberingAfterBreak="0">
+  <w:abstractNum w:abstractNumId="30" w15:restartNumberingAfterBreak="0">
     <w:nsid w:val="7B2454F5"/>
     <w:multiLevelType w:val="hybridMultilevel"/>
     <w:tmpl w:val="F2A8B5A0"/>
@@ -8041,7 +9494,7 @@
       </w:pPr>
     </w:lvl>
   </w:abstractNum>
-  <w:abstractNum w:abstractNumId="30" w15:restartNumberingAfterBreak="0">
+  <w:abstractNum w:abstractNumId="31" w15:restartNumberingAfterBreak="0">
     <w:nsid w:val="7E6E28D2"/>
     <w:multiLevelType w:val="hybridMultilevel"/>
     <w:tmpl w:val="3EC20DFC"/>
@@ -8128,13 +9581,13 @@
     </w:lvl>
   </w:abstractNum>
   <w:num w:numId="1" w16cid:durableId="113643700">
-    <w:abstractNumId w:val="24"/>
+    <w:abstractNumId w:val="25"/>
   </w:num>
   <w:num w:numId="2" w16cid:durableId="1888952054">
-    <w:abstractNumId w:val="27"/>
+    <w:abstractNumId w:val="28"/>
   </w:num>
   <w:num w:numId="3" w16cid:durableId="104160086">
-    <w:abstractNumId w:val="27"/>
+    <w:abstractNumId w:val="28"/>
     <w:lvlOverride w:ilvl="0">
       <w:startOverride w:val="1"/>
     </w:lvlOverride>
@@ -8143,7 +9596,7 @@
     <w:abstractNumId w:val="11"/>
   </w:num>
   <w:num w:numId="5" w16cid:durableId="1277758649">
-    <w:abstractNumId w:val="19"/>
+    <w:abstractNumId w:val="20"/>
   </w:num>
   <w:num w:numId="6" w16cid:durableId="195434524">
     <w:abstractNumId w:val="9"/>
@@ -8152,16 +9605,16 @@
     <w:abstractNumId w:val="2"/>
   </w:num>
   <w:num w:numId="8" w16cid:durableId="1375084732">
-    <w:abstractNumId w:val="28"/>
+    <w:abstractNumId w:val="29"/>
   </w:num>
   <w:num w:numId="9" w16cid:durableId="69544458">
-    <w:abstractNumId w:val="13"/>
+    <w:abstractNumId w:val="14"/>
   </w:num>
   <w:num w:numId="10" w16cid:durableId="1692603925">
     <w:abstractNumId w:val="0"/>
   </w:num>
   <w:num w:numId="11" w16cid:durableId="813837762">
-    <w:abstractNumId w:val="12"/>
+    <w:abstractNumId w:val="13"/>
   </w:num>
   <w:num w:numId="12" w16cid:durableId="1205363775">
     <w:abstractNumId w:val="1"/>
@@ -8170,34 +9623,34 @@
     <w:abstractNumId w:val="6"/>
   </w:num>
   <w:num w:numId="14" w16cid:durableId="1208031203">
-    <w:abstractNumId w:val="27"/>
+    <w:abstractNumId w:val="28"/>
     <w:lvlOverride w:ilvl="0">
       <w:startOverride w:val="1"/>
     </w:lvlOverride>
   </w:num>
   <w:num w:numId="15" w16cid:durableId="429468315">
+    <w:abstractNumId w:val="24"/>
+  </w:num>
+  <w:num w:numId="16" w16cid:durableId="1856335175">
     <w:abstractNumId w:val="23"/>
   </w:num>
-  <w:num w:numId="16" w16cid:durableId="1856335175">
-    <w:abstractNumId w:val="22"/>
-  </w:num>
   <w:num w:numId="17" w16cid:durableId="1406341457">
-    <w:abstractNumId w:val="29"/>
+    <w:abstractNumId w:val="30"/>
   </w:num>
   <w:num w:numId="18" w16cid:durableId="78059299">
-    <w:abstractNumId w:val="21"/>
+    <w:abstractNumId w:val="22"/>
   </w:num>
   <w:num w:numId="19" w16cid:durableId="1160729443">
     <w:abstractNumId w:val="5"/>
   </w:num>
   <w:num w:numId="20" w16cid:durableId="26612912">
-    <w:abstractNumId w:val="16"/>
+    <w:abstractNumId w:val="17"/>
   </w:num>
   <w:num w:numId="21" w16cid:durableId="1547909447">
     <w:abstractNumId w:val="8"/>
   </w:num>
   <w:num w:numId="22" w16cid:durableId="1747846553">
-    <w:abstractNumId w:val="25"/>
+    <w:abstractNumId w:val="26"/>
   </w:num>
   <w:num w:numId="23" w16cid:durableId="1943108787">
     <w:abstractNumId w:val="7"/>
@@ -8206,31 +9659,34 @@
     <w:abstractNumId w:val="10"/>
   </w:num>
   <w:num w:numId="25" w16cid:durableId="480657803">
-    <w:abstractNumId w:val="17"/>
+    <w:abstractNumId w:val="18"/>
   </w:num>
   <w:num w:numId="26" w16cid:durableId="1856573774">
     <w:abstractNumId w:val="3"/>
   </w:num>
   <w:num w:numId="27" w16cid:durableId="146824924">
-    <w:abstractNumId w:val="20"/>
+    <w:abstractNumId w:val="21"/>
   </w:num>
   <w:num w:numId="28" w16cid:durableId="1016662266">
     <w:abstractNumId w:val="4"/>
   </w:num>
   <w:num w:numId="29" w16cid:durableId="658583734">
-    <w:abstractNumId w:val="26"/>
+    <w:abstractNumId w:val="27"/>
   </w:num>
   <w:num w:numId="30" w16cid:durableId="1176725073">
-    <w:abstractNumId w:val="30"/>
+    <w:abstractNumId w:val="31"/>
   </w:num>
   <w:num w:numId="31" w16cid:durableId="156266092">
-    <w:abstractNumId w:val="18"/>
+    <w:abstractNumId w:val="19"/>
   </w:num>
   <w:num w:numId="32" w16cid:durableId="467894056">
-    <w:abstractNumId w:val="14"/>
+    <w:abstractNumId w:val="15"/>
   </w:num>
   <w:num w:numId="33" w16cid:durableId="41564762">
-    <w:abstractNumId w:val="15"/>
+    <w:abstractNumId w:val="16"/>
+  </w:num>
+  <w:num w:numId="34" w16cid:durableId="840390577">
+    <w:abstractNumId w:val="12"/>
   </w:num>
   <w:numIdMacAtCleanup w:val="3"/>
 </w:numbering>

</xml_diff>